<commit_message>
Adds documentation, validation for login
</commit_message>
<xml_diff>
--- a/documentation/DeveloperDiary.docx
+++ b/documentation/DeveloperDiary.docx
@@ -72,7 +72,7 @@
     </w:p>
     <w:p>
       <w:pPr>
-        <w:pStyle w:val="Listenabsatz"/>
+        <w:ind w:left="360"/>
         <w:rPr>
           <w:lang w:val="en-GB"/>
         </w:rPr>
@@ -80,7 +80,77 @@
     </w:p>
     <w:p>
       <w:pPr>
-        <w:pStyle w:val="Listenabsatz"/>
+        <w:ind w:left="360"/>
+        <w:rPr>
+          <w:lang w:val="en-GB"/>
+        </w:rPr>
+      </w:pPr>
+      <w:r>
+        <w:rPr>
+          <w:lang w:val="en-GB"/>
+        </w:rPr>
+        <w:t xml:space="preserve">26.06.2025: </w:t>
+      </w:r>
+    </w:p>
+    <w:p>
+      <w:pPr>
+        <w:ind w:left="360"/>
+        <w:rPr>
+          <w:lang w:val="en-GB"/>
+        </w:rPr>
+      </w:pPr>
+      <w:r>
+        <w:rPr>
+          <w:lang w:val="en-GB"/>
+        </w:rPr>
+        <w:t xml:space="preserve">Using </w:t>
+      </w:r>
+      <w:r>
+        <w:rPr>
+          <w:lang w:val="en-GB"/>
+        </w:rPr>
+        <w:t>jakarta.validation-api</w:t>
+      </w:r>
+      <w:r>
+        <w:rPr>
+          <w:lang w:val="en-GB"/>
+        </w:rPr>
+        <w:t>, contributes the interfaces,</w:t>
+      </w:r>
+      <w:r>
+        <w:rPr>
+          <w:lang w:val="en-GB"/>
+        </w:rPr>
+        <w:t xml:space="preserve">  w</w:t>
+      </w:r>
+      <w:r>
+        <w:rPr>
+          <w:lang w:val="en-GB"/>
+        </w:rPr>
+        <w:t>ith the Hibernate implementation</w:t>
+      </w:r>
+      <w:r>
+        <w:rPr>
+          <w:lang w:val="en-GB"/>
+        </w:rPr>
+        <w:t>, fully programmed annotations.</w:t>
+      </w:r>
+      <w:r>
+        <w:rPr>
+          <w:lang w:val="en-GB"/>
+        </w:rPr>
+        <w:t xml:space="preserve"> Since this is a bean validation I made a DTO Object Login Request</w:t>
+      </w:r>
+      <w:r>
+        <w:rPr>
+          <w:lang w:val="en-GB"/>
+        </w:rPr>
+        <w:t>, which I use to run the validation on.</w:t>
+      </w:r>
+    </w:p>
+    <w:p>
+      <w:pPr>
+        <w:ind w:left="360"/>
         <w:rPr>
           <w:lang w:val="en-GB"/>
         </w:rPr>
@@ -820,7 +890,6 @@
   <w:style w:type="character" w:default="1" w:styleId="Absatz-Standardschriftart">
     <w:name w:val="Default Paragraph Font"/>
     <w:uiPriority w:val="1"/>
-    <w:semiHidden/>
     <w:unhideWhenUsed/>
   </w:style>
   <w:style w:type="table" w:default="1" w:styleId="NormaleTabelle">
@@ -1132,6 +1201,36 @@
       <w:smallCaps/>
       <w:color w:val="0F4761" w:themeColor="accent1" w:themeShade="BF"/>
       <w:spacing w:val="5"/>
+    </w:rPr>
+  </w:style>
+  <w:style w:type="paragraph" w:styleId="HTMLVorformatiert">
+    <w:name w:val="HTML Preformatted"/>
+    <w:basedOn w:val="Standard"/>
+    <w:link w:val="HTMLVorformatiertZchn"/>
+    <w:uiPriority w:val="99"/>
+    <w:semiHidden/>
+    <w:unhideWhenUsed/>
+    <w:rsid w:val="006F637E"/>
+    <w:pPr>
+      <w:spacing w:after="0" w:line="240" w:lineRule="auto"/>
+    </w:pPr>
+    <w:rPr>
+      <w:rFonts w:ascii="Consolas" w:hAnsi="Consolas"/>
+      <w:sz w:val="20"/>
+      <w:szCs w:val="20"/>
+    </w:rPr>
+  </w:style>
+  <w:style w:type="character" w:customStyle="1" w:styleId="HTMLVorformatiertZchn">
+    <w:name w:val="HTML Vorformatiert Zchn"/>
+    <w:basedOn w:val="Absatz-Standardschriftart"/>
+    <w:link w:val="HTMLVorformatiert"/>
+    <w:uiPriority w:val="99"/>
+    <w:semiHidden/>
+    <w:rsid w:val="006F637E"/>
+    <w:rPr>
+      <w:rFonts w:ascii="Consolas" w:hAnsi="Consolas"/>
+      <w:sz w:val="20"/>
+      <w:szCs w:val="20"/>
     </w:rPr>
   </w:style>
 </w:styles>

</xml_diff>

<commit_message>
adds returning to main view
</commit_message>
<xml_diff>
--- a/documentation/DeveloperDiary.docx
+++ b/documentation/DeveloperDiary.docx
@@ -183,6 +183,173 @@
         </w:rPr>
         <w:t>, it didn’t work in my programm.</w:t>
       </w:r>
+    </w:p>
+    <w:p>
+      <w:pPr>
+        <w:ind w:left="360"/>
+        <w:rPr>
+          <w:lang w:val="en-GB"/>
+        </w:rPr>
+      </w:pPr>
+    </w:p>
+    <w:p>
+      <w:pPr>
+        <w:ind w:left="360"/>
+        <w:rPr>
+          <w:lang w:val="en-GB"/>
+        </w:rPr>
+      </w:pPr>
+      <w:r>
+        <w:rPr>
+          <w:lang w:val="en-GB"/>
+        </w:rPr>
+        <w:t xml:space="preserve">xx.xx.2025: </w:t>
+      </w:r>
+    </w:p>
+    <w:p>
+      <w:pPr>
+        <w:ind w:left="360"/>
+        <w:rPr>
+          <w:lang w:val="en-GB"/>
+        </w:rPr>
+      </w:pPr>
+      <w:r>
+        <w:rPr>
+          <w:lang w:val="en-GB"/>
+        </w:rPr>
+        <w:t>Discovered th</w:t>
+      </w:r>
+      <w:r>
+        <w:rPr>
+          <w:lang w:val="en-GB"/>
+        </w:rPr>
+        <w:t xml:space="preserve">at if you use static methods of a class. Then you can use it </w:t>
+      </w:r>
+      <w:r>
+        <w:rPr>
+          <w:lang w:val="en-GB"/>
+        </w:rPr>
+        <w:t>through the whole application like a Java Bean in the Spring Context.</w:t>
+      </w:r>
+    </w:p>
+    <w:p>
+      <w:pPr>
+        <w:ind w:left="360"/>
+        <w:rPr>
+          <w:lang w:val="en-GB"/>
+        </w:rPr>
+      </w:pPr>
+    </w:p>
+    <w:p>
+      <w:pPr>
+        <w:rPr>
+          <w:lang w:val="en-GB"/>
+        </w:rPr>
+      </w:pPr>
+    </w:p>
+    <w:p>
+      <w:pPr>
+        <w:ind w:left="360"/>
+        <w:rPr>
+          <w:lang w:val="en-GB"/>
+        </w:rPr>
+      </w:pPr>
+      <w:r>
+        <w:rPr>
+          <w:lang w:val="en-GB"/>
+        </w:rPr>
+        <w:t xml:space="preserve">05.07.2025: </w:t>
+      </w:r>
+    </w:p>
+    <w:p>
+      <w:pPr>
+        <w:ind w:left="360"/>
+        <w:rPr>
+          <w:lang w:val="en-GB"/>
+        </w:rPr>
+      </w:pPr>
+      <w:r>
+        <w:rPr>
+          <w:lang w:val="en-GB"/>
+        </w:rPr>
+        <w:t>Discovered extra line of defense with a private constructor in a utility class</w:t>
+      </w:r>
+      <w:r>
+        <w:rPr>
+          <w:lang w:val="en-GB"/>
+        </w:rPr>
+        <w:t xml:space="preserve"> to prevent instantion.</w:t>
+      </w:r>
+    </w:p>
+    <w:p>
+      <w:pPr>
+        <w:ind w:left="360"/>
+        <w:rPr>
+          <w:lang w:val="en-GB"/>
+        </w:rPr>
+      </w:pPr>
+      <w:r>
+        <w:rPr>
+          <w:lang w:val="en-GB"/>
+        </w:rPr>
+        <w:t>Still need the Throw for clarity</w:t>
+      </w:r>
+      <w:r>
+        <w:rPr>
+          <w:lang w:val="en-GB"/>
+        </w:rPr>
+        <w:t>, but it is not strictly needed.</w:t>
+      </w:r>
+      <w:r>
+        <w:rPr>
+          <w:lang w:val="en-GB"/>
+        </w:rPr>
+        <w:tab/>
+      </w:r>
+    </w:p>
+    <w:p>
+      <w:pPr>
+        <w:ind w:left="360"/>
+        <w:rPr>
+          <w:lang w:val="en-GB"/>
+        </w:rPr>
+      </w:pPr>
+      <w:r>
+        <w:rPr>
+          <w:lang w:val="en-GB"/>
+        </w:rPr>
+        <w:t>private SceneManager() {</w:t>
+      </w:r>
+      <w:r>
+        <w:rPr>
+          <w:lang w:val="en-GB"/>
+        </w:rPr>
+        <w:br/>
+        <w:t xml:space="preserve">    throw new UnsupportedOperationException(" This is meant as a utility class only.");</w:t>
+      </w:r>
+      <w:r>
+        <w:rPr>
+          <w:lang w:val="en-GB"/>
+        </w:rPr>
+        <w:br/>
+        <w:t>}</w:t>
+      </w:r>
+    </w:p>
+    <w:p>
+      <w:pPr>
+        <w:ind w:left="360"/>
+        <w:rPr>
+          <w:lang w:val="en-GB"/>
+        </w:rPr>
+      </w:pPr>
+    </w:p>
+    <w:p>
+      <w:pPr>
+        <w:ind w:left="360"/>
+        <w:rPr>
+          <w:lang w:val="en-GB"/>
+        </w:rPr>
+      </w:pPr>
     </w:p>
     <w:p>
       <w:pPr>
@@ -926,7 +1093,6 @@
   <w:style w:type="character" w:default="1" w:styleId="Absatz-Standardschriftart">
     <w:name w:val="Default Paragraph Font"/>
     <w:uiPriority w:val="1"/>
-    <w:semiHidden/>
     <w:unhideWhenUsed/>
   </w:style>
   <w:style w:type="table" w:default="1" w:styleId="NormaleTabelle">

</xml_diff>

<commit_message>
annotates the address and updates the docu
</commit_message>
<xml_diff>
--- a/documentation/DeveloperDiary.docx
+++ b/documentation/DeveloperDiary.docx
@@ -337,23 +337,907 @@
     </w:p>
     <w:p>
       <w:pPr>
+        <w:rPr>
+          <w:lang w:val="en-GB"/>
+        </w:rPr>
+      </w:pPr>
+    </w:p>
+    <w:p>
+      <w:pPr>
         <w:ind w:left="360"/>
         <w:rPr>
           <w:lang w:val="en-GB"/>
         </w:rPr>
       </w:pPr>
-    </w:p>
-    <w:p>
-      <w:pPr>
-        <w:ind w:left="360"/>
-        <w:rPr>
-          <w:lang w:val="en-GB"/>
-        </w:rPr>
-      </w:pPr>
-    </w:p>
-    <w:p>
-      <w:pPr>
-        <w:ind w:left="360"/>
+      <w:r>
+        <w:rPr>
+          <w:lang w:val="en-GB"/>
+        </w:rPr>
+        <w:t xml:space="preserve">06.07.2025: </w:t>
+      </w:r>
+    </w:p>
+    <w:p>
+      <w:pPr>
+        <w:rPr>
+          <w:lang w:val="en-GB"/>
+        </w:rPr>
+      </w:pPr>
+      <w:r>
+        <w:rPr>
+          <w:lang w:val="en-GB"/>
+        </w:rPr>
+        <w:t>Sets up Hibernate with the important points</w:t>
+      </w:r>
+      <w:r>
+        <w:rPr>
+          <w:lang w:val="en-GB"/>
+        </w:rPr>
+        <w:t xml:space="preserve"> in plain Java: </w:t>
+      </w:r>
+    </w:p>
+    <w:p>
+      <w:pPr>
+        <w:rPr>
+          <w:lang w:val="en-GB"/>
+        </w:rPr>
+      </w:pPr>
+    </w:p>
+    <w:p>
+      <w:r>
+        <w:t xml:space="preserve">1. </w:t>
+      </w:r>
+      <w:r>
+        <w:t>In die PO</w:t>
+      </w:r>
+      <w:r>
+        <w:t>M</w:t>
+      </w:r>
+    </w:p>
+    <w:p>
+      <w:pPr>
+        <w:pStyle w:val="Listenabsatz"/>
+        <w:numPr>
+          <w:ilvl w:val="0"/>
+          <w:numId w:val="2"/>
+        </w:numPr>
+      </w:pPr>
+      <w:r>
+        <w:t>Jakarte Persistance</w:t>
+      </w:r>
+    </w:p>
+    <w:p>
+      <w:pPr>
+        <w:pStyle w:val="Listenabsatz"/>
+        <w:numPr>
+          <w:ilvl w:val="0"/>
+          <w:numId w:val="2"/>
+        </w:numPr>
+        <w:rPr>
+          <w:lang w:val="en-GB"/>
+        </w:rPr>
+      </w:pPr>
+      <w:r>
+        <w:rPr>
+          <w:lang w:val="en-GB"/>
+        </w:rPr>
+        <w:t>Hibernate</w:t>
+      </w:r>
+      <w:r>
+        <w:rPr>
+          <w:lang w:val="en-GB"/>
+        </w:rPr>
+        <w:t>-core</w:t>
+      </w:r>
+    </w:p>
+    <w:p>
+      <w:pPr>
+        <w:pStyle w:val="Listenabsatz"/>
+        <w:numPr>
+          <w:ilvl w:val="0"/>
+          <w:numId w:val="2"/>
+        </w:numPr>
+        <w:rPr>
+          <w:lang w:val="en-GB"/>
+        </w:rPr>
+      </w:pPr>
+      <w:r>
+        <w:rPr>
+          <w:lang w:val="en-GB"/>
+        </w:rPr>
+        <w:t>Postgres</w:t>
+      </w:r>
+    </w:p>
+    <w:p>
+      <w:pPr>
+        <w:rPr>
+          <w:lang w:val="en-GB"/>
+        </w:rPr>
+      </w:pPr>
+    </w:p>
+    <w:p>
+      <w:pPr>
+        <w:rPr>
+          <w:lang w:val="en-GB"/>
+        </w:rPr>
+      </w:pPr>
+    </w:p>
+    <w:p>
+      <w:pPr>
+        <w:rPr>
+          <w:lang w:val="en-GB"/>
+        </w:rPr>
+      </w:pPr>
+      <w:r>
+        <w:rPr>
+          <w:lang w:val="en-GB"/>
+        </w:rPr>
+        <w:lastRenderedPageBreak/>
+        <w:t xml:space="preserve">2. </w:t>
+      </w:r>
+      <w:r>
+        <w:rPr>
+          <w:lang w:val="en-GB"/>
+        </w:rPr>
+        <w:t>In die Resources eine Java Persist</w:t>
+      </w:r>
+      <w:r>
+        <w:rPr>
+          <w:lang w:val="en-GB"/>
+        </w:rPr>
+        <w:t>e</w:t>
+      </w:r>
+      <w:r>
+        <w:rPr>
+          <w:lang w:val="en-GB"/>
+        </w:rPr>
+        <w:t xml:space="preserve">nce XML: </w:t>
+      </w:r>
+    </w:p>
+    <w:p>
+      <w:pPr>
+        <w:rPr>
+          <w:lang w:val="en-GB"/>
+        </w:rPr>
+      </w:pPr>
+      <w:r>
+        <w:rPr>
+          <w:lang w:val="en-GB"/>
+        </w:rPr>
+        <w:t>is the central piece of configuration. That makes it one of the most important files of your persistence layer.</w:t>
+      </w:r>
+    </w:p>
+    <w:p>
+      <w:r>
+        <w:t xml:space="preserve">Hier wird </w:t>
+      </w:r>
+      <w:r>
+        <w:t>auch die Persistance Unit bennant.</w:t>
+      </w:r>
+    </w:p>
+    <w:p>
+      <w:pPr>
+        <w:rPr>
+          <w:lang w:val="en-GB"/>
+        </w:rPr>
+      </w:pPr>
+      <w:r>
+        <w:rPr>
+          <w:lang w:val="en-GB"/>
+        </w:rPr>
+        <w:t xml:space="preserve">A </w:t>
+      </w:r>
+      <w:r>
+        <w:rPr>
+          <w:b/>
+          <w:bCs/>
+          <w:lang w:val="en-GB"/>
+        </w:rPr>
+        <w:t>persistence unit</w:t>
+      </w:r>
+      <w:r>
+        <w:rPr>
+          <w:lang w:val="en-GB"/>
+        </w:rPr>
+        <w:t xml:space="preserve"> defines a set of configuration and metadata for managing entities and connecting to the database. </w:t>
+      </w:r>
+      <w:r>
+        <w:rPr>
+          <w:lang w:val="en-GB"/>
+        </w:rPr>
+        <w:t>It is declared here in the persiste</w:t>
+      </w:r>
+      <w:r>
+        <w:rPr>
+          <w:lang w:val="en-GB"/>
+        </w:rPr>
+        <w:t>nce.xml.</w:t>
+      </w:r>
+    </w:p>
+    <w:p>
+      <w:pPr>
+        <w:rPr>
+          <w:lang w:val="en-GB"/>
+        </w:rPr>
+      </w:pPr>
+    </w:p>
+    <w:p>
+      <w:pPr>
+        <w:rPr>
+          <w:lang w:val="en-GB"/>
+        </w:rPr>
+      </w:pPr>
+      <w:r>
+        <w:rPr>
+          <w:lang w:val="en-GB"/>
+        </w:rPr>
+        <w:t>&lt;persistence xmlns="http://xmlns.jcp.org/xml/ns/persistence"</w:t>
+      </w:r>
+    </w:p>
+    <w:p>
+      <w:pPr>
+        <w:rPr>
+          <w:lang w:val="en-GB"/>
+        </w:rPr>
+      </w:pPr>
+      <w:r>
+        <w:rPr>
+          <w:lang w:val="en-GB"/>
+        </w:rPr>
+        <w:t xml:space="preserve">             version="2.2"&gt;</w:t>
+      </w:r>
+    </w:p>
+    <w:p>
+      <w:pPr>
+        <w:rPr>
+          <w:b/>
+          <w:bCs/>
+          <w:sz w:val="28"/>
+          <w:szCs w:val="28"/>
+          <w:lang w:val="en-GB"/>
+        </w:rPr>
+      </w:pPr>
+      <w:r>
+        <w:rPr>
+          <w:lang w:val="en-GB"/>
+        </w:rPr>
+        <w:t xml:space="preserve">    </w:t>
+      </w:r>
+      <w:r>
+        <w:rPr>
+          <w:b/>
+          <w:bCs/>
+          <w:sz w:val="28"/>
+          <w:szCs w:val="28"/>
+          <w:lang w:val="en-GB"/>
+        </w:rPr>
+        <w:t>&lt;persistence-unit name="my-persistence-unit"&gt;</w:t>
+      </w:r>
+    </w:p>
+    <w:p>
+      <w:pPr>
+        <w:rPr>
+          <w:lang w:val="en-GB"/>
+        </w:rPr>
+      </w:pPr>
+      <w:r>
+        <w:rPr>
+          <w:lang w:val="en-GB"/>
+        </w:rPr>
+        <w:t xml:space="preserve">        &lt;class&gt;com.example.model.User&lt;/class&gt;</w:t>
+      </w:r>
+    </w:p>
+    <w:p>
+      <w:pPr>
+        <w:rPr>
+          <w:lang w:val="en-GB"/>
+        </w:rPr>
+      </w:pPr>
+      <w:r>
+        <w:rPr>
+          <w:lang w:val="en-GB"/>
+        </w:rPr>
+        <w:t xml:space="preserve">        &lt;class&gt;com.example.model.Order&lt;/class&gt;</w:t>
+      </w:r>
+    </w:p>
+    <w:p>
+      <w:pPr>
+        <w:rPr>
+          <w:lang w:val="en-GB"/>
+        </w:rPr>
+      </w:pPr>
+    </w:p>
+    <w:p>
+      <w:pPr>
+        <w:rPr>
+          <w:lang w:val="en-GB"/>
+        </w:rPr>
+      </w:pPr>
+      <w:r>
+        <w:rPr>
+          <w:lang w:val="en-GB"/>
+        </w:rPr>
+        <w:t xml:space="preserve">        &lt;properties&gt;</w:t>
+      </w:r>
+    </w:p>
+    <w:p>
+      <w:pPr>
+        <w:rPr>
+          <w:lang w:val="en-GB"/>
+        </w:rPr>
+      </w:pPr>
+      <w:r>
+        <w:rPr>
+          <w:lang w:val="en-GB"/>
+        </w:rPr>
+        <w:t xml:space="preserve">            &lt;property name="javax.persistence.jdbc.url" value="jdbc:postgresql://localhost:5432/mydb"/&gt;</w:t>
+      </w:r>
+    </w:p>
+    <w:p>
+      <w:pPr>
+        <w:rPr>
+          <w:lang w:val="en-GB"/>
+        </w:rPr>
+      </w:pPr>
+      <w:r>
+        <w:rPr>
+          <w:lang w:val="en-GB"/>
+        </w:rPr>
+        <w:t xml:space="preserve">            &lt;property name="javax.persistence.jdbc.user" value="postgres"/&gt;</w:t>
+      </w:r>
+    </w:p>
+    <w:p>
+      <w:pPr>
+        <w:rPr>
+          <w:lang w:val="en-GB"/>
+        </w:rPr>
+      </w:pPr>
+      <w:r>
+        <w:rPr>
+          <w:lang w:val="en-GB"/>
+        </w:rPr>
+        <w:t xml:space="preserve">            &lt;property name="javax.persistence.jdbc.password" value="password"/&gt;</w:t>
+      </w:r>
+    </w:p>
+    <w:p>
+      <w:pPr>
+        <w:rPr>
+          <w:lang w:val="en-GB"/>
+        </w:rPr>
+      </w:pPr>
+      <w:r>
+        <w:rPr>
+          <w:lang w:val="en-GB"/>
+        </w:rPr>
+        <w:t xml:space="preserve">            &lt;property name="javax.persistence.jdbc.driver" value="org.postgresql.Driver"/&gt;</w:t>
+      </w:r>
+    </w:p>
+    <w:p>
+      <w:pPr>
+        <w:rPr>
+          <w:lang w:val="en-GB"/>
+        </w:rPr>
+      </w:pPr>
+    </w:p>
+    <w:p>
+      <w:r>
+        <w:t>Ich muss sie dann verb</w:t>
+      </w:r>
+      <w:r>
+        <w:t xml:space="preserve">inden </w:t>
+      </w:r>
+      <w:r>
+        <w:t xml:space="preserve">wenn ich die Entity Manager Factory erstelle: </w:t>
+      </w:r>
+    </w:p>
+    <w:p/>
+    <w:p>
+      <w:pPr>
+        <w:rPr>
+          <w:lang w:val="en-GB"/>
+        </w:rPr>
+      </w:pPr>
+      <w:r>
+        <w:rPr>
+          <w:lang w:val="en-GB"/>
+        </w:rPr>
+        <w:t>EntityManagerFactory emf = Persistence.createEntityManagerFactory("my-persistence-unit");</w:t>
+      </w:r>
+    </w:p>
+    <w:p>
+      <w:pPr>
+        <w:rPr>
+          <w:lang w:val="en-GB"/>
+        </w:rPr>
+      </w:pPr>
+    </w:p>
+    <w:p>
+      <w:pPr>
+        <w:rPr>
+          <w:lang w:val="en-GB"/>
+        </w:rPr>
+      </w:pPr>
+    </w:p>
+    <w:p>
+      <w:r>
+        <w:t>3. Die Entity Manager Factory erstellen.</w:t>
+      </w:r>
+    </w:p>
+    <w:p/>
+    <w:p>
+      <w:pPr>
+        <w:tabs>
+          <w:tab w:val="left" w:pos="3946"/>
+        </w:tabs>
+      </w:pPr>
+      <w:r>
+        <w:t>Zum Beispiel vorläufig in der M</w:t>
+      </w:r>
+      <w:r>
+        <w:t xml:space="preserve">ain: </w:t>
+      </w:r>
+      <w:r>
+        <w:tab/>
+      </w:r>
+    </w:p>
+    <w:p>
+      <w:pPr>
+        <w:tabs>
+          <w:tab w:val="left" w:pos="3946"/>
+        </w:tabs>
+        <w:rPr>
+          <w:lang w:val="en-GB"/>
+        </w:rPr>
+      </w:pPr>
+      <w:r>
+        <w:rPr>
+          <w:i/>
+          <w:iCs/>
+          <w:lang w:val="en-GB"/>
+        </w:rPr>
+        <w:t>//TIP To &lt;b&gt;Run&lt;/b&gt; code, press &lt;shortcut actionId="Run"/&gt; or</w:t>
+      </w:r>
+      <w:r>
+        <w:rPr>
+          <w:i/>
+          <w:iCs/>
+          <w:lang w:val="en-GB"/>
+        </w:rPr>
+        <w:br/>
+        <w:t>// click the &lt;icon src="AllIcons.Actions.Execute"/&gt; icon in the gutter.</w:t>
+      </w:r>
+      <w:r>
+        <w:rPr>
+          <w:i/>
+          <w:iCs/>
+          <w:lang w:val="en-GB"/>
+        </w:rPr>
+        <w:br/>
+      </w:r>
+      <w:r>
+        <w:rPr>
+          <w:lang w:val="en-GB"/>
+        </w:rPr>
+        <w:t>public class Main {</w:t>
+      </w:r>
+      <w:r>
+        <w:rPr>
+          <w:lang w:val="en-GB"/>
+        </w:rPr>
+        <w:br/>
+        <w:t xml:space="preserve">    public static void main(String[] args) {</w:t>
+      </w:r>
+      <w:r>
+        <w:rPr>
+          <w:lang w:val="en-GB"/>
+        </w:rPr>
+        <w:br/>
+        <w:t xml:space="preserve">        try {</w:t>
+      </w:r>
+      <w:r>
+        <w:rPr>
+          <w:lang w:val="en-GB"/>
+        </w:rPr>
+        <w:br/>
+        <w:t xml:space="preserve">            EntityManagerFactory emf = Persistence.</w:t>
+      </w:r>
+      <w:r>
+        <w:rPr>
+          <w:i/>
+          <w:iCs/>
+          <w:lang w:val="en-GB"/>
+        </w:rPr>
+        <w:t>createEntityManagerFactory</w:t>
+      </w:r>
+      <w:r>
+        <w:rPr>
+          <w:lang w:val="en-GB"/>
+        </w:rPr>
+        <w:t>("wifi-persistence-unit");</w:t>
+      </w:r>
+      <w:r>
+        <w:rPr>
+          <w:lang w:val="en-GB"/>
+        </w:rPr>
+        <w:br/>
+      </w:r>
+      <w:r>
+        <w:rPr>
+          <w:lang w:val="en-GB"/>
+        </w:rPr>
+        <w:lastRenderedPageBreak/>
+        <w:t xml:space="preserve">            emf.close(); </w:t>
+      </w:r>
+      <w:r>
+        <w:rPr>
+          <w:i/>
+          <w:iCs/>
+          <w:lang w:val="en-GB"/>
+        </w:rPr>
+        <w:t>// enough to trigger schema creation</w:t>
+      </w:r>
+      <w:r>
+        <w:rPr>
+          <w:i/>
+          <w:iCs/>
+          <w:lang w:val="en-GB"/>
+        </w:rPr>
+        <w:br/>
+        <w:t xml:space="preserve">        </w:t>
+      </w:r>
+      <w:r>
+        <w:rPr>
+          <w:lang w:val="en-GB"/>
+        </w:rPr>
+        <w:t>} catch (Exception e) {</w:t>
+      </w:r>
+      <w:r>
+        <w:rPr>
+          <w:lang w:val="en-GB"/>
+        </w:rPr>
+        <w:br/>
+        <w:t xml:space="preserve">            e.printStackTrace();</w:t>
+      </w:r>
+      <w:r>
+        <w:rPr>
+          <w:lang w:val="en-GB"/>
+        </w:rPr>
+        <w:br/>
+        <w:t xml:space="preserve">        }</w:t>
+      </w:r>
+      <w:r>
+        <w:rPr>
+          <w:lang w:val="en-GB"/>
+        </w:rPr>
+        <w:br/>
+      </w:r>
+      <w:r>
+        <w:rPr>
+          <w:lang w:val="en-GB"/>
+        </w:rPr>
+        <w:br/>
+        <w:t xml:space="preserve">        LoginView.</w:t>
+      </w:r>
+      <w:r>
+        <w:rPr>
+          <w:i/>
+          <w:iCs/>
+          <w:lang w:val="en-GB"/>
+        </w:rPr>
+        <w:t>launch</w:t>
+      </w:r>
+      <w:r>
+        <w:rPr>
+          <w:lang w:val="en-GB"/>
+        </w:rPr>
+        <w:t>(LoginView.class, args);</w:t>
+      </w:r>
+      <w:r>
+        <w:rPr>
+          <w:lang w:val="en-GB"/>
+        </w:rPr>
+        <w:br/>
+        <w:t xml:space="preserve">    }</w:t>
+      </w:r>
+      <w:r>
+        <w:rPr>
+          <w:lang w:val="en-GB"/>
+        </w:rPr>
+        <w:br/>
+        <w:t>}</w:t>
+      </w:r>
+    </w:p>
+    <w:p>
+      <w:pPr>
+        <w:tabs>
+          <w:tab w:val="left" w:pos="3946"/>
+        </w:tabs>
+        <w:rPr>
+          <w:lang w:val="en-GB"/>
+        </w:rPr>
+      </w:pPr>
+    </w:p>
+    <w:p>
+      <w:pPr>
+        <w:tabs>
+          <w:tab w:val="left" w:pos="3946"/>
+        </w:tabs>
+      </w:pPr>
+      <w:r>
+        <w:t xml:space="preserve">Ohne dem erstellt er </w:t>
+      </w:r>
+      <w:r>
+        <w:t>mir nicht die</w:t>
+      </w:r>
+      <w:r>
+        <w:t xml:space="preserve"> DB im PostgreSQL.</w:t>
+      </w:r>
+    </w:p>
+    <w:p>
+      <w:pPr>
+        <w:tabs>
+          <w:tab w:val="left" w:pos="3946"/>
+        </w:tabs>
+      </w:pPr>
+    </w:p>
+    <w:p>
+      <w:pPr>
+        <w:tabs>
+          <w:tab w:val="left" w:pos="3946"/>
+        </w:tabs>
+      </w:pPr>
+    </w:p>
+    <w:p>
+      <w:pPr>
+        <w:tabs>
+          <w:tab w:val="left" w:pos="3946"/>
+        </w:tabs>
+      </w:pPr>
+      <w:r>
+        <w:t>4. Die Klassen entsprechend annotieren.</w:t>
+      </w:r>
+    </w:p>
+    <w:p>
+      <w:pPr>
+        <w:tabs>
+          <w:tab w:val="left" w:pos="3946"/>
+        </w:tabs>
+      </w:pPr>
+    </w:p>
+    <w:p>
+      <w:pPr>
+        <w:tabs>
+          <w:tab w:val="left" w:pos="3946"/>
+        </w:tabs>
+      </w:pPr>
+    </w:p>
+    <w:p>
+      <w:pPr>
+        <w:tabs>
+          <w:tab w:val="left" w:pos="3946"/>
+        </w:tabs>
+      </w:pPr>
+      <w:r>
+        <w:t xml:space="preserve">08.07.2025: </w:t>
+      </w:r>
+    </w:p>
+    <w:p>
+      <w:pPr>
+        <w:tabs>
+          <w:tab w:val="left" w:pos="3946"/>
+        </w:tabs>
+        <w:rPr>
+          <w:lang w:val="en-GB"/>
+        </w:rPr>
+      </w:pPr>
+      <w:r>
+        <w:rPr>
+          <w:lang w:val="en-GB"/>
+        </w:rPr>
+        <w:t>Done self – referencing column</w:t>
+      </w:r>
+      <w:r>
+        <w:rPr>
+          <w:lang w:val="en-GB"/>
+        </w:rPr>
+        <w:t xml:space="preserve"> i</w:t>
+      </w:r>
+      <w:r>
+        <w:rPr>
+          <w:lang w:val="en-GB"/>
+        </w:rPr>
+        <w:t>n person entity.</w:t>
+      </w:r>
+    </w:p>
+    <w:p>
+      <w:pPr>
+        <w:tabs>
+          <w:tab w:val="left" w:pos="3946"/>
+        </w:tabs>
+        <w:rPr>
+          <w:lang w:val="en-GB"/>
+        </w:rPr>
+      </w:pPr>
+    </w:p>
+    <w:p>
+      <w:pPr>
+        <w:tabs>
+          <w:tab w:val="left" w:pos="3946"/>
+        </w:tabs>
+        <w:rPr>
+          <w:lang w:val="en-GB"/>
+        </w:rPr>
+      </w:pPr>
+      <w:r>
+        <w:rPr>
+          <w:lang w:val="en-GB"/>
+        </w:rPr>
+        <w:t>CascadeType.PERSIST and CascadeType.MERGE</w:t>
+      </w:r>
+      <w:r>
+        <w:rPr>
+          <w:lang w:val="en-GB"/>
+        </w:rPr>
+        <w:t>. First means that the entity gets saved</w:t>
+      </w:r>
+      <w:r>
+        <w:rPr>
+          <w:lang w:val="en-GB"/>
+        </w:rPr>
+        <w:t xml:space="preserve"> also the connected entitiy gets saved. Merge means the same with updated.</w:t>
+      </w:r>
+    </w:p>
+    <w:p>
+      <w:pPr>
+        <w:tabs>
+          <w:tab w:val="left" w:pos="3946"/>
+        </w:tabs>
+        <w:rPr>
+          <w:lang w:val="en-GB"/>
+        </w:rPr>
+      </w:pPr>
+    </w:p>
+    <w:p>
+      <w:pPr>
+        <w:tabs>
+          <w:tab w:val="left" w:pos="3946"/>
+        </w:tabs>
+        <w:rPr>
+          <w:lang w:val="en-GB"/>
+        </w:rPr>
+      </w:pPr>
+      <w:r>
+        <w:rPr>
+          <w:lang w:val="en-GB"/>
+        </w:rPr>
+        <w:t>@ManyToOne</w:t>
+      </w:r>
+      <w:r>
+        <w:rPr>
+          <w:lang w:val="en-GB"/>
+        </w:rPr>
+        <w:br/>
+        <w:t>@JoinColumn(name = "superior_id")</w:t>
+      </w:r>
+      <w:r>
+        <w:rPr>
+          <w:lang w:val="en-GB"/>
+        </w:rPr>
+        <w:br/>
+        <w:t>private Person superior;</w:t>
+      </w:r>
+      <w:r>
+        <w:rPr>
+          <w:lang w:val="en-GB"/>
+        </w:rPr>
+        <w:br/>
+      </w:r>
+      <w:r>
+        <w:rPr>
+          <w:i/>
+          <w:iCs/>
+          <w:lang w:val="en-GB"/>
+        </w:rPr>
+        <w:t>//TODO try the subordinates with a set</w:t>
+      </w:r>
+      <w:r>
+        <w:rPr>
+          <w:i/>
+          <w:iCs/>
+          <w:lang w:val="en-GB"/>
+        </w:rPr>
+        <w:br/>
+      </w:r>
+      <w:r>
+        <w:rPr>
+          <w:lang w:val="en-GB"/>
+        </w:rPr>
+        <w:t>@OneToMany(mappedBy = "superior", cascade = {CascadeType.</w:t>
+      </w:r>
+      <w:r>
+        <w:rPr>
+          <w:i/>
+          <w:iCs/>
+          <w:lang w:val="en-GB"/>
+        </w:rPr>
+        <w:t>PERSIST</w:t>
+      </w:r>
+      <w:r>
+        <w:rPr>
+          <w:lang w:val="en-GB"/>
+        </w:rPr>
+        <w:t>, CascadeType.</w:t>
+      </w:r>
+      <w:r>
+        <w:rPr>
+          <w:i/>
+          <w:iCs/>
+          <w:lang w:val="en-GB"/>
+        </w:rPr>
+        <w:t>MERGE</w:t>
+      </w:r>
+      <w:r>
+        <w:rPr>
+          <w:lang w:val="en-GB"/>
+        </w:rPr>
+        <w:t>})</w:t>
+      </w:r>
+      <w:r>
+        <w:rPr>
+          <w:lang w:val="en-GB"/>
+        </w:rPr>
+        <w:br/>
+        <w:t>private List&lt;Person&gt; subordinates = new ArrayList&lt;&gt;();</w:t>
+      </w:r>
+    </w:p>
+    <w:p>
+      <w:pPr>
+        <w:tabs>
+          <w:tab w:val="left" w:pos="3946"/>
+        </w:tabs>
+        <w:rPr>
+          <w:lang w:val="en-GB"/>
+        </w:rPr>
+      </w:pPr>
+    </w:p>
+    <w:p>
+      <w:pPr>
+        <w:tabs>
+          <w:tab w:val="left" w:pos="3946"/>
+        </w:tabs>
+        <w:rPr>
+          <w:lang w:val="en-GB"/>
+        </w:rPr>
+      </w:pPr>
+    </w:p>
+    <w:p>
+      <w:pPr>
+        <w:tabs>
+          <w:tab w:val="left" w:pos="3946"/>
+        </w:tabs>
+        <w:rPr>
+          <w:lang w:val="en-GB"/>
+        </w:rPr>
+      </w:pPr>
+    </w:p>
+    <w:p>
+      <w:pPr>
+        <w:tabs>
+          <w:tab w:val="left" w:pos="3946"/>
+        </w:tabs>
+        <w:rPr>
+          <w:lang w:val="en-GB"/>
+        </w:rPr>
+      </w:pPr>
+    </w:p>
+    <w:p>
+      <w:pPr>
+        <w:rPr>
+          <w:lang w:val="en-GB"/>
+        </w:rPr>
+      </w:pPr>
+    </w:p>
+    <w:p>
+      <w:pPr>
         <w:rPr>
           <w:lang w:val="en-GB"/>
         </w:rPr>
@@ -484,8 +1368,124 @@
       </w:rPr>
     </w:lvl>
   </w:abstractNum>
+  <w:abstractNum w:abstractNumId="1" w15:restartNumberingAfterBreak="0">
+    <w:nsid w:val="6A0457A5"/>
+    <w:multiLevelType w:val="hybridMultilevel"/>
+    <w:tmpl w:val="3DB84158"/>
+    <w:lvl w:ilvl="0" w:tplc="04070001">
+      <w:start w:val="1"/>
+      <w:numFmt w:val="bullet"/>
+      <w:lvlText w:val=""/>
+      <w:lvlJc w:val="left"/>
+      <w:pPr>
+        <w:ind w:left="720" w:hanging="360"/>
+      </w:pPr>
+      <w:rPr>
+        <w:rFonts w:ascii="Symbol" w:hAnsi="Symbol" w:hint="default"/>
+      </w:rPr>
+    </w:lvl>
+    <w:lvl w:ilvl="1" w:tplc="04070003" w:tentative="1">
+      <w:start w:val="1"/>
+      <w:numFmt w:val="bullet"/>
+      <w:lvlText w:val="o"/>
+      <w:lvlJc w:val="left"/>
+      <w:pPr>
+        <w:ind w:left="1440" w:hanging="360"/>
+      </w:pPr>
+      <w:rPr>
+        <w:rFonts w:ascii="Courier New" w:hAnsi="Courier New" w:cs="Courier New" w:hint="default"/>
+      </w:rPr>
+    </w:lvl>
+    <w:lvl w:ilvl="2" w:tplc="04070005" w:tentative="1">
+      <w:start w:val="1"/>
+      <w:numFmt w:val="bullet"/>
+      <w:lvlText w:val=""/>
+      <w:lvlJc w:val="left"/>
+      <w:pPr>
+        <w:ind w:left="2160" w:hanging="360"/>
+      </w:pPr>
+      <w:rPr>
+        <w:rFonts w:ascii="Wingdings" w:hAnsi="Wingdings" w:hint="default"/>
+      </w:rPr>
+    </w:lvl>
+    <w:lvl w:ilvl="3" w:tplc="04070001" w:tentative="1">
+      <w:start w:val="1"/>
+      <w:numFmt w:val="bullet"/>
+      <w:lvlText w:val=""/>
+      <w:lvlJc w:val="left"/>
+      <w:pPr>
+        <w:ind w:left="2880" w:hanging="360"/>
+      </w:pPr>
+      <w:rPr>
+        <w:rFonts w:ascii="Symbol" w:hAnsi="Symbol" w:hint="default"/>
+      </w:rPr>
+    </w:lvl>
+    <w:lvl w:ilvl="4" w:tplc="04070003" w:tentative="1">
+      <w:start w:val="1"/>
+      <w:numFmt w:val="bullet"/>
+      <w:lvlText w:val="o"/>
+      <w:lvlJc w:val="left"/>
+      <w:pPr>
+        <w:ind w:left="3600" w:hanging="360"/>
+      </w:pPr>
+      <w:rPr>
+        <w:rFonts w:ascii="Courier New" w:hAnsi="Courier New" w:cs="Courier New" w:hint="default"/>
+      </w:rPr>
+    </w:lvl>
+    <w:lvl w:ilvl="5" w:tplc="04070005" w:tentative="1">
+      <w:start w:val="1"/>
+      <w:numFmt w:val="bullet"/>
+      <w:lvlText w:val=""/>
+      <w:lvlJc w:val="left"/>
+      <w:pPr>
+        <w:ind w:left="4320" w:hanging="360"/>
+      </w:pPr>
+      <w:rPr>
+        <w:rFonts w:ascii="Wingdings" w:hAnsi="Wingdings" w:hint="default"/>
+      </w:rPr>
+    </w:lvl>
+    <w:lvl w:ilvl="6" w:tplc="04070001" w:tentative="1">
+      <w:start w:val="1"/>
+      <w:numFmt w:val="bullet"/>
+      <w:lvlText w:val=""/>
+      <w:lvlJc w:val="left"/>
+      <w:pPr>
+        <w:ind w:left="5040" w:hanging="360"/>
+      </w:pPr>
+      <w:rPr>
+        <w:rFonts w:ascii="Symbol" w:hAnsi="Symbol" w:hint="default"/>
+      </w:rPr>
+    </w:lvl>
+    <w:lvl w:ilvl="7" w:tplc="04070003" w:tentative="1">
+      <w:start w:val="1"/>
+      <w:numFmt w:val="bullet"/>
+      <w:lvlText w:val="o"/>
+      <w:lvlJc w:val="left"/>
+      <w:pPr>
+        <w:ind w:left="5760" w:hanging="360"/>
+      </w:pPr>
+      <w:rPr>
+        <w:rFonts w:ascii="Courier New" w:hAnsi="Courier New" w:cs="Courier New" w:hint="default"/>
+      </w:rPr>
+    </w:lvl>
+    <w:lvl w:ilvl="8" w:tplc="04070005" w:tentative="1">
+      <w:start w:val="1"/>
+      <w:numFmt w:val="bullet"/>
+      <w:lvlText w:val=""/>
+      <w:lvlJc w:val="left"/>
+      <w:pPr>
+        <w:ind w:left="6480" w:hanging="360"/>
+      </w:pPr>
+      <w:rPr>
+        <w:rFonts w:ascii="Wingdings" w:hAnsi="Wingdings" w:hint="default"/>
+      </w:rPr>
+    </w:lvl>
+  </w:abstractNum>
   <w:num w:numId="1" w16cid:durableId="1736969901">
     <w:abstractNumId w:val="0"/>
+  </w:num>
+  <w:num w:numId="2" w16cid:durableId="982387251">
+    <w:abstractNumId w:val="1"/>
   </w:num>
 </w:numbering>
 </file>

</xml_diff>

<commit_message>
adds self-reference in Person entity
</commit_message>
<xml_diff>
--- a/documentation/DeveloperDiary.docx
+++ b/documentation/DeveloperDiary.docx
@@ -991,8 +991,14 @@
         <w:tabs>
           <w:tab w:val="left" w:pos="3946"/>
         </w:tabs>
-      </w:pPr>
-      <w:r>
+        <w:rPr>
+          <w:lang w:val="en-GB"/>
+        </w:rPr>
+      </w:pPr>
+      <w:r>
+        <w:rPr>
+          <w:lang w:val="en-GB"/>
+        </w:rPr>
         <w:t>4. Die Klassen entsprechend annotieren.</w:t>
       </w:r>
     </w:p>
@@ -1001,6 +1007,9 @@
         <w:tabs>
           <w:tab w:val="left" w:pos="3946"/>
         </w:tabs>
+        <w:rPr>
+          <w:lang w:val="en-GB"/>
+        </w:rPr>
       </w:pPr>
     </w:p>
     <w:p>
@@ -1008,6 +1017,9 @@
         <w:tabs>
           <w:tab w:val="left" w:pos="3946"/>
         </w:tabs>
+        <w:rPr>
+          <w:lang w:val="en-GB"/>
+        </w:rPr>
       </w:pPr>
     </w:p>
     <w:p>
@@ -1015,8 +1027,14 @@
         <w:tabs>
           <w:tab w:val="left" w:pos="3946"/>
         </w:tabs>
-      </w:pPr>
-      <w:r>
+        <w:rPr>
+          <w:lang w:val="en-GB"/>
+        </w:rPr>
+      </w:pPr>
+      <w:r>
+        <w:rPr>
+          <w:lang w:val="en-GB"/>
+        </w:rPr>
         <w:t xml:space="preserve">08.07.2025: </w:t>
       </w:r>
     </w:p>
@@ -1228,21 +1246,189 @@
           <w:lang w:val="en-GB"/>
         </w:rPr>
       </w:pPr>
-    </w:p>
-    <w:p>
-      <w:pPr>
-        <w:rPr>
-          <w:lang w:val="en-GB"/>
-        </w:rPr>
-      </w:pPr>
-    </w:p>
-    <w:p>
-      <w:pPr>
-        <w:rPr>
-          <w:lang w:val="en-GB"/>
-        </w:rPr>
-      </w:pPr>
-    </w:p>
+      <w:r>
+        <w:rPr>
+          <w:lang w:val="en-GB"/>
+        </w:rPr>
+        <w:t xml:space="preserve">Saving a Collection in the PostgresDatabase and the collection is also of enum elements: </w:t>
+      </w:r>
+    </w:p>
+    <w:p>
+      <w:pPr>
+        <w:tabs>
+          <w:tab w:val="left" w:pos="3946"/>
+        </w:tabs>
+        <w:rPr>
+          <w:lang w:val="en-GB"/>
+        </w:rPr>
+      </w:pPr>
+    </w:p>
+    <w:p>
+      <w:pPr>
+        <w:tabs>
+          <w:tab w:val="left" w:pos="3946"/>
+        </w:tabs>
+        <w:rPr>
+          <w:lang w:val="en-GB"/>
+        </w:rPr>
+      </w:pPr>
+      <w:r>
+        <w:rPr>
+          <w:lang w:val="en-GB"/>
+        </w:rPr>
+        <w:t xml:space="preserve">Still person entity: </w:t>
+      </w:r>
+    </w:p>
+    <w:p>
+      <w:pPr>
+        <w:tabs>
+          <w:tab w:val="left" w:pos="3946"/>
+        </w:tabs>
+        <w:rPr>
+          <w:lang w:val="en-GB"/>
+        </w:rPr>
+      </w:pPr>
+    </w:p>
+    <w:p>
+      <w:pPr>
+        <w:tabs>
+          <w:tab w:val="left" w:pos="3946"/>
+        </w:tabs>
+        <w:rPr>
+          <w:lang w:val="en-GB"/>
+        </w:rPr>
+      </w:pPr>
+      <w:r>
+        <w:rPr>
+          <w:lang w:val="en-GB"/>
+        </w:rPr>
+        <w:t>@ElementCollection(targetClass = Role.class)</w:t>
+      </w:r>
+      <w:r>
+        <w:rPr>
+          <w:lang w:val="en-GB"/>
+        </w:rPr>
+        <w:br/>
+        <w:t>@Enumerated(EnumType.</w:t>
+      </w:r>
+      <w:r>
+        <w:rPr>
+          <w:i/>
+          <w:iCs/>
+          <w:lang w:val="en-GB"/>
+        </w:rPr>
+        <w:t>STRING</w:t>
+      </w:r>
+      <w:r>
+        <w:rPr>
+          <w:lang w:val="en-GB"/>
+        </w:rPr>
+        <w:t>)</w:t>
+      </w:r>
+      <w:r>
+        <w:rPr>
+          <w:lang w:val="en-GB"/>
+        </w:rPr>
+        <w:br/>
+      </w:r>
+      <w:r>
+        <w:rPr>
+          <w:lang w:val="en-GB"/>
+        </w:rPr>
+        <w:lastRenderedPageBreak/>
+        <w:t>@CollectionTable(</w:t>
+      </w:r>
+      <w:r>
+        <w:rPr>
+          <w:lang w:val="en-GB"/>
+        </w:rPr>
+        <w:br/>
+        <w:t xml:space="preserve">        name = "roles",</w:t>
+      </w:r>
+      <w:r>
+        <w:rPr>
+          <w:lang w:val="en-GB"/>
+        </w:rPr>
+        <w:br/>
+        <w:t xml:space="preserve">        joinColumns = @JoinColumn(name = "person_id")</w:t>
+      </w:r>
+      <w:r>
+        <w:rPr>
+          <w:lang w:val="en-GB"/>
+        </w:rPr>
+        <w:br/>
+        <w:t>)</w:t>
+      </w:r>
+      <w:r>
+        <w:rPr>
+          <w:lang w:val="en-GB"/>
+        </w:rPr>
+        <w:br/>
+        <w:t>@Column(name = "role")</w:t>
+      </w:r>
+      <w:r>
+        <w:rPr>
+          <w:lang w:val="en-GB"/>
+        </w:rPr>
+        <w:br/>
+        <w:t>private Set&lt;Role&gt; roles;</w:t>
+      </w:r>
+    </w:p>
+    <w:p>
+      <w:pPr>
+        <w:tabs>
+          <w:tab w:val="left" w:pos="3946"/>
+        </w:tabs>
+        <w:rPr>
+          <w:lang w:val="en-GB"/>
+        </w:rPr>
+      </w:pPr>
+    </w:p>
+    <w:p>
+      <w:r>
+        <w:t xml:space="preserve">@ElementCollection </w:t>
+      </w:r>
+      <w:r>
+        <w:t xml:space="preserve">kennzeichnet mir das ganze als Collection vom Typ. In dem Fall role. </w:t>
+      </w:r>
+    </w:p>
+    <w:p>
+      <w:r>
+        <w:t xml:space="preserve">@Enumerated sagt speichere das als String. </w:t>
+      </w:r>
+    </w:p>
+    <w:p>
+      <w:r>
+        <w:t>@CollectionTable</w:t>
+      </w:r>
+      <w:r>
+        <w:t xml:space="preserve"> </w:t>
+      </w:r>
+      <w:r>
+        <w:t xml:space="preserve">damit stelle ich die Normalform sicher. Hierin speichert er die Collection Elements. </w:t>
+      </w:r>
+      <w:r>
+        <w:t xml:space="preserve"> Ist eine eigene Tablle.</w:t>
+      </w:r>
+    </w:p>
+    <w:p>
+      <w:r>
+        <w:t>@Colum ist der Name der Tabelle</w:t>
+      </w:r>
+    </w:p>
+    <w:p/>
+    <w:p/>
+    <w:p/>
+    <w:p/>
+    <w:p>
+      <w:pPr>
+        <w:tabs>
+          <w:tab w:val="left" w:pos="3946"/>
+        </w:tabs>
+      </w:pPr>
+    </w:p>
+    <w:p/>
+    <w:p/>
     <w:sectPr>
       <w:pgSz w:w="11906" w:h="16838"/>
       <w:pgMar w:top="1417" w:right="1417" w:bottom="1134" w:left="1417" w:header="708" w:footer="708" w:gutter="0"/>

</xml_diff>

<commit_message>
builds basics vacation view
</commit_message>
<xml_diff>
--- a/documentation/DeveloperDiary.docx
+++ b/documentation/DeveloperDiary.docx
@@ -10,9 +10,35 @@
         <w:t>Developer diary:</w:t>
       </w:r>
     </w:p>
-    <w:p/>
-    <w:p>
-      <w:r>
+    <w:p>
+      <w:pPr>
+        <w:rPr>
+          <w:b/>
+          <w:bCs/>
+          <w:sz w:val="28"/>
+          <w:szCs w:val="28"/>
+          <w:lang w:val="en-GB"/>
+        </w:rPr>
+      </w:pPr>
+    </w:p>
+    <w:p>
+      <w:pPr>
+        <w:rPr>
+          <w:b/>
+          <w:bCs/>
+          <w:sz w:val="28"/>
+          <w:szCs w:val="28"/>
+          <w:lang w:val="en-GB"/>
+        </w:rPr>
+      </w:pPr>
+      <w:r>
+        <w:rPr>
+          <w:b/>
+          <w:bCs/>
+          <w:sz w:val="28"/>
+          <w:szCs w:val="28"/>
+          <w:lang w:val="en-GB"/>
+        </w:rPr>
         <w:t>18.06.2025:</w:t>
       </w:r>
     </w:p>
@@ -72,11 +98,159 @@
     </w:p>
     <w:p>
       <w:pPr>
+        <w:rPr>
+          <w:b/>
+          <w:bCs/>
+          <w:sz w:val="28"/>
+          <w:szCs w:val="28"/>
+          <w:lang w:val="en-GB"/>
+        </w:rPr>
+      </w:pPr>
+    </w:p>
+    <w:p>
+      <w:pPr>
+        <w:rPr>
+          <w:b/>
+          <w:bCs/>
+          <w:sz w:val="28"/>
+          <w:szCs w:val="28"/>
+          <w:lang w:val="en-GB"/>
+        </w:rPr>
+      </w:pPr>
+      <w:r>
+        <w:rPr>
+          <w:b/>
+          <w:bCs/>
+          <w:sz w:val="28"/>
+          <w:szCs w:val="28"/>
+          <w:lang w:val="en-GB"/>
+        </w:rPr>
+        <w:t xml:space="preserve">26.06.2025: </w:t>
+      </w:r>
+    </w:p>
+    <w:p>
+      <w:pPr>
         <w:ind w:left="360"/>
         <w:rPr>
           <w:lang w:val="en-GB"/>
         </w:rPr>
       </w:pPr>
+      <w:r>
+        <w:rPr>
+          <w:lang w:val="en-GB"/>
+        </w:rPr>
+        <w:t xml:space="preserve">Using </w:t>
+      </w:r>
+      <w:r>
+        <w:rPr>
+          <w:lang w:val="en-GB"/>
+        </w:rPr>
+        <w:t>jakarta.validation-api</w:t>
+      </w:r>
+      <w:r>
+        <w:rPr>
+          <w:lang w:val="en-GB"/>
+        </w:rPr>
+        <w:t>, contributes the interfaces,</w:t>
+      </w:r>
+      <w:r>
+        <w:rPr>
+          <w:lang w:val="en-GB"/>
+        </w:rPr>
+        <w:t xml:space="preserve">  w</w:t>
+      </w:r>
+      <w:r>
+        <w:rPr>
+          <w:lang w:val="en-GB"/>
+        </w:rPr>
+        <w:t>ith the Hibernate implementation</w:t>
+      </w:r>
+      <w:r>
+        <w:rPr>
+          <w:lang w:val="en-GB"/>
+        </w:rPr>
+        <w:t xml:space="preserve"> </w:t>
+      </w:r>
+      <w:r>
+        <w:rPr>
+          <w:lang w:val="en-GB"/>
+        </w:rPr>
+        <w:t>,</w:t>
+      </w:r>
+      <w:r>
+        <w:rPr>
+          <w:lang w:val="en-GB"/>
+        </w:rPr>
+        <w:t xml:space="preserve"> Hibernate- validator </w:t>
+      </w:r>
+      <w:r>
+        <w:rPr>
+          <w:lang w:val="en-GB"/>
+        </w:rPr>
+        <w:t xml:space="preserve"> fully programmed annotations.</w:t>
+      </w:r>
+      <w:r>
+        <w:rPr>
+          <w:lang w:val="en-GB"/>
+        </w:rPr>
+        <w:t xml:space="preserve"> Since this is a bean validation I made a DTO Object Login Request</w:t>
+      </w:r>
+      <w:r>
+        <w:rPr>
+          <w:lang w:val="en-GB"/>
+        </w:rPr>
+        <w:t>, which I use to run the validation on.</w:t>
+      </w:r>
+      <w:r>
+        <w:rPr>
+          <w:lang w:val="en-GB"/>
+        </w:rPr>
+        <w:t xml:space="preserve"> </w:t>
+      </w:r>
+      <w:r>
+        <w:rPr>
+          <w:lang w:val="en-GB"/>
+        </w:rPr>
+        <w:t>Jakarta Expression Language depndency is needed for dynamic String interpolation and without it</w:t>
+      </w:r>
+      <w:r>
+        <w:rPr>
+          <w:lang w:val="en-GB"/>
+        </w:rPr>
+        <w:t>, it didn’t work in my programm.</w:t>
+      </w:r>
+    </w:p>
+    <w:p>
+      <w:pPr>
+        <w:rPr>
+          <w:b/>
+          <w:bCs/>
+          <w:sz w:val="28"/>
+          <w:szCs w:val="28"/>
+          <w:lang w:val="en-GB"/>
+        </w:rPr>
+      </w:pPr>
+    </w:p>
+    <w:p>
+      <w:pPr>
+        <w:rPr>
+          <w:b/>
+          <w:bCs/>
+          <w:sz w:val="28"/>
+          <w:szCs w:val="28"/>
+          <w:lang w:val="en-GB"/>
+        </w:rPr>
+      </w:pPr>
+      <w:r>
+        <w:rPr>
+          <w:b/>
+          <w:bCs/>
+          <w:sz w:val="28"/>
+          <w:szCs w:val="28"/>
+          <w:lang w:val="en-GB"/>
+        </w:rPr>
+        <w:t xml:space="preserve">xx.xx.2025: </w:t>
+      </w:r>
     </w:p>
     <w:p>
       <w:pPr>
@@ -89,7 +263,19 @@
         <w:rPr>
           <w:lang w:val="en-GB"/>
         </w:rPr>
-        <w:t xml:space="preserve">26.06.2025: </w:t>
+        <w:t>Discovered th</w:t>
+      </w:r>
+      <w:r>
+        <w:rPr>
+          <w:lang w:val="en-GB"/>
+        </w:rPr>
+        <w:t xml:space="preserve">at if you use static methods of a class. Then you can use it </w:t>
+      </w:r>
+      <w:r>
+        <w:rPr>
+          <w:lang w:val="en-GB"/>
+        </w:rPr>
+        <w:t>through the whole application like a Java Bean in the Spring Context.</w:t>
       </w:r>
     </w:p>
     <w:p>
@@ -99,163 +285,34 @@
           <w:lang w:val="en-GB"/>
         </w:rPr>
       </w:pPr>
-      <w:r>
-        <w:rPr>
-          <w:lang w:val="en-GB"/>
-        </w:rPr>
-        <w:t xml:space="preserve">Using </w:t>
-      </w:r>
-      <w:r>
-        <w:rPr>
-          <w:lang w:val="en-GB"/>
-        </w:rPr>
-        <w:t>jakarta.validation-api</w:t>
-      </w:r>
-      <w:r>
-        <w:rPr>
-          <w:lang w:val="en-GB"/>
-        </w:rPr>
-        <w:t>, contributes the interfaces,</w:t>
-      </w:r>
-      <w:r>
-        <w:rPr>
-          <w:lang w:val="en-GB"/>
-        </w:rPr>
-        <w:t xml:space="preserve">  w</w:t>
-      </w:r>
-      <w:r>
-        <w:rPr>
-          <w:lang w:val="en-GB"/>
-        </w:rPr>
-        <w:t>ith the Hibernate implementation</w:t>
-      </w:r>
-      <w:r>
-        <w:rPr>
-          <w:lang w:val="en-GB"/>
-        </w:rPr>
-        <w:t xml:space="preserve"> </w:t>
-      </w:r>
-      <w:r>
-        <w:rPr>
-          <w:lang w:val="en-GB"/>
-        </w:rPr>
-        <w:t>,</w:t>
-      </w:r>
-      <w:r>
-        <w:rPr>
-          <w:lang w:val="en-GB"/>
-        </w:rPr>
-        <w:t xml:space="preserve"> Hibernate- validator </w:t>
-      </w:r>
-      <w:r>
-        <w:rPr>
-          <w:lang w:val="en-GB"/>
-        </w:rPr>
-        <w:t xml:space="preserve"> fully programmed annotations.</w:t>
-      </w:r>
-      <w:r>
-        <w:rPr>
-          <w:lang w:val="en-GB"/>
-        </w:rPr>
-        <w:t xml:space="preserve"> Since this is a bean validation I made a DTO Object Login Request</w:t>
-      </w:r>
-      <w:r>
-        <w:rPr>
-          <w:lang w:val="en-GB"/>
-        </w:rPr>
-        <w:t>, which I use to run the validation on.</w:t>
-      </w:r>
-      <w:r>
-        <w:rPr>
-          <w:lang w:val="en-GB"/>
-        </w:rPr>
-        <w:t xml:space="preserve"> </w:t>
-      </w:r>
-      <w:r>
-        <w:rPr>
-          <w:lang w:val="en-GB"/>
-        </w:rPr>
-        <w:t>Jakarta Expression Language depndency is needed for dynamic String interpolation and without it</w:t>
-      </w:r>
-      <w:r>
-        <w:rPr>
-          <w:lang w:val="en-GB"/>
-        </w:rPr>
-        <w:t>, it didn’t work in my programm.</w:t>
-      </w:r>
-    </w:p>
-    <w:p>
-      <w:pPr>
-        <w:ind w:left="360"/>
-        <w:rPr>
-          <w:lang w:val="en-GB"/>
-        </w:rPr>
-      </w:pPr>
-    </w:p>
-    <w:p>
-      <w:pPr>
-        <w:ind w:left="360"/>
-        <w:rPr>
-          <w:lang w:val="en-GB"/>
-        </w:rPr>
-      </w:pPr>
-      <w:r>
-        <w:rPr>
-          <w:lang w:val="en-GB"/>
-        </w:rPr>
-        <w:t xml:space="preserve">xx.xx.2025: </w:t>
-      </w:r>
-    </w:p>
-    <w:p>
-      <w:pPr>
-        <w:ind w:left="360"/>
-        <w:rPr>
-          <w:lang w:val="en-GB"/>
-        </w:rPr>
-      </w:pPr>
-      <w:r>
-        <w:rPr>
-          <w:lang w:val="en-GB"/>
-        </w:rPr>
-        <w:t>Discovered th</w:t>
-      </w:r>
-      <w:r>
-        <w:rPr>
-          <w:lang w:val="en-GB"/>
-        </w:rPr>
-        <w:t xml:space="preserve">at if you use static methods of a class. Then you can use it </w:t>
-      </w:r>
-      <w:r>
-        <w:rPr>
-          <w:lang w:val="en-GB"/>
-        </w:rPr>
-        <w:t>through the whole application like a Java Bean in the Spring Context.</w:t>
-      </w:r>
-    </w:p>
-    <w:p>
-      <w:pPr>
-        <w:ind w:left="360"/>
-        <w:rPr>
-          <w:lang w:val="en-GB"/>
-        </w:rPr>
-      </w:pPr>
-    </w:p>
-    <w:p>
-      <w:pPr>
-        <w:rPr>
-          <w:lang w:val="en-GB"/>
-        </w:rPr>
-      </w:pPr>
-    </w:p>
-    <w:p>
-      <w:pPr>
-        <w:ind w:left="360"/>
-        <w:rPr>
-          <w:lang w:val="en-GB"/>
-        </w:rPr>
-      </w:pPr>
-      <w:r>
-        <w:rPr>
+    </w:p>
+    <w:p>
+      <w:pPr>
+        <w:rPr>
+          <w:b/>
+          <w:bCs/>
+          <w:sz w:val="28"/>
+          <w:szCs w:val="28"/>
+          <w:lang w:val="en-GB"/>
+        </w:rPr>
+      </w:pPr>
+    </w:p>
+    <w:p>
+      <w:pPr>
+        <w:rPr>
+          <w:b/>
+          <w:bCs/>
+          <w:sz w:val="28"/>
+          <w:szCs w:val="28"/>
+          <w:lang w:val="en-GB"/>
+        </w:rPr>
+      </w:pPr>
+      <w:r>
+        <w:rPr>
+          <w:b/>
+          <w:bCs/>
+          <w:sz w:val="28"/>
+          <w:szCs w:val="28"/>
           <w:lang w:val="en-GB"/>
         </w:rPr>
         <w:t xml:space="preserve">05.07.2025: </w:t>
@@ -841,6 +898,12 @@
           <w:lang w:val="en-GB"/>
         </w:rPr>
         <w:br/>
+      </w:r>
+      <w:r>
+        <w:rPr>
+          <w:lang w:val="en-GB"/>
+        </w:rPr>
+        <w:lastRenderedPageBreak/>
         <w:t xml:space="preserve">        try {</w:t>
       </w:r>
       <w:r>
@@ -848,12 +911,6 @@
           <w:lang w:val="en-GB"/>
         </w:rPr>
         <w:br/>
-      </w:r>
-      <w:r>
-        <w:rPr>
-          <w:lang w:val="en-GB"/>
-        </w:rPr>
-        <w:lastRenderedPageBreak/>
         <w:t xml:space="preserve">            EntityManagerFactory emf = Persistence.</w:t>
       </w:r>
       <w:r>
@@ -1324,7 +1381,6 @@
         <w:rPr>
           <w:lang w:val="en-GB"/>
         </w:rPr>
-        <w:lastRenderedPageBreak/>
         <w:t>@ElementCollection(targetClass = Role.class)</w:t>
       </w:r>
       <w:r>
@@ -1444,7 +1500,6 @@
           <w:bCs/>
           <w:sz w:val="28"/>
           <w:szCs w:val="28"/>
-          <w:lang w:val="en-GB"/>
         </w:rPr>
       </w:pPr>
     </w:p>
@@ -1458,7 +1513,6 @@
           <w:bCs/>
           <w:sz w:val="28"/>
           <w:szCs w:val="28"/>
-          <w:lang w:val="en-GB"/>
         </w:rPr>
       </w:pPr>
       <w:r>
@@ -1467,19 +1521,8 @@
           <w:bCs/>
           <w:sz w:val="28"/>
           <w:szCs w:val="28"/>
-          <w:lang w:val="en-GB"/>
-        </w:rPr>
-        <w:t>14</w:t>
-      </w:r>
-      <w:r>
-        <w:rPr>
-          <w:b/>
-          <w:bCs/>
-          <w:sz w:val="28"/>
-          <w:szCs w:val="28"/>
-          <w:lang w:val="en-GB"/>
-        </w:rPr>
-        <w:t>.07.2025:</w:t>
+        </w:rPr>
+        <w:t>14.07.2025:</w:t>
       </w:r>
     </w:p>
     <w:p>
@@ -1709,6 +1752,12 @@
           <w:lang w:val="en-GB"/>
         </w:rPr>
         <w:br/>
+      </w:r>
+      <w:r>
+        <w:rPr>
+          <w:lang w:val="en-GB"/>
+        </w:rPr>
+        <w:lastRenderedPageBreak/>
         <w:t xml:space="preserve">    }</w:t>
       </w:r>
       <w:r>
@@ -1722,12 +1771,6 @@
           <w:lang w:val="en-GB"/>
         </w:rPr>
         <w:br/>
-      </w:r>
-      <w:r>
-        <w:rPr>
-          <w:lang w:val="en-GB"/>
-        </w:rPr>
-        <w:lastRenderedPageBreak/>
         <w:t xml:space="preserve">    public void initSession(String username, Set&lt;Role&gt; roles) {</w:t>
       </w:r>
       <w:r>
@@ -1890,7 +1933,13 @@
         </w:rPr>
       </w:pPr>
     </w:p>
-    <w:p/>
+    <w:p>
+      <w:pPr>
+        <w:rPr>
+          <w:lang w:val="en-GB"/>
+        </w:rPr>
+      </w:pPr>
+    </w:p>
     <w:p>
       <w:pPr>
         <w:rPr>
@@ -2160,6 +2209,7 @@
         <w:rPr>
           <w:lang w:val="en-GB"/>
         </w:rPr>
+        <w:lastRenderedPageBreak/>
         <w:t>…..</w:t>
       </w:r>
     </w:p>
@@ -2173,7 +2223,6 @@
         <w:rPr>
           <w:lang w:val="en-GB"/>
         </w:rPr>
-        <w:lastRenderedPageBreak/>
         <w:t>@Id</w:t>
       </w:r>
       <w:r>
@@ -2596,561 +2645,560 @@
         <w:rPr>
           <w:lang w:val="en-GB"/>
         </w:rPr>
+        <w:t xml:space="preserve">Why doesn’t this happen with the role table? Because </w:t>
+      </w:r>
+      <w:r>
+        <w:rPr>
+          <w:lang w:val="en-GB"/>
+        </w:rPr>
+        <w:t>it is a separate table and here he goes person-&gt;role</w:t>
+      </w:r>
+    </w:p>
+    <w:p>
+      <w:pPr>
+        <w:rPr>
+          <w:lang w:val="en-GB"/>
+        </w:rPr>
+      </w:pPr>
+    </w:p>
+    <w:p>
+      <w:pPr>
+        <w:rPr>
+          <w:lang w:val="en-GB"/>
+        </w:rPr>
+      </w:pPr>
+    </w:p>
+    <w:p>
+      <w:pPr>
+        <w:rPr>
+          <w:lang w:val="en-GB"/>
+        </w:rPr>
+      </w:pPr>
+      <w:r>
+        <w:rPr>
+          <w:lang w:val="en-GB"/>
+        </w:rPr>
+        <w:t>Great — let’s break it down clearly.</w:t>
+      </w:r>
+    </w:p>
+    <w:p>
+      <w:r>
+        <w:pict w14:anchorId="2BAFF062">
+          <v:rect id="_x0000_i1025" style="width:0;height:1.5pt" o:hralign="center" o:hrstd="t" o:hr="t" fillcolor="#a0a0a0" stroked="f"/>
+        </w:pict>
+      </w:r>
+    </w:p>
+    <w:p>
+      <w:pPr>
+        <w:rPr>
+          <w:b/>
+          <w:bCs/>
+          <w:lang w:val="en-GB"/>
+        </w:rPr>
+      </w:pPr>
+      <w:r>
+        <w:rPr>
+          <w:rFonts w:ascii="Segoe UI Emoji" w:hAnsi="Segoe UI Emoji" w:cs="Segoe UI Emoji"/>
+          <w:b/>
+          <w:bCs/>
+          <w:lang w:val="en-GB"/>
+        </w:rPr>
+        <w:t>❗</w:t>
+      </w:r>
+      <w:r>
+        <w:rPr>
+          <w:b/>
+          <w:bCs/>
+          <w:lang w:val="en-GB"/>
+        </w:rPr>
+        <w:t>What is a LazyInitializationException?</w:t>
+      </w:r>
+    </w:p>
+    <w:p>
+      <w:pPr>
+        <w:rPr>
+          <w:lang w:val="en-GB"/>
+        </w:rPr>
+      </w:pPr>
+      <w:r>
+        <w:rPr>
+          <w:lang w:val="en-GB"/>
+        </w:rPr>
+        <w:t>It's a common Hibernate error:</w:t>
+      </w:r>
+    </w:p>
+    <w:p>
+      <w:pPr>
+        <w:rPr>
+          <w:lang w:val="en-GB"/>
+        </w:rPr>
+      </w:pPr>
+      <w:r>
+        <w:rPr>
+          <w:lang w:val="en-GB"/>
+        </w:rPr>
+        <w:t>org.hibernate.LazyInitializationException: could not initialize proxy - no Session</w:t>
+      </w:r>
+    </w:p>
+    <w:p>
+      <w:pPr>
+        <w:rPr>
+          <w:b/>
+          <w:bCs/>
+          <w:lang w:val="en-GB"/>
+        </w:rPr>
+      </w:pPr>
+      <w:r>
+        <w:rPr>
+          <w:rFonts w:ascii="Segoe UI Emoji" w:hAnsi="Segoe UI Emoji" w:cs="Segoe UI Emoji"/>
+          <w:b/>
+          <w:bCs/>
+          <w:lang w:val="en-GB"/>
+        </w:rPr>
+        <w:t>✅</w:t>
+      </w:r>
+      <w:r>
+        <w:rPr>
+          <w:b/>
+          <w:bCs/>
+          <w:lang w:val="en-GB"/>
+        </w:rPr>
+        <w:t xml:space="preserve"> Meaning:</w:t>
+      </w:r>
+    </w:p>
+    <w:p>
+      <w:pPr>
+        <w:rPr>
+          <w:lang w:val="en-GB"/>
+        </w:rPr>
+      </w:pPr>
+      <w:r>
+        <w:rPr>
+          <w:lang w:val="en-GB"/>
+        </w:rPr>
+        <w:t xml:space="preserve">You're trying to access a </w:t>
+      </w:r>
+      <w:r>
+        <w:rPr>
+          <w:b/>
+          <w:bCs/>
+          <w:lang w:val="en-GB"/>
+        </w:rPr>
+        <w:t>lazy-loaded field</w:t>
+      </w:r>
+      <w:r>
+        <w:rPr>
+          <w:lang w:val="en-GB"/>
+        </w:rPr>
+        <w:t xml:space="preserve"> (like a Set&lt;Person&gt; or a List&lt;Role&gt;) </w:t>
+      </w:r>
+      <w:r>
+        <w:rPr>
+          <w:b/>
+          <w:bCs/>
+          <w:lang w:val="en-GB"/>
+        </w:rPr>
+        <w:t>after the database session is already closed</w:t>
+      </w:r>
+      <w:r>
+        <w:rPr>
+          <w:lang w:val="en-GB"/>
+        </w:rPr>
+        <w:t>.</w:t>
+      </w:r>
+    </w:p>
+    <w:p>
+      <w:pPr>
+        <w:rPr>
+          <w:lang w:val="en-GB"/>
+        </w:rPr>
+      </w:pPr>
+      <w:r>
+        <w:rPr>
+          <w:lang w:val="en-GB"/>
+        </w:rPr>
+        <w:t>Hibernate says:</w:t>
+      </w:r>
+    </w:p>
+    <w:p>
+      <w:pPr>
+        <w:rPr>
+          <w:lang w:val="en-GB"/>
+        </w:rPr>
+      </w:pPr>
+      <w:r>
+        <w:rPr>
+          <w:lang w:val="en-GB"/>
+        </w:rPr>
+        <w:t>"You asked me to delay loading this data (LAZY), but now I don’t have access to the database anymore — so I can't get it for you."</w:t>
+      </w:r>
+    </w:p>
+    <w:p>
+      <w:r>
+        <w:pict w14:anchorId="17A5A450">
+          <v:rect id="_x0000_i1026" style="width:0;height:1.5pt" o:hralign="center" o:hrstd="t" o:hr="t" fillcolor="#a0a0a0" stroked="f"/>
+        </w:pict>
+      </w:r>
+    </w:p>
+    <w:p>
+      <w:pPr>
+        <w:rPr>
+          <w:b/>
+          <w:bCs/>
+          <w:lang w:val="en-GB"/>
+        </w:rPr>
+      </w:pPr>
+      <w:r>
+        <w:rPr>
+          <w:rFonts w:ascii="Segoe UI Emoji" w:hAnsi="Segoe UI Emoji" w:cs="Segoe UI Emoji"/>
+          <w:b/>
+          <w:bCs/>
+        </w:rPr>
+        <w:t>🔍</w:t>
+      </w:r>
+      <w:r>
+        <w:rPr>
+          <w:b/>
+          <w:bCs/>
+          <w:lang w:val="en-GB"/>
+        </w:rPr>
+        <w:t xml:space="preserve"> When it happens:</w:t>
+      </w:r>
+    </w:p>
+    <w:p>
+      <w:pPr>
+        <w:rPr>
+          <w:lang w:val="en-GB"/>
+        </w:rPr>
+      </w:pPr>
+      <w:r>
+        <w:rPr>
+          <w:lang w:val="en-GB"/>
+        </w:rPr>
+        <w:t>@OneToMany(mappedBy = "superior", fetch = FetchType.LAZY)</w:t>
+      </w:r>
+    </w:p>
+    <w:p>
+      <w:pPr>
+        <w:rPr>
+          <w:lang w:val="en-GB"/>
+        </w:rPr>
+      </w:pPr>
+      <w:r>
+        <w:rPr>
+          <w:lang w:val="en-GB"/>
+        </w:rPr>
+        <w:t>private Set&lt;Person&gt; subordinates;</w:t>
+      </w:r>
+    </w:p>
+    <w:p>
+      <w:pPr>
+        <w:rPr>
+          <w:lang w:val="en-GB"/>
+        </w:rPr>
+      </w:pPr>
+      <w:r>
+        <w:rPr>
+          <w:lang w:val="en-GB"/>
+        </w:rPr>
+        <w:t>Person person = personDAO.findById(id); // session is open here</w:t>
+      </w:r>
+    </w:p>
+    <w:p>
+      <w:pPr>
+        <w:rPr>
+          <w:lang w:val="en-GB"/>
+        </w:rPr>
+      </w:pPr>
+      <w:r>
+        <w:rPr>
+          <w:lang w:val="en-GB"/>
+        </w:rPr>
+        <w:t>System.out.println(person.getUsername()); // works</w:t>
+      </w:r>
+    </w:p>
+    <w:p>
+      <w:pPr>
+        <w:rPr>
+          <w:lang w:val="en-GB"/>
+        </w:rPr>
+      </w:pPr>
+    </w:p>
+    <w:p>
+      <w:pPr>
+        <w:rPr>
+          <w:lang w:val="en-GB"/>
+        </w:rPr>
+      </w:pPr>
+      <w:r>
+        <w:rPr>
+          <w:lang w:val="en-GB"/>
+        </w:rPr>
+        <w:t>entityManager.close(); // session closed</w:t>
+      </w:r>
+    </w:p>
+    <w:p>
+      <w:pPr>
+        <w:rPr>
+          <w:lang w:val="en-GB"/>
+        </w:rPr>
+      </w:pPr>
+    </w:p>
+    <w:p>
+      <w:pPr>
+        <w:rPr>
+          <w:lang w:val="en-GB"/>
+        </w:rPr>
+      </w:pPr>
+      <w:r>
+        <w:rPr>
+          <w:lang w:val="en-GB"/>
+        </w:rPr>
+        <w:t xml:space="preserve">System.out.println(person.getSubordinates()); // </w:t>
+      </w:r>
+      <w:r>
+        <w:rPr>
+          <w:rFonts w:ascii="Segoe UI Emoji" w:hAnsi="Segoe UI Emoji" w:cs="Segoe UI Emoji"/>
+          <w:lang w:val="en-GB"/>
+        </w:rPr>
+        <w:t>❌</w:t>
+      </w:r>
+      <w:r>
+        <w:rPr>
+          <w:lang w:val="en-GB"/>
+        </w:rPr>
+        <w:t xml:space="preserve"> LazyInitializationException</w:t>
+      </w:r>
+    </w:p>
+    <w:p>
+      <w:r>
+        <w:pict w14:anchorId="489D5A31">
+          <v:rect id="_x0000_i1027" style="width:0;height:1.5pt" o:hralign="center" o:hrstd="t" o:hr="t" fillcolor="#a0a0a0" stroked="f"/>
+        </w:pict>
+      </w:r>
+    </w:p>
+    <w:p>
+      <w:pPr>
+        <w:rPr>
+          <w:b/>
+          <w:bCs/>
+          <w:lang w:val="en-GB"/>
+        </w:rPr>
+      </w:pPr>
+      <w:r>
+        <w:rPr>
+          <w:rFonts w:ascii="Segoe UI Emoji" w:hAnsi="Segoe UI Emoji" w:cs="Segoe UI Emoji"/>
+          <w:b/>
+          <w:bCs/>
+          <w:lang w:val="en-GB"/>
+        </w:rPr>
+        <w:t>✅</w:t>
+      </w:r>
+      <w:r>
+        <w:rPr>
+          <w:b/>
+          <w:bCs/>
+          <w:lang w:val="en-GB"/>
+        </w:rPr>
+        <w:t xml:space="preserve"> The fix: JOIN FETCH</w:t>
+      </w:r>
+    </w:p>
+    <w:p>
+      <w:pPr>
+        <w:rPr>
+          <w:b/>
+          <w:bCs/>
+          <w:lang w:val="en-GB"/>
+        </w:rPr>
+      </w:pPr>
+      <w:r>
+        <w:rPr>
+          <w:rFonts w:ascii="Segoe UI Emoji" w:hAnsi="Segoe UI Emoji" w:cs="Segoe UI Emoji"/>
+          <w:b/>
+          <w:bCs/>
+        </w:rPr>
+        <w:t>🛠️</w:t>
+      </w:r>
+      <w:r>
+        <w:rPr>
+          <w:b/>
+          <w:bCs/>
+          <w:lang w:val="en-GB"/>
+        </w:rPr>
+        <w:t xml:space="preserve"> What it means:</w:t>
+      </w:r>
+    </w:p>
+    <w:p>
+      <w:pPr>
+        <w:rPr>
+          <w:lang w:val="en-GB"/>
+        </w:rPr>
+      </w:pPr>
+      <w:r>
+        <w:rPr>
+          <w:lang w:val="en-GB"/>
+        </w:rPr>
+        <w:t xml:space="preserve">A </w:t>
+      </w:r>
+      <w:r>
+        <w:rPr>
+          <w:b/>
+          <w:bCs/>
+          <w:lang w:val="en-GB"/>
+        </w:rPr>
+        <w:t>JOIN FETCH query</w:t>
+      </w:r>
+      <w:r>
+        <w:rPr>
+          <w:lang w:val="en-GB"/>
+        </w:rPr>
+        <w:t xml:space="preserve"> tells Hibernate:</w:t>
+      </w:r>
+    </w:p>
+    <w:p>
+      <w:pPr>
+        <w:rPr>
+          <w:lang w:val="en-GB"/>
+        </w:rPr>
+      </w:pPr>
+      <w:r>
+        <w:rPr>
+          <w:lang w:val="en-GB"/>
+        </w:rPr>
+        <w:t xml:space="preserve">“Even if the field is lazy, </w:t>
+      </w:r>
+      <w:r>
+        <w:rPr>
+          <w:b/>
+          <w:bCs/>
+          <w:lang w:val="en-GB"/>
+        </w:rPr>
+        <w:t>load it now while the session is still open</w:t>
+      </w:r>
+      <w:r>
+        <w:rPr>
+          <w:lang w:val="en-GB"/>
+        </w:rPr>
+        <w:t>.”</w:t>
+      </w:r>
+    </w:p>
+    <w:p>
+      <w:pPr>
+        <w:rPr>
+          <w:b/>
+          <w:bCs/>
+          <w:lang w:val="en-GB"/>
+        </w:rPr>
+      </w:pPr>
+      <w:r>
+        <w:rPr>
+          <w:b/>
+          <w:bCs/>
+          <w:lang w:val="en-GB"/>
+        </w:rPr>
+        <w:t>Example:</w:t>
+      </w:r>
+    </w:p>
+    <w:p>
+      <w:pPr>
+        <w:rPr>
+          <w:lang w:val="en-GB"/>
+        </w:rPr>
+      </w:pPr>
+      <w:r>
+        <w:rPr>
+          <w:lang w:val="en-GB"/>
+        </w:rPr>
         <w:lastRenderedPageBreak/>
-        <w:t xml:space="preserve">Why doesn’t this happen with the role table? Because </w:t>
-      </w:r>
-      <w:r>
-        <w:rPr>
-          <w:lang w:val="en-GB"/>
-        </w:rPr>
-        <w:t>it is a separate table and here he goes person-&gt;role</w:t>
-      </w:r>
-    </w:p>
-    <w:p>
-      <w:pPr>
-        <w:rPr>
-          <w:lang w:val="en-GB"/>
-        </w:rPr>
-      </w:pPr>
-    </w:p>
-    <w:p>
-      <w:pPr>
-        <w:rPr>
-          <w:lang w:val="en-GB"/>
-        </w:rPr>
-      </w:pPr>
-    </w:p>
-    <w:p>
-      <w:pPr>
-        <w:rPr>
-          <w:lang w:val="en-GB"/>
-        </w:rPr>
-      </w:pPr>
-      <w:r>
-        <w:rPr>
-          <w:lang w:val="en-GB"/>
-        </w:rPr>
-        <w:t>Great — let’s break it down clearly.</w:t>
-      </w:r>
-    </w:p>
-    <w:p>
-      <w:r>
-        <w:pict w14:anchorId="2BAFF062">
-          <v:rect id="_x0000_i1061" style="width:0;height:1.5pt" o:hralign="center" o:hrstd="t" o:hr="t" fillcolor="#a0a0a0" stroked="f"/>
-        </w:pict>
-      </w:r>
-    </w:p>
-    <w:p>
-      <w:pPr>
-        <w:rPr>
-          <w:b/>
-          <w:bCs/>
-          <w:lang w:val="en-GB"/>
-        </w:rPr>
-      </w:pPr>
+        <w:t xml:space="preserve">SELECT DISTINCT p </w:t>
+      </w:r>
+    </w:p>
+    <w:p>
+      <w:pPr>
+        <w:rPr>
+          <w:lang w:val="en-GB"/>
+        </w:rPr>
+      </w:pPr>
+      <w:r>
+        <w:rPr>
+          <w:lang w:val="en-GB"/>
+        </w:rPr>
+        <w:t>FROM Person p</w:t>
+      </w:r>
+    </w:p>
+    <w:p>
+      <w:pPr>
+        <w:rPr>
+          <w:lang w:val="en-GB"/>
+        </w:rPr>
+      </w:pPr>
+      <w:r>
+        <w:rPr>
+          <w:lang w:val="en-GB"/>
+        </w:rPr>
+        <w:t>LEFT JOIN FETCH p.subordinates</w:t>
+      </w:r>
+    </w:p>
+    <w:p>
+      <w:pPr>
+        <w:rPr>
+          <w:lang w:val="en-GB"/>
+        </w:rPr>
+      </w:pPr>
+      <w:r>
+        <w:rPr>
+          <w:lang w:val="en-GB"/>
+        </w:rPr>
+        <w:t>WHERE p.id = :id</w:t>
+      </w:r>
+    </w:p>
+    <w:p>
+      <w:pPr>
+        <w:rPr>
+          <w:lang w:val="en-GB"/>
+        </w:rPr>
+      </w:pPr>
+      <w:r>
+        <w:rPr>
+          <w:lang w:val="en-GB"/>
+        </w:rPr>
+        <w:t>Now when you do:</w:t>
+      </w:r>
+    </w:p>
+    <w:p>
+      <w:pPr>
+        <w:rPr>
+          <w:lang w:val="en-GB"/>
+        </w:rPr>
+      </w:pPr>
+      <w:r>
+        <w:rPr>
+          <w:lang w:val="en-GB"/>
+        </w:rPr>
+        <w:t>Person person = personDAO.findByIdWithSubordinates(id);</w:t>
+      </w:r>
+    </w:p>
+    <w:p>
+      <w:pPr>
+        <w:rPr>
+          <w:lang w:val="en-GB"/>
+        </w:rPr>
+      </w:pPr>
+      <w:r>
+        <w:rPr>
+          <w:lang w:val="en-GB"/>
+        </w:rPr>
+        <w:t xml:space="preserve">System.out.println(person.getSubordinates()); // </w:t>
+      </w:r>
       <w:r>
         <w:rPr>
           <w:rFonts w:ascii="Segoe UI Emoji" w:hAnsi="Segoe UI Emoji" w:cs="Segoe UI Emoji"/>
-          <w:b/>
-          <w:bCs/>
-          <w:lang w:val="en-GB"/>
-        </w:rPr>
-        <w:t>❗</w:t>
-      </w:r>
-      <w:r>
-        <w:rPr>
-          <w:b/>
-          <w:bCs/>
-          <w:lang w:val="en-GB"/>
-        </w:rPr>
-        <w:t>What is a LazyInitializationException?</w:t>
-      </w:r>
-    </w:p>
-    <w:p>
-      <w:pPr>
-        <w:rPr>
-          <w:lang w:val="en-GB"/>
-        </w:rPr>
-      </w:pPr>
-      <w:r>
-        <w:rPr>
-          <w:lang w:val="en-GB"/>
-        </w:rPr>
-        <w:t>It's a common Hibernate error:</w:t>
-      </w:r>
-    </w:p>
-    <w:p>
-      <w:pPr>
-        <w:rPr>
-          <w:lang w:val="en-GB"/>
-        </w:rPr>
-      </w:pPr>
-      <w:r>
-        <w:rPr>
-          <w:lang w:val="en-GB"/>
-        </w:rPr>
-        <w:t>org.hibernate.LazyInitializationException: could not initialize proxy - no Session</w:t>
-      </w:r>
-    </w:p>
-    <w:p>
-      <w:pPr>
-        <w:rPr>
-          <w:b/>
-          <w:bCs/>
-          <w:lang w:val="en-GB"/>
-        </w:rPr>
-      </w:pPr>
-      <w:r>
-        <w:rPr>
-          <w:rFonts w:ascii="Segoe UI Emoji" w:hAnsi="Segoe UI Emoji" w:cs="Segoe UI Emoji"/>
-          <w:b/>
-          <w:bCs/>
           <w:lang w:val="en-GB"/>
         </w:rPr>
         <w:t>✅</w:t>
       </w:r>
       <w:r>
         <w:rPr>
-          <w:b/>
-          <w:bCs/>
-          <w:lang w:val="en-GB"/>
-        </w:rPr>
-        <w:t xml:space="preserve"> Meaning:</w:t>
-      </w:r>
-    </w:p>
-    <w:p>
-      <w:pPr>
-        <w:rPr>
-          <w:lang w:val="en-GB"/>
-        </w:rPr>
-      </w:pPr>
-      <w:r>
-        <w:rPr>
-          <w:lang w:val="en-GB"/>
-        </w:rPr>
-        <w:t xml:space="preserve">You're trying to access a </w:t>
-      </w:r>
-      <w:r>
-        <w:rPr>
-          <w:b/>
-          <w:bCs/>
-          <w:lang w:val="en-GB"/>
-        </w:rPr>
-        <w:t>lazy-loaded field</w:t>
-      </w:r>
-      <w:r>
-        <w:rPr>
-          <w:lang w:val="en-GB"/>
-        </w:rPr>
-        <w:t xml:space="preserve"> (like a Set&lt;Person&gt; or a List&lt;Role&gt;) </w:t>
-      </w:r>
-      <w:r>
-        <w:rPr>
-          <w:b/>
-          <w:bCs/>
-          <w:lang w:val="en-GB"/>
-        </w:rPr>
-        <w:t>after the database session is already closed</w:t>
-      </w:r>
-      <w:r>
-        <w:rPr>
-          <w:lang w:val="en-GB"/>
-        </w:rPr>
-        <w:t>.</w:t>
-      </w:r>
-    </w:p>
-    <w:p>
-      <w:pPr>
-        <w:rPr>
-          <w:lang w:val="en-GB"/>
-        </w:rPr>
-      </w:pPr>
-      <w:r>
-        <w:rPr>
-          <w:lang w:val="en-GB"/>
-        </w:rPr>
-        <w:t>Hibernate says:</w:t>
-      </w:r>
-    </w:p>
-    <w:p>
-      <w:pPr>
-        <w:rPr>
-          <w:lang w:val="en-GB"/>
-        </w:rPr>
-      </w:pPr>
-      <w:r>
-        <w:rPr>
-          <w:lang w:val="en-GB"/>
-        </w:rPr>
-        <w:t>"You asked me to delay loading this data (LAZY), but now I don’t have access to the database anymore — so I can't get it for you."</w:t>
-      </w:r>
-    </w:p>
-    <w:p>
-      <w:r>
-        <w:pict w14:anchorId="17A5A450">
-          <v:rect id="_x0000_i1062" style="width:0;height:1.5pt" o:hralign="center" o:hrstd="t" o:hr="t" fillcolor="#a0a0a0" stroked="f"/>
-        </w:pict>
-      </w:r>
-    </w:p>
-    <w:p>
-      <w:pPr>
-        <w:rPr>
-          <w:b/>
-          <w:bCs/>
-          <w:lang w:val="en-GB"/>
-        </w:rPr>
-      </w:pPr>
-      <w:r>
-        <w:rPr>
-          <w:rFonts w:ascii="Segoe UI Emoji" w:hAnsi="Segoe UI Emoji" w:cs="Segoe UI Emoji"/>
-          <w:b/>
-          <w:bCs/>
-        </w:rPr>
-        <w:t>🔍</w:t>
-      </w:r>
-      <w:r>
-        <w:rPr>
-          <w:b/>
-          <w:bCs/>
-          <w:lang w:val="en-GB"/>
-        </w:rPr>
-        <w:t xml:space="preserve"> When it happens:</w:t>
-      </w:r>
-    </w:p>
-    <w:p>
-      <w:pPr>
-        <w:rPr>
-          <w:lang w:val="en-GB"/>
-        </w:rPr>
-      </w:pPr>
-      <w:r>
-        <w:rPr>
-          <w:lang w:val="en-GB"/>
-        </w:rPr>
-        <w:t>@OneToMany(mappedBy = "superior", fetch = FetchType.LAZY)</w:t>
-      </w:r>
-    </w:p>
-    <w:p>
-      <w:pPr>
-        <w:rPr>
-          <w:lang w:val="en-GB"/>
-        </w:rPr>
-      </w:pPr>
-      <w:r>
-        <w:rPr>
-          <w:lang w:val="en-GB"/>
-        </w:rPr>
-        <w:t>private Set&lt;Person&gt; subordinates;</w:t>
-      </w:r>
-    </w:p>
-    <w:p>
-      <w:pPr>
-        <w:rPr>
-          <w:lang w:val="en-GB"/>
-        </w:rPr>
-      </w:pPr>
-      <w:r>
-        <w:rPr>
-          <w:lang w:val="en-GB"/>
-        </w:rPr>
-        <w:t>Person person = personDAO.findById(id); // session is open here</w:t>
-      </w:r>
-    </w:p>
-    <w:p>
-      <w:pPr>
-        <w:rPr>
-          <w:lang w:val="en-GB"/>
-        </w:rPr>
-      </w:pPr>
-      <w:r>
-        <w:rPr>
-          <w:lang w:val="en-GB"/>
-        </w:rPr>
-        <w:t>System.out.println(person.getUsername()); // works</w:t>
-      </w:r>
-    </w:p>
-    <w:p>
-      <w:pPr>
-        <w:rPr>
-          <w:lang w:val="en-GB"/>
-        </w:rPr>
-      </w:pPr>
-    </w:p>
-    <w:p>
-      <w:pPr>
-        <w:rPr>
-          <w:lang w:val="en-GB"/>
-        </w:rPr>
-      </w:pPr>
-      <w:r>
-        <w:rPr>
-          <w:lang w:val="en-GB"/>
-        </w:rPr>
-        <w:t>entityManager.close(); // session closed</w:t>
-      </w:r>
-    </w:p>
-    <w:p>
-      <w:pPr>
-        <w:rPr>
-          <w:lang w:val="en-GB"/>
-        </w:rPr>
-      </w:pPr>
-    </w:p>
-    <w:p>
-      <w:pPr>
-        <w:rPr>
-          <w:lang w:val="en-GB"/>
-        </w:rPr>
-      </w:pPr>
-      <w:r>
-        <w:rPr>
-          <w:lang w:val="en-GB"/>
-        </w:rPr>
-        <w:t xml:space="preserve">System.out.println(person.getSubordinates()); // </w:t>
-      </w:r>
-      <w:r>
-        <w:rPr>
-          <w:rFonts w:ascii="Segoe UI Emoji" w:hAnsi="Segoe UI Emoji" w:cs="Segoe UI Emoji"/>
-          <w:lang w:val="en-GB"/>
-        </w:rPr>
-        <w:t>❌</w:t>
-      </w:r>
-      <w:r>
-        <w:rPr>
-          <w:lang w:val="en-GB"/>
-        </w:rPr>
-        <w:t xml:space="preserve"> LazyInitializationException</w:t>
-      </w:r>
-    </w:p>
-    <w:p>
-      <w:r>
-        <w:pict w14:anchorId="489D5A31">
-          <v:rect id="_x0000_i1063" style="width:0;height:1.5pt" o:hralign="center" o:hrstd="t" o:hr="t" fillcolor="#a0a0a0" stroked="f"/>
-        </w:pict>
-      </w:r>
-    </w:p>
-    <w:p>
-      <w:pPr>
-        <w:rPr>
-          <w:b/>
-          <w:bCs/>
-          <w:lang w:val="en-GB"/>
-        </w:rPr>
-      </w:pPr>
-      <w:r>
-        <w:rPr>
-          <w:rFonts w:ascii="Segoe UI Emoji" w:hAnsi="Segoe UI Emoji" w:cs="Segoe UI Emoji"/>
-          <w:b/>
-          <w:bCs/>
-          <w:lang w:val="en-GB"/>
-        </w:rPr>
-        <w:t>✅</w:t>
-      </w:r>
-      <w:r>
-        <w:rPr>
-          <w:b/>
-          <w:bCs/>
-          <w:lang w:val="en-GB"/>
-        </w:rPr>
-        <w:t xml:space="preserve"> The fix: JOIN FETCH</w:t>
-      </w:r>
-    </w:p>
-    <w:p>
-      <w:pPr>
-        <w:rPr>
-          <w:b/>
-          <w:bCs/>
-          <w:lang w:val="en-GB"/>
-        </w:rPr>
-      </w:pPr>
-      <w:r>
-        <w:rPr>
-          <w:rFonts w:ascii="Segoe UI Emoji" w:hAnsi="Segoe UI Emoji" w:cs="Segoe UI Emoji"/>
-          <w:b/>
-          <w:bCs/>
-        </w:rPr>
-        <w:t>🛠️</w:t>
-      </w:r>
-      <w:r>
-        <w:rPr>
-          <w:b/>
-          <w:bCs/>
-          <w:lang w:val="en-GB"/>
-        </w:rPr>
-        <w:t xml:space="preserve"> What it means:</w:t>
-      </w:r>
-    </w:p>
-    <w:p>
-      <w:pPr>
-        <w:rPr>
-          <w:lang w:val="en-GB"/>
-        </w:rPr>
-      </w:pPr>
-      <w:r>
-        <w:rPr>
-          <w:lang w:val="en-GB"/>
-        </w:rPr>
-        <w:t xml:space="preserve">A </w:t>
-      </w:r>
-      <w:r>
-        <w:rPr>
-          <w:b/>
-          <w:bCs/>
-          <w:lang w:val="en-GB"/>
-        </w:rPr>
-        <w:t>JOIN FETCH query</w:t>
-      </w:r>
-      <w:r>
-        <w:rPr>
-          <w:lang w:val="en-GB"/>
-        </w:rPr>
-        <w:t xml:space="preserve"> tells Hibernate:</w:t>
-      </w:r>
-    </w:p>
-    <w:p>
-      <w:pPr>
-        <w:rPr>
-          <w:lang w:val="en-GB"/>
-        </w:rPr>
-      </w:pPr>
-      <w:r>
-        <w:rPr>
-          <w:lang w:val="en-GB"/>
-        </w:rPr>
-        <w:t xml:space="preserve">“Even if the field is lazy, </w:t>
-      </w:r>
-      <w:r>
-        <w:rPr>
-          <w:b/>
-          <w:bCs/>
-          <w:lang w:val="en-GB"/>
-        </w:rPr>
-        <w:t>load it now while the session is still open</w:t>
-      </w:r>
-      <w:r>
-        <w:rPr>
-          <w:lang w:val="en-GB"/>
-        </w:rPr>
-        <w:t>.”</w:t>
-      </w:r>
-    </w:p>
-    <w:p>
-      <w:pPr>
-        <w:rPr>
-          <w:b/>
-          <w:bCs/>
-          <w:lang w:val="en-GB"/>
-        </w:rPr>
-      </w:pPr>
-      <w:r>
-        <w:rPr>
-          <w:b/>
-          <w:bCs/>
-          <w:lang w:val="en-GB"/>
-        </w:rPr>
-        <w:t>Example:</w:t>
-      </w:r>
-    </w:p>
-    <w:p>
-      <w:pPr>
-        <w:rPr>
-          <w:lang w:val="en-GB"/>
-        </w:rPr>
-      </w:pPr>
-      <w:r>
-        <w:rPr>
-          <w:lang w:val="en-GB"/>
-        </w:rPr>
-        <w:t xml:space="preserve">SELECT DISTINCT p </w:t>
-      </w:r>
-    </w:p>
-    <w:p>
-      <w:pPr>
-        <w:rPr>
-          <w:lang w:val="en-GB"/>
-        </w:rPr>
-      </w:pPr>
-      <w:r>
-        <w:rPr>
-          <w:lang w:val="en-GB"/>
-        </w:rPr>
-        <w:lastRenderedPageBreak/>
-        <w:t>FROM Person p</w:t>
-      </w:r>
-    </w:p>
-    <w:p>
-      <w:pPr>
-        <w:rPr>
-          <w:lang w:val="en-GB"/>
-        </w:rPr>
-      </w:pPr>
-      <w:r>
-        <w:rPr>
-          <w:lang w:val="en-GB"/>
-        </w:rPr>
-        <w:t>LEFT JOIN FETCH p.subordinates</w:t>
-      </w:r>
-    </w:p>
-    <w:p>
-      <w:pPr>
-        <w:rPr>
-          <w:lang w:val="en-GB"/>
-        </w:rPr>
-      </w:pPr>
-      <w:r>
-        <w:rPr>
-          <w:lang w:val="en-GB"/>
-        </w:rPr>
-        <w:t>WHERE p.id = :id</w:t>
-      </w:r>
-    </w:p>
-    <w:p>
-      <w:pPr>
-        <w:rPr>
-          <w:lang w:val="en-GB"/>
-        </w:rPr>
-      </w:pPr>
-      <w:r>
-        <w:rPr>
-          <w:lang w:val="en-GB"/>
-        </w:rPr>
-        <w:t>Now when you do:</w:t>
-      </w:r>
-    </w:p>
-    <w:p>
-      <w:pPr>
-        <w:rPr>
-          <w:lang w:val="en-GB"/>
-        </w:rPr>
-      </w:pPr>
-      <w:r>
-        <w:rPr>
-          <w:lang w:val="en-GB"/>
-        </w:rPr>
-        <w:t>Person person = personDAO.findByIdWithSubordinates(id);</w:t>
-      </w:r>
-    </w:p>
-    <w:p>
-      <w:pPr>
-        <w:rPr>
-          <w:lang w:val="en-GB"/>
-        </w:rPr>
-      </w:pPr>
-      <w:r>
-        <w:rPr>
-          <w:lang w:val="en-GB"/>
-        </w:rPr>
-        <w:t xml:space="preserve">System.out.println(person.getSubordinates()); // </w:t>
-      </w:r>
-      <w:r>
-        <w:rPr>
-          <w:rFonts w:ascii="Segoe UI Emoji" w:hAnsi="Segoe UI Emoji" w:cs="Segoe UI Emoji"/>
-          <w:lang w:val="en-GB"/>
-        </w:rPr>
-        <w:t>✅</w:t>
-      </w:r>
-      <w:r>
-        <w:rPr>
           <w:lang w:val="en-GB"/>
         </w:rPr>
         <w:t xml:space="preserve"> Works, because they were preloaded</w:t>
@@ -3159,7 +3207,7 @@
     <w:p>
       <w:r>
         <w:pict w14:anchorId="5799EE6E">
-          <v:rect id="_x0000_i1064" style="width:0;height:1.5pt" o:hralign="center" o:hrstd="t" o:hr="t" fillcolor="#a0a0a0" stroked="f"/>
+          <v:rect id="_x0000_i1028" style="width:0;height:1.5pt" o:hralign="center" o:hrstd="t" o:hr="t" fillcolor="#a0a0a0" stroked="f"/>
         </w:pict>
       </w:r>
     </w:p>
@@ -3378,7 +3426,7 @@
     <w:p>
       <w:r>
         <w:pict w14:anchorId="475CC9A0">
-          <v:rect id="_x0000_i1065" style="width:0;height:1.5pt" o:hralign="center" o:hrstd="t" o:hr="t" fillcolor="#a0a0a0" stroked="f"/>
+          <v:rect id="_x0000_i1029" style="width:0;height:1.5pt" o:hralign="center" o:hrstd="t" o:hr="t" fillcolor="#a0a0a0" stroked="f"/>
         </w:pict>
       </w:r>
     </w:p>
@@ -3586,7 +3634,7 @@
     <w:p>
       <w:r>
         <w:pict w14:anchorId="4DAFECE5">
-          <v:rect id="_x0000_i1066" style="width:0;height:1.5pt" o:hralign="center" o:hrstd="t" o:hr="t" fillcolor="#a0a0a0" stroked="f"/>
+          <v:rect id="_x0000_i1030" style="width:0;height:1.5pt" o:hralign="center" o:hrstd="t" o:hr="t" fillcolor="#a0a0a0" stroked="f"/>
         </w:pict>
       </w:r>
     </w:p>
@@ -3736,6 +3784,58 @@
         <w:t>Keine lazy geloadeden Fields in hash code and equals.</w:t>
       </w:r>
     </w:p>
+    <w:p>
+      <w:pPr>
+        <w:rPr>
+          <w:lang w:val="en-GB"/>
+        </w:rPr>
+      </w:pPr>
+    </w:p>
+    <w:p>
+      <w:pPr>
+        <w:rPr>
+          <w:b/>
+          <w:bCs/>
+          <w:sz w:val="28"/>
+          <w:szCs w:val="28"/>
+          <w:lang w:val="en-GB"/>
+        </w:rPr>
+      </w:pPr>
+    </w:p>
+    <w:p>
+      <w:pPr>
+        <w:rPr>
+          <w:b/>
+          <w:bCs/>
+          <w:sz w:val="28"/>
+          <w:szCs w:val="28"/>
+          <w:lang w:val="en-GB"/>
+        </w:rPr>
+      </w:pPr>
+      <w:r>
+        <w:rPr>
+          <w:b/>
+          <w:bCs/>
+          <w:sz w:val="28"/>
+          <w:szCs w:val="28"/>
+          <w:lang w:val="en-GB"/>
+        </w:rPr>
+        <w:t xml:space="preserve">16.07.2025: </w:t>
+      </w:r>
+    </w:p>
+    <w:p>
+      <w:r>
+        <w:t>Wichtig bei den Annotations i</w:t>
+      </w:r>
+      <w:r>
+        <w:t>st das jenachdem was ich von wo aus ansprechen will. Welche Direktionalität</w:t>
+      </w:r>
+      <w:r>
+        <w:t xml:space="preserve"> zwischen den Entitäten ob ich many to one und one to Many auf beiden Seiten mache?</w:t>
+      </w:r>
+    </w:p>
+    <w:p/>
+    <w:p/>
     <w:sectPr>
       <w:pgSz w:w="11906" w:h="16838"/>
       <w:pgMar w:top="1417" w:right="1417" w:bottom="1134" w:left="1417" w:header="708" w:footer="708" w:gutter="0"/>
@@ -4702,6 +4802,7 @@
   <w:style w:type="character" w:default="1" w:styleId="Absatz-Standardschriftart">
     <w:name w:val="Default Paragraph Font"/>
     <w:uiPriority w:val="1"/>
+    <w:semiHidden/>
     <w:unhideWhenUsed/>
   </w:style>
   <w:style w:type="table" w:default="1" w:styleId="NormaleTabelle">

</xml_diff>

<commit_message>
Adds extra validation to vacation
</commit_message>
<xml_diff>
--- a/documentation/DeveloperDiary.docx
+++ b/documentation/DeveloperDiary.docx
@@ -3809,7 +3809,6 @@
           <w:bCs/>
           <w:sz w:val="28"/>
           <w:szCs w:val="28"/>
-          <w:lang w:val="en-GB"/>
         </w:rPr>
       </w:pPr>
       <w:r>
@@ -3818,7 +3817,6 @@
           <w:bCs/>
           <w:sz w:val="28"/>
           <w:szCs w:val="28"/>
-          <w:lang w:val="en-GB"/>
         </w:rPr>
         <w:t xml:space="preserve">16.07.2025: </w:t>
       </w:r>
@@ -3834,8 +3832,260 @@
         <w:t xml:space="preserve"> zwischen den Entitäten ob ich many to one und one to Many auf beiden Seiten mache?</w:t>
       </w:r>
     </w:p>
+    <w:p>
+      <w:pPr>
+        <w:rPr>
+          <w:b/>
+          <w:bCs/>
+          <w:sz w:val="28"/>
+          <w:szCs w:val="28"/>
+        </w:rPr>
+      </w:pPr>
+    </w:p>
+    <w:p>
+      <w:pPr>
+        <w:rPr>
+          <w:b/>
+          <w:bCs/>
+          <w:sz w:val="28"/>
+          <w:szCs w:val="28"/>
+        </w:rPr>
+      </w:pPr>
+      <w:r>
+        <w:rPr>
+          <w:b/>
+          <w:bCs/>
+          <w:sz w:val="28"/>
+          <w:szCs w:val="28"/>
+        </w:rPr>
+        <w:t xml:space="preserve">26.07.2025: </w:t>
+      </w:r>
+    </w:p>
+    <w:p>
+      <w:r>
+        <w:t>Bei toEpochDay wird den Tagen einfach eine Nummer zugeordnet</w:t>
+      </w:r>
+      <w:r>
+        <w:t xml:space="preserve"> wieiviele Tage seit dem 01.01.1970 und dann kann man die Tage voneinander abziehen: </w:t>
+      </w:r>
+    </w:p>
+    <w:p>
+      <w:pPr>
+        <w:rPr>
+          <w:lang w:val="en-GB"/>
+        </w:rPr>
+      </w:pPr>
+      <w:r>
+        <w:rPr>
+          <w:lang w:val="en-GB"/>
+        </w:rPr>
+        <w:t>private long calculateDaysOfPastRequests(List&lt;Request&gt; pastRequests) {</w:t>
+      </w:r>
+      <w:r>
+        <w:rPr>
+          <w:lang w:val="en-GB"/>
+        </w:rPr>
+        <w:br/>
+        <w:t xml:space="preserve">        return pastRequests.stream()</w:t>
+      </w:r>
+      <w:r>
+        <w:rPr>
+          <w:lang w:val="en-GB"/>
+        </w:rPr>
+        <w:br/>
+        <w:t xml:space="preserve">                .mapToLong(req -&gt; req.getEndDate().toEpochDay() - req.getStartDate().toEpochDay() + 1)</w:t>
+      </w:r>
+      <w:r>
+        <w:rPr>
+          <w:lang w:val="en-GB"/>
+        </w:rPr>
+        <w:br/>
+        <w:t xml:space="preserve">                .sum();</w:t>
+      </w:r>
+      <w:r>
+        <w:rPr>
+          <w:lang w:val="en-GB"/>
+        </w:rPr>
+        <w:br/>
+        <w:t>}</w:t>
+      </w:r>
+    </w:p>
+    <w:p>
+      <w:pPr>
+        <w:rPr>
+          <w:lang w:val="en-GB"/>
+        </w:rPr>
+      </w:pPr>
+    </w:p>
+    <w:p>
+      <w:r>
+        <w:t>Das eine ist 23tsdm da</w:t>
+      </w:r>
+      <w:r>
+        <w:t>s andere 23100</w:t>
+      </w:r>
+      <w:r>
+        <w:t>.</w:t>
+      </w:r>
+    </w:p>
     <w:p/>
-    <w:p/>
+    <w:p>
+      <w:r>
+        <w:t>MapToLong</w:t>
+      </w:r>
+      <w:r>
+        <w:t xml:space="preserve">: </w:t>
+      </w:r>
+    </w:p>
+    <w:p>
+      <w:pPr>
+        <w:rPr>
+          <w:b/>
+          <w:bCs/>
+          <w:sz w:val="28"/>
+          <w:szCs w:val="28"/>
+        </w:rPr>
+      </w:pPr>
+    </w:p>
+    <w:p>
+      <w:pPr>
+        <w:rPr>
+          <w:lang w:val="en-GB"/>
+        </w:rPr>
+      </w:pPr>
+      <w:r>
+        <w:rPr>
+          <w:lang w:val="en-GB"/>
+        </w:rPr>
+        <w:t>long total = requests.stream()</w:t>
+      </w:r>
+    </w:p>
+    <w:p>
+      <w:pPr>
+        <w:rPr>
+          <w:lang w:val="en-GB"/>
+        </w:rPr>
+      </w:pPr>
+      <w:r>
+        <w:rPr>
+          <w:lang w:val="en-GB"/>
+        </w:rPr>
+        <w:t xml:space="preserve">    .mapToLong(req -&gt; req.getEndDate().toEpochDay() - req.getStartDate().toEpochDay() + 1)</w:t>
+      </w:r>
+    </w:p>
+    <w:p>
+      <w:pPr>
+        <w:rPr>
+          <w:lang w:val="en-GB"/>
+        </w:rPr>
+      </w:pPr>
+      <w:r>
+        <w:rPr>
+          <w:lang w:val="en-GB"/>
+        </w:rPr>
+        <w:t xml:space="preserve">    .sum();</w:t>
+      </w:r>
+    </w:p>
+    <w:p>
+      <w:pPr>
+        <w:rPr>
+          <w:lang w:val="en-GB"/>
+        </w:rPr>
+      </w:pPr>
+      <w:r>
+        <w:rPr>
+          <w:lang w:val="en-GB"/>
+        </w:rPr>
+        <w:t>This means:</w:t>
+      </w:r>
+    </w:p>
+    <w:p>
+      <w:pPr>
+        <w:rPr>
+          <w:lang w:val="en-GB"/>
+        </w:rPr>
+      </w:pPr>
+    </w:p>
+    <w:p>
+      <w:pPr>
+        <w:rPr>
+          <w:lang w:val="en-GB"/>
+        </w:rPr>
+      </w:pPr>
+      <w:r>
+        <w:rPr>
+          <w:lang w:val="en-GB"/>
+        </w:rPr>
+        <w:t>Take each Request object from the list.</w:t>
+      </w:r>
+    </w:p>
+    <w:p>
+      <w:pPr>
+        <w:rPr>
+          <w:lang w:val="en-GB"/>
+        </w:rPr>
+      </w:pPr>
+    </w:p>
+    <w:p>
+      <w:pPr>
+        <w:rPr>
+          <w:lang w:val="en-GB"/>
+        </w:rPr>
+      </w:pPr>
+      <w:r>
+        <w:rPr>
+          <w:lang w:val="en-GB"/>
+        </w:rPr>
+        <w:t>Calculate how many days the request lasts.</w:t>
+      </w:r>
+    </w:p>
+    <w:p>
+      <w:pPr>
+        <w:rPr>
+          <w:lang w:val="en-GB"/>
+        </w:rPr>
+      </w:pPr>
+    </w:p>
+    <w:p>
+      <w:pPr>
+        <w:rPr>
+          <w:lang w:val="en-GB"/>
+        </w:rPr>
+      </w:pPr>
+      <w:r>
+        <w:rPr>
+          <w:lang w:val="en-GB"/>
+        </w:rPr>
+        <w:t>Convert that value into a long.</w:t>
+      </w:r>
+    </w:p>
+    <w:p>
+      <w:pPr>
+        <w:rPr>
+          <w:lang w:val="en-GB"/>
+        </w:rPr>
+      </w:pPr>
+      <w:r>
+        <w:rPr>
+          <w:lang w:val="en-GB"/>
+        </w:rPr>
+        <w:lastRenderedPageBreak/>
+        <w:t>Sum() adds everything together</w:t>
+      </w:r>
+      <w:r>
+        <w:rPr>
+          <w:lang w:val="en-GB"/>
+        </w:rPr>
+        <w:t>.</w:t>
+      </w:r>
+    </w:p>
+    <w:p>
+      <w:pPr>
+        <w:rPr>
+          <w:lang w:val="en-GB"/>
+        </w:rPr>
+      </w:pPr>
+    </w:p>
     <w:sectPr>
       <w:pgSz w:w="11906" w:h="16838"/>
       <w:pgMar w:top="1417" w:right="1417" w:bottom="1134" w:left="1417" w:header="708" w:footer="708" w:gutter="0"/>
@@ -4802,7 +5052,6 @@
   <w:style w:type="character" w:default="1" w:styleId="Absatz-Standardschriftart">
     <w:name w:val="Default Paragraph Font"/>
     <w:uiPriority w:val="1"/>
-    <w:semiHidden/>
     <w:unhideWhenUsed/>
   </w:style>
   <w:style w:type="table" w:default="1" w:styleId="NormaleTabelle">

</xml_diff>

<commit_message>
Shows remaining vacation time
</commit_message>
<xml_diff>
--- a/documentation/DeveloperDiary.docx
+++ b/documentation/DeveloperDiary.docx
@@ -3930,10 +3930,21 @@
     </w:p>
     <w:p/>
     <w:p>
-      <w:r>
+      <w:pPr>
+        <w:rPr>
+          <w:lang w:val="en-GB"/>
+        </w:rPr>
+      </w:pPr>
+      <w:r>
+        <w:rPr>
+          <w:lang w:val="en-GB"/>
+        </w:rPr>
         <w:t>MapToLong</w:t>
       </w:r>
       <w:r>
+        <w:rPr>
+          <w:lang w:val="en-GB"/>
+        </w:rPr>
         <w:t xml:space="preserve">: </w:t>
       </w:r>
     </w:p>
@@ -3944,6 +3955,7 @@
           <w:bCs/>
           <w:sz w:val="28"/>
           <w:szCs w:val="28"/>
+          <w:lang w:val="en-GB"/>
         </w:rPr>
       </w:pPr>
     </w:p>
@@ -4077,6 +4089,585 @@
           <w:lang w:val="en-GB"/>
         </w:rPr>
         <w:t>.</w:t>
+      </w:r>
+    </w:p>
+    <w:p>
+      <w:pPr>
+        <w:rPr>
+          <w:lang w:val="en-GB"/>
+        </w:rPr>
+      </w:pPr>
+    </w:p>
+    <w:p>
+      <w:pPr>
+        <w:rPr>
+          <w:lang w:val="en-GB"/>
+        </w:rPr>
+      </w:pPr>
+      <w:r>
+        <w:rPr>
+          <w:lang w:val="en-GB"/>
+        </w:rPr>
+        <w:t xml:space="preserve">28.07.2025: </w:t>
+      </w:r>
+    </w:p>
+    <w:p>
+      <w:pPr>
+        <w:rPr>
+          <w:lang w:val="en-GB"/>
+        </w:rPr>
+      </w:pPr>
+    </w:p>
+    <w:p>
+      <w:pPr>
+        <w:rPr>
+          <w:lang w:val="en-GB"/>
+        </w:rPr>
+      </w:pPr>
+      <w:r>
+        <w:rPr>
+          <w:lang w:val="en-GB"/>
+        </w:rPr>
+        <w:t>Effectively final.</w:t>
+      </w:r>
+    </w:p>
+    <w:p>
+      <w:pPr>
+        <w:rPr>
+          <w:lang w:val="en-GB"/>
+        </w:rPr>
+      </w:pPr>
+      <w:r>
+        <w:rPr>
+          <w:lang w:val="en-GB"/>
+        </w:rPr>
+        <w:t>Great question! Let's go deeper into that sentence:</w:t>
+      </w:r>
+    </w:p>
+    <w:p>
+      <w:pPr>
+        <w:rPr>
+          <w:lang w:val="en-GB"/>
+        </w:rPr>
+      </w:pPr>
+      <w:r>
+        <w:rPr>
+          <w:b/>
+          <w:bCs/>
+          <w:lang w:val="en-GB"/>
+        </w:rPr>
+        <w:t>“Because Java remembers the value of the variable at the time the lambda is written.”</w:t>
+      </w:r>
+    </w:p>
+    <w:p>
+      <w:pPr>
+        <w:rPr>
+          <w:lang w:val="en-GB"/>
+        </w:rPr>
+      </w:pPr>
+      <w:r>
+        <w:rPr>
+          <w:lang w:val="en-GB"/>
+        </w:rPr>
+        <w:t xml:space="preserve">That’s actually a simplified way to explain how </w:t>
+      </w:r>
+      <w:r>
+        <w:rPr>
+          <w:b/>
+          <w:bCs/>
+          <w:lang w:val="en-GB"/>
+        </w:rPr>
+        <w:t>closures</w:t>
+      </w:r>
+      <w:r>
+        <w:rPr>
+          <w:lang w:val="en-GB"/>
+        </w:rPr>
+        <w:t xml:space="preserve"> work in Java.</w:t>
+      </w:r>
+    </w:p>
+    <w:p>
+      <w:r>
+        <w:pict w14:anchorId="5360E3A1">
+          <v:rect id="_x0000_i1061" style="width:0;height:1.5pt" o:hralign="center" o:hrstd="t" o:hr="t" fillcolor="#a0a0a0" stroked="f"/>
+        </w:pict>
+      </w:r>
+    </w:p>
+    <w:p>
+      <w:pPr>
+        <w:rPr>
+          <w:b/>
+          <w:bCs/>
+          <w:lang w:val="en-GB"/>
+        </w:rPr>
+      </w:pPr>
+      <w:r>
+        <w:rPr>
+          <w:rFonts w:ascii="Segoe UI Emoji" w:hAnsi="Segoe UI Emoji" w:cs="Segoe UI Emoji"/>
+          <w:b/>
+          <w:bCs/>
+        </w:rPr>
+        <w:t>🔧</w:t>
+      </w:r>
+      <w:r>
+        <w:rPr>
+          <w:b/>
+          <w:bCs/>
+          <w:lang w:val="en-GB"/>
+        </w:rPr>
+        <w:t xml:space="preserve"> What really happens?</w:t>
+      </w:r>
+    </w:p>
+    <w:p>
+      <w:pPr>
+        <w:rPr>
+          <w:lang w:val="en-GB"/>
+        </w:rPr>
+      </w:pPr>
+      <w:r>
+        <w:rPr>
+          <w:lang w:val="en-GB"/>
+        </w:rPr>
+        <w:t xml:space="preserve">When you use a variable inside a </w:t>
+      </w:r>
+      <w:r>
+        <w:rPr>
+          <w:b/>
+          <w:bCs/>
+          <w:lang w:val="en-GB"/>
+        </w:rPr>
+        <w:t>lambda</w:t>
+      </w:r>
+      <w:r>
+        <w:rPr>
+          <w:lang w:val="en-GB"/>
+        </w:rPr>
+        <w:t xml:space="preserve">, Java </w:t>
+      </w:r>
+      <w:r>
+        <w:rPr>
+          <w:i/>
+          <w:iCs/>
+          <w:lang w:val="en-GB"/>
+        </w:rPr>
+        <w:t>captures</w:t>
+      </w:r>
+      <w:r>
+        <w:rPr>
+          <w:lang w:val="en-GB"/>
+        </w:rPr>
+        <w:t xml:space="preserve"> that variable’s </w:t>
+      </w:r>
+      <w:r>
+        <w:rPr>
+          <w:b/>
+          <w:bCs/>
+          <w:lang w:val="en-GB"/>
+        </w:rPr>
+        <w:t>value</w:t>
+      </w:r>
+      <w:r>
+        <w:rPr>
+          <w:lang w:val="en-GB"/>
+        </w:rPr>
+        <w:t xml:space="preserve"> — </w:t>
+      </w:r>
+      <w:r>
+        <w:rPr>
+          <w:b/>
+          <w:bCs/>
+          <w:lang w:val="en-GB"/>
+        </w:rPr>
+        <w:t>not</w:t>
+      </w:r>
+      <w:r>
+        <w:rPr>
+          <w:lang w:val="en-GB"/>
+        </w:rPr>
+        <w:t xml:space="preserve"> the variable itself.</w:t>
+      </w:r>
+    </w:p>
+    <w:p>
+      <w:r>
+        <w:pict w14:anchorId="47097214">
+          <v:rect id="_x0000_i1062" style="width:0;height:1.5pt" o:hralign="center" o:hrstd="t" o:hr="t" fillcolor="#a0a0a0" stroked="f"/>
+        </w:pict>
+      </w:r>
+    </w:p>
+    <w:p>
+      <w:pPr>
+        <w:rPr>
+          <w:b/>
+          <w:bCs/>
+          <w:lang w:val="en-GB"/>
+        </w:rPr>
+      </w:pPr>
+      <w:r>
+        <w:rPr>
+          <w:rFonts w:ascii="Segoe UI Emoji" w:hAnsi="Segoe UI Emoji" w:cs="Segoe UI Emoji"/>
+          <w:b/>
+          <w:bCs/>
+        </w:rPr>
+        <w:t>📦</w:t>
+      </w:r>
+      <w:r>
+        <w:rPr>
+          <w:b/>
+          <w:bCs/>
+          <w:lang w:val="en-GB"/>
+        </w:rPr>
+        <w:t xml:space="preserve"> Example:</w:t>
+      </w:r>
+    </w:p>
+    <w:p>
+      <w:pPr>
+        <w:rPr>
+          <w:lang w:val="en-GB"/>
+        </w:rPr>
+      </w:pPr>
+      <w:r>
+        <w:rPr>
+          <w:lang w:val="en-GB"/>
+        </w:rPr>
+        <w:t>String message = "Hello";</w:t>
+      </w:r>
+    </w:p>
+    <w:p>
+      <w:pPr>
+        <w:rPr>
+          <w:lang w:val="en-GB"/>
+        </w:rPr>
+      </w:pPr>
+      <w:r>
+        <w:rPr>
+          <w:lang w:val="en-GB"/>
+        </w:rPr>
+        <w:t>Runnable r = () -&gt; System.out.println(message);</w:t>
+      </w:r>
+    </w:p>
+    <w:p>
+      <w:pPr>
+        <w:rPr>
+          <w:lang w:val="en-GB"/>
+        </w:rPr>
+      </w:pPr>
+      <w:r>
+        <w:rPr>
+          <w:lang w:val="en-GB"/>
+        </w:rPr>
+        <w:t>Here’s what Java does:</w:t>
+      </w:r>
+    </w:p>
+    <w:p>
+      <w:pPr>
+        <w:numPr>
+          <w:ilvl w:val="0"/>
+          <w:numId w:val="4"/>
+        </w:numPr>
+        <w:rPr>
+          <w:lang w:val="en-GB"/>
+        </w:rPr>
+      </w:pPr>
+      <w:r>
+        <w:rPr>
+          <w:lang w:val="en-GB"/>
+        </w:rPr>
+        <w:t xml:space="preserve">It copies the </w:t>
+      </w:r>
+      <w:r>
+        <w:rPr>
+          <w:b/>
+          <w:bCs/>
+          <w:lang w:val="en-GB"/>
+        </w:rPr>
+        <w:t>value</w:t>
+      </w:r>
+      <w:r>
+        <w:rPr>
+          <w:lang w:val="en-GB"/>
+        </w:rPr>
+        <w:t xml:space="preserve"> "Hello" into the lambda when it’s created.</w:t>
+      </w:r>
+    </w:p>
+    <w:p>
+      <w:pPr>
+        <w:numPr>
+          <w:ilvl w:val="0"/>
+          <w:numId w:val="4"/>
+        </w:numPr>
+        <w:rPr>
+          <w:lang w:val="en-GB"/>
+        </w:rPr>
+      </w:pPr>
+      <w:r>
+        <w:rPr>
+          <w:lang w:val="en-GB"/>
+        </w:rPr>
+        <w:t xml:space="preserve">It does </w:t>
+      </w:r>
+      <w:r>
+        <w:rPr>
+          <w:b/>
+          <w:bCs/>
+          <w:lang w:val="en-GB"/>
+        </w:rPr>
+        <w:t>not</w:t>
+      </w:r>
+      <w:r>
+        <w:rPr>
+          <w:lang w:val="en-GB"/>
+        </w:rPr>
+        <w:t xml:space="preserve"> keep a reference to the message variable.</w:t>
+      </w:r>
+    </w:p>
+    <w:p>
+      <w:pPr>
+        <w:numPr>
+          <w:ilvl w:val="0"/>
+          <w:numId w:val="4"/>
+        </w:numPr>
+        <w:rPr>
+          <w:lang w:val="en-GB"/>
+        </w:rPr>
+      </w:pPr>
+      <w:r>
+        <w:rPr>
+          <w:lang w:val="en-GB"/>
+        </w:rPr>
+        <w:t>So if message changes later, the lambda wouldn’t know.</w:t>
+      </w:r>
+    </w:p>
+    <w:p>
+      <w:r>
+        <w:pict w14:anchorId="506A33E5">
+          <v:rect id="_x0000_i1063" style="width:0;height:1.5pt" o:hralign="center" o:hrstd="t" o:hr="t" fillcolor="#a0a0a0" stroked="f"/>
+        </w:pict>
+      </w:r>
+    </w:p>
+    <w:p>
+      <w:pPr>
+        <w:rPr>
+          <w:b/>
+          <w:bCs/>
+          <w:lang w:val="en-GB"/>
+        </w:rPr>
+      </w:pPr>
+      <w:r>
+        <w:rPr>
+          <w:rFonts w:ascii="Segoe UI Emoji" w:hAnsi="Segoe UI Emoji" w:cs="Segoe UI Emoji"/>
+          <w:b/>
+          <w:bCs/>
+          <w:lang w:val="en-GB"/>
+        </w:rPr>
+        <w:t>❌</w:t>
+      </w:r>
+      <w:r>
+        <w:rPr>
+          <w:b/>
+          <w:bCs/>
+          <w:lang w:val="en-GB"/>
+        </w:rPr>
+        <w:t xml:space="preserve"> Problem if changes were allowed:</w:t>
+      </w:r>
+    </w:p>
+    <w:p>
+      <w:pPr>
+        <w:rPr>
+          <w:lang w:val="en-GB"/>
+        </w:rPr>
+      </w:pPr>
+      <w:r>
+        <w:rPr>
+          <w:lang w:val="en-GB"/>
+        </w:rPr>
+        <w:t>String message = "Hello";</w:t>
+      </w:r>
+    </w:p>
+    <w:p>
+      <w:pPr>
+        <w:rPr>
+          <w:lang w:val="en-GB"/>
+        </w:rPr>
+      </w:pPr>
+      <w:r>
+        <w:rPr>
+          <w:lang w:val="en-GB"/>
+        </w:rPr>
+        <w:t>Runnable r = () -&gt; System.out.println(message); // lambda "remembers" message</w:t>
+      </w:r>
+    </w:p>
+    <w:p>
+      <w:pPr>
+        <w:rPr>
+          <w:lang w:val="en-GB"/>
+        </w:rPr>
+      </w:pPr>
+      <w:r>
+        <w:rPr>
+          <w:lang w:val="en-GB"/>
+        </w:rPr>
+        <w:t>message = "Goodbye"; // changing message</w:t>
+      </w:r>
+    </w:p>
+    <w:p>
+      <w:pPr>
+        <w:rPr>
+          <w:lang w:val="en-GB"/>
+        </w:rPr>
+      </w:pPr>
+      <w:r>
+        <w:rPr>
+          <w:lang w:val="en-GB"/>
+        </w:rPr>
+        <w:t>r.run(); // Which value should it print?</w:t>
+      </w:r>
+    </w:p>
+    <w:p>
+      <w:pPr>
+        <w:rPr>
+          <w:lang w:val="en-GB"/>
+        </w:rPr>
+      </w:pPr>
+      <w:r>
+        <w:rPr>
+          <w:lang w:val="en-GB"/>
+        </w:rPr>
+        <w:t xml:space="preserve">You might expect "Goodbye" — but Java already </w:t>
+      </w:r>
+      <w:r>
+        <w:rPr>
+          <w:i/>
+          <w:iCs/>
+          <w:lang w:val="en-GB"/>
+        </w:rPr>
+        <w:t>copied</w:t>
+      </w:r>
+      <w:r>
+        <w:rPr>
+          <w:lang w:val="en-GB"/>
+        </w:rPr>
+        <w:t xml:space="preserve"> "Hello" into the lambda earlier.</w:t>
+      </w:r>
+    </w:p>
+    <w:p>
+      <w:pPr>
+        <w:rPr>
+          <w:lang w:val="en-GB"/>
+        </w:rPr>
+      </w:pPr>
+      <w:r>
+        <w:rPr>
+          <w:lang w:val="en-GB"/>
+        </w:rPr>
+        <w:t>→ This could lead to bugs if Java allowed it.</w:t>
+      </w:r>
+    </w:p>
+    <w:p>
+      <w:r>
+        <w:pict w14:anchorId="1555AEBD">
+          <v:rect id="_x0000_i1064" style="width:0;height:1.5pt" o:hralign="center" o:hrstd="t" o:hr="t" fillcolor="#a0a0a0" stroked="f"/>
+        </w:pict>
+      </w:r>
+    </w:p>
+    <w:p>
+      <w:pPr>
+        <w:rPr>
+          <w:b/>
+          <w:bCs/>
+          <w:lang w:val="en-GB"/>
+        </w:rPr>
+      </w:pPr>
+      <w:r>
+        <w:rPr>
+          <w:rFonts w:ascii="Segoe UI Emoji" w:hAnsi="Segoe UI Emoji" w:cs="Segoe UI Emoji"/>
+          <w:b/>
+          <w:bCs/>
+          <w:lang w:val="en-GB"/>
+        </w:rPr>
+        <w:t>✅</w:t>
+      </w:r>
+      <w:r>
+        <w:rPr>
+          <w:b/>
+          <w:bCs/>
+          <w:lang w:val="en-GB"/>
+        </w:rPr>
+        <w:t xml:space="preserve"> That’s why Java says:</w:t>
+      </w:r>
+    </w:p>
+    <w:p>
+      <w:pPr>
+        <w:rPr>
+          <w:lang w:val="en-GB"/>
+        </w:rPr>
+      </w:pPr>
+      <w:r>
+        <w:rPr>
+          <w:lang w:val="en-GB"/>
+        </w:rPr>
+        <w:t xml:space="preserve">“Only allow variables in lambdas if they’re </w:t>
+      </w:r>
+      <w:r>
+        <w:rPr>
+          <w:b/>
+          <w:bCs/>
+          <w:lang w:val="en-GB"/>
+        </w:rPr>
+        <w:t>not going to change</w:t>
+      </w:r>
+      <w:r>
+        <w:rPr>
+          <w:lang w:val="en-GB"/>
+        </w:rPr>
+        <w:t xml:space="preserve"> — i.e., if they are </w:t>
+      </w:r>
+      <w:r>
+        <w:rPr>
+          <w:b/>
+          <w:bCs/>
+          <w:lang w:val="en-GB"/>
+        </w:rPr>
+        <w:t>effectively final</w:t>
+      </w:r>
+      <w:r>
+        <w:rPr>
+          <w:lang w:val="en-GB"/>
+        </w:rPr>
+        <w:t>.”</w:t>
+      </w:r>
+    </w:p>
+    <w:p>
+      <w:pPr>
+        <w:rPr>
+          <w:lang w:val="en-GB"/>
+        </w:rPr>
+      </w:pPr>
+      <w:r>
+        <w:rPr>
+          <w:lang w:val="en-GB"/>
+        </w:rPr>
+        <w:lastRenderedPageBreak/>
+        <w:t>This makes the lambda predictable and safe.</w:t>
+      </w:r>
+    </w:p>
+    <w:p>
+      <w:r>
+        <w:pict w14:anchorId="131D3446">
+          <v:rect id="_x0000_i1065" style="width:0;height:1.5pt" o:hralign="center" o:hrstd="t" o:hr="t" fillcolor="#a0a0a0" stroked="f"/>
+        </w:pict>
+      </w:r>
+    </w:p>
+    <w:p>
+      <w:pPr>
+        <w:rPr>
+          <w:lang w:val="en-GB"/>
+        </w:rPr>
+      </w:pPr>
+      <w:r>
+        <w:rPr>
+          <w:lang w:val="en-GB"/>
+        </w:rPr>
+        <w:t>Would you like to see how this works in memory or how other languages (like JavaScript) handle this differently?</w:t>
       </w:r>
     </w:p>
     <w:p>
@@ -4437,6 +5028,155 @@
       </w:rPr>
     </w:lvl>
   </w:abstractNum>
+  <w:abstractNum w:abstractNumId="3" w15:restartNumberingAfterBreak="0">
+    <w:nsid w:val="764630A0"/>
+    <w:multiLevelType w:val="multilevel"/>
+    <w:tmpl w:val="4998CF0A"/>
+    <w:lvl w:ilvl="0">
+      <w:start w:val="1"/>
+      <w:numFmt w:val="bullet"/>
+      <w:lvlText w:val=""/>
+      <w:lvlJc w:val="left"/>
+      <w:pPr>
+        <w:tabs>
+          <w:tab w:val="num" w:pos="720"/>
+        </w:tabs>
+        <w:ind w:left="720" w:hanging="360"/>
+      </w:pPr>
+      <w:rPr>
+        <w:rFonts w:ascii="Symbol" w:hAnsi="Symbol" w:hint="default"/>
+        <w:sz w:val="20"/>
+      </w:rPr>
+    </w:lvl>
+    <w:lvl w:ilvl="1" w:tentative="1">
+      <w:start w:val="1"/>
+      <w:numFmt w:val="bullet"/>
+      <w:lvlText w:val="o"/>
+      <w:lvlJc w:val="left"/>
+      <w:pPr>
+        <w:tabs>
+          <w:tab w:val="num" w:pos="1440"/>
+        </w:tabs>
+        <w:ind w:left="1440" w:hanging="360"/>
+      </w:pPr>
+      <w:rPr>
+        <w:rFonts w:ascii="Courier New" w:hAnsi="Courier New" w:hint="default"/>
+        <w:sz w:val="20"/>
+      </w:rPr>
+    </w:lvl>
+    <w:lvl w:ilvl="2" w:tentative="1">
+      <w:start w:val="1"/>
+      <w:numFmt w:val="bullet"/>
+      <w:lvlText w:val=""/>
+      <w:lvlJc w:val="left"/>
+      <w:pPr>
+        <w:tabs>
+          <w:tab w:val="num" w:pos="2160"/>
+        </w:tabs>
+        <w:ind w:left="2160" w:hanging="360"/>
+      </w:pPr>
+      <w:rPr>
+        <w:rFonts w:ascii="Wingdings" w:hAnsi="Wingdings" w:hint="default"/>
+        <w:sz w:val="20"/>
+      </w:rPr>
+    </w:lvl>
+    <w:lvl w:ilvl="3" w:tentative="1">
+      <w:start w:val="1"/>
+      <w:numFmt w:val="bullet"/>
+      <w:lvlText w:val=""/>
+      <w:lvlJc w:val="left"/>
+      <w:pPr>
+        <w:tabs>
+          <w:tab w:val="num" w:pos="2880"/>
+        </w:tabs>
+        <w:ind w:left="2880" w:hanging="360"/>
+      </w:pPr>
+      <w:rPr>
+        <w:rFonts w:ascii="Wingdings" w:hAnsi="Wingdings" w:hint="default"/>
+        <w:sz w:val="20"/>
+      </w:rPr>
+    </w:lvl>
+    <w:lvl w:ilvl="4" w:tentative="1">
+      <w:start w:val="1"/>
+      <w:numFmt w:val="bullet"/>
+      <w:lvlText w:val=""/>
+      <w:lvlJc w:val="left"/>
+      <w:pPr>
+        <w:tabs>
+          <w:tab w:val="num" w:pos="3600"/>
+        </w:tabs>
+        <w:ind w:left="3600" w:hanging="360"/>
+      </w:pPr>
+      <w:rPr>
+        <w:rFonts w:ascii="Wingdings" w:hAnsi="Wingdings" w:hint="default"/>
+        <w:sz w:val="20"/>
+      </w:rPr>
+    </w:lvl>
+    <w:lvl w:ilvl="5" w:tentative="1">
+      <w:start w:val="1"/>
+      <w:numFmt w:val="bullet"/>
+      <w:lvlText w:val=""/>
+      <w:lvlJc w:val="left"/>
+      <w:pPr>
+        <w:tabs>
+          <w:tab w:val="num" w:pos="4320"/>
+        </w:tabs>
+        <w:ind w:left="4320" w:hanging="360"/>
+      </w:pPr>
+      <w:rPr>
+        <w:rFonts w:ascii="Wingdings" w:hAnsi="Wingdings" w:hint="default"/>
+        <w:sz w:val="20"/>
+      </w:rPr>
+    </w:lvl>
+    <w:lvl w:ilvl="6" w:tentative="1">
+      <w:start w:val="1"/>
+      <w:numFmt w:val="bullet"/>
+      <w:lvlText w:val=""/>
+      <w:lvlJc w:val="left"/>
+      <w:pPr>
+        <w:tabs>
+          <w:tab w:val="num" w:pos="5040"/>
+        </w:tabs>
+        <w:ind w:left="5040" w:hanging="360"/>
+      </w:pPr>
+      <w:rPr>
+        <w:rFonts w:ascii="Wingdings" w:hAnsi="Wingdings" w:hint="default"/>
+        <w:sz w:val="20"/>
+      </w:rPr>
+    </w:lvl>
+    <w:lvl w:ilvl="7" w:tentative="1">
+      <w:start w:val="1"/>
+      <w:numFmt w:val="bullet"/>
+      <w:lvlText w:val=""/>
+      <w:lvlJc w:val="left"/>
+      <w:pPr>
+        <w:tabs>
+          <w:tab w:val="num" w:pos="5760"/>
+        </w:tabs>
+        <w:ind w:left="5760" w:hanging="360"/>
+      </w:pPr>
+      <w:rPr>
+        <w:rFonts w:ascii="Wingdings" w:hAnsi="Wingdings" w:hint="default"/>
+        <w:sz w:val="20"/>
+      </w:rPr>
+    </w:lvl>
+    <w:lvl w:ilvl="8" w:tentative="1">
+      <w:start w:val="1"/>
+      <w:numFmt w:val="bullet"/>
+      <w:lvlText w:val=""/>
+      <w:lvlJc w:val="left"/>
+      <w:pPr>
+        <w:tabs>
+          <w:tab w:val="num" w:pos="6480"/>
+        </w:tabs>
+        <w:ind w:left="6480" w:hanging="360"/>
+      </w:pPr>
+      <w:rPr>
+        <w:rFonts w:ascii="Wingdings" w:hAnsi="Wingdings" w:hint="default"/>
+        <w:sz w:val="20"/>
+      </w:rPr>
+    </w:lvl>
+  </w:abstractNum>
   <w:num w:numId="1" w16cid:durableId="1736969901">
     <w:abstractNumId w:val="1"/>
   </w:num>
@@ -4445,6 +5185,9 @@
   </w:num>
   <w:num w:numId="3" w16cid:durableId="1471746566">
     <w:abstractNumId w:val="0"/>
+  </w:num>
+  <w:num w:numId="4" w16cid:durableId="901984893">
+    <w:abstractNumId w:val="3"/>
   </w:num>
 </w:numbering>
 </file>

</xml_diff>

<commit_message>
error handling to time stamp controller
</commit_message>
<xml_diff>
--- a/documentation/DeveloperDiary.docx
+++ b/documentation/DeveloperDiary.docx
@@ -4189,7 +4189,7 @@
     <w:p>
       <w:r>
         <w:pict w14:anchorId="5360E3A1">
-          <v:rect id="_x0000_i1061" style="width:0;height:1.5pt" o:hralign="center" o:hrstd="t" o:hr="t" fillcolor="#a0a0a0" stroked="f"/>
+          <v:rect id="_x0000_i1031" style="width:0;height:1.5pt" o:hralign="center" o:hrstd="t" o:hr="t" fillcolor="#a0a0a0" stroked="f"/>
         </w:pict>
       </w:r>
     </w:p>
@@ -4290,7 +4290,7 @@
     <w:p>
       <w:r>
         <w:pict w14:anchorId="47097214">
-          <v:rect id="_x0000_i1062" style="width:0;height:1.5pt" o:hralign="center" o:hrstd="t" o:hr="t" fillcolor="#a0a0a0" stroked="f"/>
+          <v:rect id="_x0000_i1032" style="width:0;height:1.5pt" o:hralign="center" o:hrstd="t" o:hr="t" fillcolor="#a0a0a0" stroked="f"/>
         </w:pict>
       </w:r>
     </w:p>
@@ -4440,7 +4440,7 @@
     <w:p>
       <w:r>
         <w:pict w14:anchorId="506A33E5">
-          <v:rect id="_x0000_i1063" style="width:0;height:1.5pt" o:hralign="center" o:hrstd="t" o:hr="t" fillcolor="#a0a0a0" stroked="f"/>
+          <v:rect id="_x0000_i1033" style="width:0;height:1.5pt" o:hralign="center" o:hrstd="t" o:hr="t" fillcolor="#a0a0a0" stroked="f"/>
         </w:pict>
       </w:r>
     </w:p>
@@ -4565,7 +4565,7 @@
     <w:p>
       <w:r>
         <w:pict w14:anchorId="1555AEBD">
-          <v:rect id="_x0000_i1064" style="width:0;height:1.5pt" o:hralign="center" o:hrstd="t" o:hr="t" fillcolor="#a0a0a0" stroked="f"/>
+          <v:rect id="_x0000_i1034" style="width:0;height:1.5pt" o:hralign="center" o:hrstd="t" o:hr="t" fillcolor="#a0a0a0" stroked="f"/>
         </w:pict>
       </w:r>
     </w:p>
@@ -4653,7 +4653,7 @@
     <w:p>
       <w:r>
         <w:pict w14:anchorId="131D3446">
-          <v:rect id="_x0000_i1065" style="width:0;height:1.5pt" o:hralign="center" o:hrstd="t" o:hr="t" fillcolor="#a0a0a0" stroked="f"/>
+          <v:rect id="_x0000_i1035" style="width:0;height:1.5pt" o:hralign="center" o:hrstd="t" o:hr="t" fillcolor="#a0a0a0" stroked="f"/>
         </w:pict>
       </w:r>
     </w:p>
@@ -4676,6 +4676,45 @@
           <w:lang w:val="en-GB"/>
         </w:rPr>
       </w:pPr>
+    </w:p>
+    <w:p>
+      <w:pPr>
+        <w:rPr>
+          <w:lang w:val="en-GB"/>
+        </w:rPr>
+      </w:pPr>
+    </w:p>
+    <w:p>
+      <w:pPr>
+        <w:rPr>
+          <w:lang w:val="en-GB"/>
+        </w:rPr>
+      </w:pPr>
+      <w:r>
+        <w:rPr>
+          <w:lang w:val="en-GB"/>
+        </w:rPr>
+        <w:t xml:space="preserve">07.08.2025: </w:t>
+      </w:r>
+    </w:p>
+    <w:p>
+      <w:pPr>
+        <w:rPr>
+          <w:lang w:val="en-GB"/>
+        </w:rPr>
+      </w:pPr>
+      <w:r>
+        <w:rPr>
+          <w:lang w:val="en-GB"/>
+        </w:rPr>
+        <w:t xml:space="preserve">Throws </w:t>
+      </w:r>
+      <w:r>
+        <w:rPr>
+          <w:lang w:val="en-GB"/>
+        </w:rPr>
+        <w:t>only for checked Exception</w:t>
+      </w:r>
     </w:p>
     <w:sectPr>
       <w:pgSz w:w="11906" w:h="16838"/>
@@ -5795,6 +5834,7 @@
   <w:style w:type="character" w:default="1" w:styleId="Absatz-Standardschriftart">
     <w:name w:val="Default Paragraph Font"/>
     <w:uiPriority w:val="1"/>
+    <w:semiHidden/>
     <w:unhideWhenUsed/>
   </w:style>
   <w:style w:type="table" w:default="1" w:styleId="NormaleTabelle">

</xml_diff>

<commit_message>
updates docu, makes clock in and clock out a transaction
</commit_message>
<xml_diff>
--- a/documentation/DeveloperDiary.docx
+++ b/documentation/DeveloperDiary.docx
@@ -4910,6 +4910,229 @@
         <w:t>MEMBER OF tests is value you provided to query (or defined with expression) member of values in some collection in your entity.</w:t>
       </w:r>
     </w:p>
+    <w:p>
+      <w:pPr>
+        <w:rPr>
+          <w:lang w:val="en-GB"/>
+        </w:rPr>
+      </w:pPr>
+    </w:p>
+    <w:p>
+      <w:pPr>
+        <w:rPr>
+          <w:lang w:val="en-GB"/>
+        </w:rPr>
+      </w:pPr>
+    </w:p>
+    <w:p>
+      <w:pPr>
+        <w:rPr>
+          <w:lang w:val="en-GB"/>
+        </w:rPr>
+      </w:pPr>
+      <w:r>
+        <w:rPr>
+          <w:lang w:val="en-GB"/>
+        </w:rPr>
+        <w:t xml:space="preserve">JOINS AND LEFT JOIN: </w:t>
+      </w:r>
+    </w:p>
+    <w:p>
+      <w:pPr>
+        <w:rPr>
+          <w:lang w:val="en-GB"/>
+        </w:rPr>
+      </w:pPr>
+    </w:p>
+    <w:p>
+      <w:pPr>
+        <w:rPr>
+          <w:lang w:val="en-GB"/>
+        </w:rPr>
+      </w:pPr>
+      <w:r>
+        <w:rPr>
+          <w:lang w:val="en-GB"/>
+        </w:rPr>
+        <w:t xml:space="preserve">A </w:t>
+      </w:r>
+      <w:r>
+        <w:rPr>
+          <w:b/>
+          <w:bCs/>
+          <w:lang w:val="en-GB"/>
+        </w:rPr>
+        <w:t>join</w:t>
+      </w:r>
+      <w:r>
+        <w:rPr>
+          <w:lang w:val="en-GB"/>
+        </w:rPr>
+        <w:t xml:space="preserve"> in database terms is simply a way to combine rows from two (or more) tables based on a related column.</w:t>
+      </w:r>
+    </w:p>
+    <w:p>
+      <w:pPr>
+        <w:rPr>
+          <w:lang w:val="en-GB"/>
+        </w:rPr>
+      </w:pPr>
+      <w:r>
+        <w:rPr>
+          <w:lang w:val="en-GB"/>
+        </w:rPr>
+        <w:lastRenderedPageBreak/>
+        <w:t>Think of it like this:</w:t>
+      </w:r>
+    </w:p>
+    <w:p>
+      <w:pPr>
+        <w:numPr>
+          <w:ilvl w:val="0"/>
+          <w:numId w:val="5"/>
+        </w:numPr>
+        <w:rPr>
+          <w:lang w:val="en-GB"/>
+        </w:rPr>
+      </w:pPr>
+      <w:r>
+        <w:rPr>
+          <w:lang w:val="en-GB"/>
+        </w:rPr>
+        <w:t xml:space="preserve">You have a </w:t>
+      </w:r>
+      <w:r>
+        <w:rPr>
+          <w:b/>
+          <w:bCs/>
+          <w:lang w:val="en-GB"/>
+        </w:rPr>
+        <w:t>Person</w:t>
+      </w:r>
+      <w:r>
+        <w:rPr>
+          <w:lang w:val="en-GB"/>
+        </w:rPr>
+        <w:t xml:space="preserve"> table.</w:t>
+      </w:r>
+    </w:p>
+    <w:p>
+      <w:pPr>
+        <w:numPr>
+          <w:ilvl w:val="0"/>
+          <w:numId w:val="5"/>
+        </w:numPr>
+        <w:rPr>
+          <w:lang w:val="en-GB"/>
+        </w:rPr>
+      </w:pPr>
+      <w:r>
+        <w:rPr>
+          <w:lang w:val="en-GB"/>
+        </w:rPr>
+        <w:t xml:space="preserve">You have a </w:t>
+      </w:r>
+      <w:r>
+        <w:rPr>
+          <w:b/>
+          <w:bCs/>
+          <w:lang w:val="en-GB"/>
+        </w:rPr>
+        <w:t>Roles</w:t>
+      </w:r>
+      <w:r>
+        <w:rPr>
+          <w:lang w:val="en-GB"/>
+        </w:rPr>
+        <w:t xml:space="preserve"> table (or roles collection table in your case) linked to Person via person_id.</w:t>
+      </w:r>
+    </w:p>
+    <w:p>
+      <w:pPr>
+        <w:numPr>
+          <w:ilvl w:val="0"/>
+          <w:numId w:val="5"/>
+        </w:numPr>
+        <w:rPr>
+          <w:lang w:val="en-GB"/>
+        </w:rPr>
+      </w:pPr>
+      <w:r>
+        <w:rPr>
+          <w:lang w:val="en-GB"/>
+        </w:rPr>
+        <w:t xml:space="preserve">If you want both the person’s data </w:t>
+      </w:r>
+      <w:r>
+        <w:rPr>
+          <w:b/>
+          <w:bCs/>
+          <w:lang w:val="en-GB"/>
+        </w:rPr>
+        <w:t>and</w:t>
+      </w:r>
+      <w:r>
+        <w:rPr>
+          <w:lang w:val="en-GB"/>
+        </w:rPr>
+        <w:t xml:space="preserve"> their roles in one query, you need to “join” those tables.</w:t>
+      </w:r>
+    </w:p>
+    <w:p>
+      <w:pPr>
+        <w:rPr>
+          <w:lang w:val="en-GB"/>
+        </w:rPr>
+      </w:pPr>
+    </w:p>
+    <w:p>
+      <w:pPr>
+        <w:rPr>
+          <w:lang w:val="en-GB"/>
+        </w:rPr>
+      </w:pPr>
+      <w:r>
+        <w:rPr>
+          <w:lang w:val="en-GB"/>
+        </w:rPr>
+        <w:t>Warum ein left Join:</w:t>
+      </w:r>
+    </w:p>
+    <w:p>
+      <w:r>
+        <w:t>Weil ich alles von d</w:t>
+      </w:r>
+      <w:r>
+        <w:t>er ursprünglichen Tabelle haben will</w:t>
+      </w:r>
+      <w:r>
+        <w:t xml:space="preserve"> </w:t>
+      </w:r>
+      <w:r>
+        <w:t xml:space="preserve">egal ob die gejointe Tabelle Werte hat oder nicht. </w:t>
+      </w:r>
+    </w:p>
+    <w:p>
+      <w:r>
+        <w:t>Bei join fetch habe ich das</w:t>
+      </w:r>
+      <w:r>
+        <w:t xml:space="preserve"> left rausgenommen, da jeder </w:t>
+      </w:r>
+      <w:r>
+        <w:t>mindestens eine Rolle hat</w:t>
+      </w:r>
+      <w:r>
+        <w:t xml:space="preserve"> andere rausgenommen</w:t>
+      </w:r>
+      <w:r>
+        <w:t>.</w:t>
+      </w:r>
+    </w:p>
+    <w:p/>
+    <w:p/>
+    <w:p/>
+    <w:p/>
     <w:sectPr>
       <w:pgSz w:w="11906" w:h="16838"/>
       <w:pgMar w:top="1417" w:right="1417" w:bottom="1134" w:left="1417" w:header="708" w:footer="708" w:gutter="0"/>
@@ -5262,6 +5485,155 @@
     </w:lvl>
   </w:abstractNum>
   <w:abstractNum w:abstractNumId="3" w15:restartNumberingAfterBreak="0">
+    <w:nsid w:val="70280497"/>
+    <w:multiLevelType w:val="multilevel"/>
+    <w:tmpl w:val="9F203BE8"/>
+    <w:lvl w:ilvl="0">
+      <w:start w:val="1"/>
+      <w:numFmt w:val="bullet"/>
+      <w:lvlText w:val=""/>
+      <w:lvlJc w:val="left"/>
+      <w:pPr>
+        <w:tabs>
+          <w:tab w:val="num" w:pos="720"/>
+        </w:tabs>
+        <w:ind w:left="720" w:hanging="360"/>
+      </w:pPr>
+      <w:rPr>
+        <w:rFonts w:ascii="Symbol" w:hAnsi="Symbol" w:hint="default"/>
+        <w:sz w:val="20"/>
+      </w:rPr>
+    </w:lvl>
+    <w:lvl w:ilvl="1" w:tentative="1">
+      <w:start w:val="1"/>
+      <w:numFmt w:val="bullet"/>
+      <w:lvlText w:val="o"/>
+      <w:lvlJc w:val="left"/>
+      <w:pPr>
+        <w:tabs>
+          <w:tab w:val="num" w:pos="1440"/>
+        </w:tabs>
+        <w:ind w:left="1440" w:hanging="360"/>
+      </w:pPr>
+      <w:rPr>
+        <w:rFonts w:ascii="Courier New" w:hAnsi="Courier New" w:hint="default"/>
+        <w:sz w:val="20"/>
+      </w:rPr>
+    </w:lvl>
+    <w:lvl w:ilvl="2" w:tentative="1">
+      <w:start w:val="1"/>
+      <w:numFmt w:val="bullet"/>
+      <w:lvlText w:val=""/>
+      <w:lvlJc w:val="left"/>
+      <w:pPr>
+        <w:tabs>
+          <w:tab w:val="num" w:pos="2160"/>
+        </w:tabs>
+        <w:ind w:left="2160" w:hanging="360"/>
+      </w:pPr>
+      <w:rPr>
+        <w:rFonts w:ascii="Wingdings" w:hAnsi="Wingdings" w:hint="default"/>
+        <w:sz w:val="20"/>
+      </w:rPr>
+    </w:lvl>
+    <w:lvl w:ilvl="3" w:tentative="1">
+      <w:start w:val="1"/>
+      <w:numFmt w:val="bullet"/>
+      <w:lvlText w:val=""/>
+      <w:lvlJc w:val="left"/>
+      <w:pPr>
+        <w:tabs>
+          <w:tab w:val="num" w:pos="2880"/>
+        </w:tabs>
+        <w:ind w:left="2880" w:hanging="360"/>
+      </w:pPr>
+      <w:rPr>
+        <w:rFonts w:ascii="Wingdings" w:hAnsi="Wingdings" w:hint="default"/>
+        <w:sz w:val="20"/>
+      </w:rPr>
+    </w:lvl>
+    <w:lvl w:ilvl="4" w:tentative="1">
+      <w:start w:val="1"/>
+      <w:numFmt w:val="bullet"/>
+      <w:lvlText w:val=""/>
+      <w:lvlJc w:val="left"/>
+      <w:pPr>
+        <w:tabs>
+          <w:tab w:val="num" w:pos="3600"/>
+        </w:tabs>
+        <w:ind w:left="3600" w:hanging="360"/>
+      </w:pPr>
+      <w:rPr>
+        <w:rFonts w:ascii="Wingdings" w:hAnsi="Wingdings" w:hint="default"/>
+        <w:sz w:val="20"/>
+      </w:rPr>
+    </w:lvl>
+    <w:lvl w:ilvl="5" w:tentative="1">
+      <w:start w:val="1"/>
+      <w:numFmt w:val="bullet"/>
+      <w:lvlText w:val=""/>
+      <w:lvlJc w:val="left"/>
+      <w:pPr>
+        <w:tabs>
+          <w:tab w:val="num" w:pos="4320"/>
+        </w:tabs>
+        <w:ind w:left="4320" w:hanging="360"/>
+      </w:pPr>
+      <w:rPr>
+        <w:rFonts w:ascii="Wingdings" w:hAnsi="Wingdings" w:hint="default"/>
+        <w:sz w:val="20"/>
+      </w:rPr>
+    </w:lvl>
+    <w:lvl w:ilvl="6" w:tentative="1">
+      <w:start w:val="1"/>
+      <w:numFmt w:val="bullet"/>
+      <w:lvlText w:val=""/>
+      <w:lvlJc w:val="left"/>
+      <w:pPr>
+        <w:tabs>
+          <w:tab w:val="num" w:pos="5040"/>
+        </w:tabs>
+        <w:ind w:left="5040" w:hanging="360"/>
+      </w:pPr>
+      <w:rPr>
+        <w:rFonts w:ascii="Wingdings" w:hAnsi="Wingdings" w:hint="default"/>
+        <w:sz w:val="20"/>
+      </w:rPr>
+    </w:lvl>
+    <w:lvl w:ilvl="7" w:tentative="1">
+      <w:start w:val="1"/>
+      <w:numFmt w:val="bullet"/>
+      <w:lvlText w:val=""/>
+      <w:lvlJc w:val="left"/>
+      <w:pPr>
+        <w:tabs>
+          <w:tab w:val="num" w:pos="5760"/>
+        </w:tabs>
+        <w:ind w:left="5760" w:hanging="360"/>
+      </w:pPr>
+      <w:rPr>
+        <w:rFonts w:ascii="Wingdings" w:hAnsi="Wingdings" w:hint="default"/>
+        <w:sz w:val="20"/>
+      </w:rPr>
+    </w:lvl>
+    <w:lvl w:ilvl="8" w:tentative="1">
+      <w:start w:val="1"/>
+      <w:numFmt w:val="bullet"/>
+      <w:lvlText w:val=""/>
+      <w:lvlJc w:val="left"/>
+      <w:pPr>
+        <w:tabs>
+          <w:tab w:val="num" w:pos="6480"/>
+        </w:tabs>
+        <w:ind w:left="6480" w:hanging="360"/>
+      </w:pPr>
+      <w:rPr>
+        <w:rFonts w:ascii="Wingdings" w:hAnsi="Wingdings" w:hint="default"/>
+        <w:sz w:val="20"/>
+      </w:rPr>
+    </w:lvl>
+  </w:abstractNum>
+  <w:abstractNum w:abstractNumId="4" w15:restartNumberingAfterBreak="0">
     <w:nsid w:val="764630A0"/>
     <w:multiLevelType w:val="multilevel"/>
     <w:tmpl w:val="4998CF0A"/>
@@ -5420,6 +5792,9 @@
     <w:abstractNumId w:val="0"/>
   </w:num>
   <w:num w:numId="4" w16cid:durableId="901984893">
+    <w:abstractNumId w:val="4"/>
+  </w:num>
+  <w:num w:numId="5" w16cid:durableId="1666392598">
     <w:abstractNumId w:val="3"/>
   </w:num>
 </w:numbering>

</xml_diff>

<commit_message>
adds executor service to time stamp controller
</commit_message>
<xml_diff>
--- a/documentation/DeveloperDiary.docx
+++ b/documentation/DeveloperDiary.docx
@@ -5086,15 +5086,7 @@
       </w:pPr>
     </w:p>
     <w:p>
-      <w:pPr>
-        <w:rPr>
-          <w:lang w:val="en-GB"/>
-        </w:rPr>
-      </w:pPr>
-      <w:r>
-        <w:rPr>
-          <w:lang w:val="en-GB"/>
-        </w:rPr>
+      <w:r>
         <w:t>Warum ein left Join:</w:t>
       </w:r>
     </w:p>
@@ -5131,8 +5123,1622 @@
     </w:p>
     <w:p/>
     <w:p/>
+    <w:p>
+      <w:r>
+        <w:t xml:space="preserve">13.08.2025: </w:t>
+      </w:r>
+    </w:p>
     <w:p/>
+    <w:p>
+      <w:pPr>
+        <w:rPr>
+          <w:lang w:val="en-GB"/>
+        </w:rPr>
+      </w:pPr>
+      <w:r>
+        <w:rPr>
+          <w:lang w:val="en-GB"/>
+        </w:rPr>
+        <w:t>public void clockOut() {</w:t>
+      </w:r>
+      <w:r>
+        <w:rPr>
+          <w:lang w:val="en-GB"/>
+        </w:rPr>
+        <w:br/>
+        <w:t xml:space="preserve">    if (!timeBookingStartTime.getText().isEmpty() &amp;&amp; timeBookingEndTime.getText().isEmpty() &amp;&amp; this.currentTimeStamp.getTimeBookingEndTime() == null) {</w:t>
+      </w:r>
+      <w:r>
+        <w:rPr>
+          <w:lang w:val="en-GB"/>
+        </w:rPr>
+        <w:br/>
+        <w:t xml:space="preserve">        this.executorService.submit(() -&gt; {</w:t>
+      </w:r>
+      <w:r>
+        <w:rPr>
+          <w:lang w:val="en-GB"/>
+        </w:rPr>
+        <w:br/>
+        <w:t xml:space="preserve">            EntityManager em = EntityManagerProvider.</w:t>
+      </w:r>
+      <w:r>
+        <w:rPr>
+          <w:i/>
+          <w:iCs/>
+          <w:lang w:val="en-GB"/>
+        </w:rPr>
+        <w:t>getEntityManager</w:t>
+      </w:r>
+      <w:r>
+        <w:rPr>
+          <w:lang w:val="en-GB"/>
+        </w:rPr>
+        <w:t>();</w:t>
+      </w:r>
+      <w:r>
+        <w:rPr>
+          <w:lang w:val="en-GB"/>
+        </w:rPr>
+        <w:br/>
+        <w:t xml:space="preserve">            try {</w:t>
+      </w:r>
+      <w:r>
+        <w:rPr>
+          <w:lang w:val="en-GB"/>
+        </w:rPr>
+        <w:br/>
+        <w:t xml:space="preserve">                em.getTransaction().begin();</w:t>
+      </w:r>
+      <w:r>
+        <w:rPr>
+          <w:lang w:val="en-GB"/>
+        </w:rPr>
+        <w:br/>
+        <w:t xml:space="preserve">                LocalTime time = LocalTime.</w:t>
+      </w:r>
+      <w:r>
+        <w:rPr>
+          <w:i/>
+          <w:iCs/>
+          <w:lang w:val="en-GB"/>
+        </w:rPr>
+        <w:t>now</w:t>
+      </w:r>
+      <w:r>
+        <w:rPr>
+          <w:lang w:val="en-GB"/>
+        </w:rPr>
+        <w:t>();</w:t>
+      </w:r>
+      <w:r>
+        <w:rPr>
+          <w:lang w:val="en-GB"/>
+        </w:rPr>
+        <w:br/>
+        <w:t xml:space="preserve">                this.currentTimeStamp.setTimeBookingEndTime(time);</w:t>
+      </w:r>
+      <w:r>
+        <w:rPr>
+          <w:lang w:val="en-GB"/>
+        </w:rPr>
+        <w:br/>
+        <w:t xml:space="preserve">                this.updateWorkedHours(this.currentTimeStamp);</w:t>
+      </w:r>
+      <w:r>
+        <w:rPr>
+          <w:lang w:val="en-GB"/>
+        </w:rPr>
+        <w:br/>
+        <w:t xml:space="preserve">                em.merge(this.currentTimeStamp);</w:t>
+      </w:r>
+    </w:p>
+    <w:p>
+      <w:pPr>
+        <w:rPr>
+          <w:lang w:val="en-GB"/>
+        </w:rPr>
+      </w:pPr>
+    </w:p>
+    <w:p>
+      <w:pPr>
+        <w:ind w:left="708"/>
+        <w:rPr>
+          <w:b/>
+          <w:bCs/>
+          <w:sz w:val="24"/>
+          <w:szCs w:val="24"/>
+          <w:lang w:val="en-GB"/>
+        </w:rPr>
+      </w:pPr>
+      <w:r>
+        <w:rPr>
+          <w:b/>
+          <w:bCs/>
+          <w:sz w:val="24"/>
+          <w:szCs w:val="24"/>
+          <w:lang w:val="en-GB"/>
+        </w:rPr>
+        <w:t>LOAD THE USER INSTANCE</w:t>
+      </w:r>
+      <w:r>
+        <w:rPr>
+          <w:b/>
+          <w:bCs/>
+          <w:sz w:val="24"/>
+          <w:szCs w:val="24"/>
+          <w:lang w:val="en-GB"/>
+        </w:rPr>
+        <w:t xml:space="preserve"> – NOT FROM THE CONTEXT TO PREVENT MULTIPLE ACCESSES</w:t>
+      </w:r>
+    </w:p>
+    <w:p>
+      <w:pPr>
+        <w:rPr>
+          <w:lang w:val="en-GB"/>
+        </w:rPr>
+      </w:pPr>
+      <w:r>
+        <w:rPr>
+          <w:lang w:val="en-GB"/>
+        </w:rPr>
+        <w:br/>
+        <w:t xml:space="preserve">                UUID userId = UserContext.</w:t>
+      </w:r>
+      <w:r>
+        <w:rPr>
+          <w:i/>
+          <w:iCs/>
+          <w:lang w:val="en-GB"/>
+        </w:rPr>
+        <w:t>getInstance</w:t>
+      </w:r>
+      <w:r>
+        <w:rPr>
+          <w:lang w:val="en-GB"/>
+        </w:rPr>
+        <w:t>().getId();</w:t>
+      </w:r>
+      <w:r>
+        <w:rPr>
+          <w:lang w:val="en-GB"/>
+        </w:rPr>
+        <w:br/>
+        <w:t xml:space="preserve">                Person currentUser = em.find(Person.class, userId);</w:t>
+      </w:r>
+      <w:r>
+        <w:rPr>
+          <w:lang w:val="en-GB"/>
+        </w:rPr>
+        <w:br/>
+        <w:t xml:space="preserve">                currentUser.setStatus(Status.</w:t>
+      </w:r>
+      <w:r>
+        <w:rPr>
+          <w:i/>
+          <w:iCs/>
+          <w:lang w:val="en-GB"/>
+        </w:rPr>
+        <w:t>ABSENT</w:t>
+      </w:r>
+      <w:r>
+        <w:rPr>
+          <w:lang w:val="en-GB"/>
+        </w:rPr>
+        <w:t>);</w:t>
+      </w:r>
+      <w:r>
+        <w:rPr>
+          <w:lang w:val="en-GB"/>
+        </w:rPr>
+        <w:br/>
+        <w:t xml:space="preserve">                em.merge(currentUser);</w:t>
+      </w:r>
+      <w:r>
+        <w:rPr>
+          <w:lang w:val="en-GB"/>
+        </w:rPr>
+        <w:br/>
+        <w:t xml:space="preserve">                em.getTransaction().commit();</w:t>
+      </w:r>
+      <w:r>
+        <w:rPr>
+          <w:lang w:val="en-GB"/>
+        </w:rPr>
+        <w:br/>
+        <w:t xml:space="preserve">                Platform.</w:t>
+      </w:r>
+      <w:r>
+        <w:rPr>
+          <w:i/>
+          <w:iCs/>
+          <w:lang w:val="en-GB"/>
+        </w:rPr>
+        <w:t>runLater</w:t>
+      </w:r>
+      <w:r>
+        <w:rPr>
+          <w:lang w:val="en-GB"/>
+        </w:rPr>
+        <w:t>(() -&gt; {</w:t>
+      </w:r>
+    </w:p>
+    <w:p>
+      <w:pPr>
+        <w:ind w:left="708"/>
+        <w:rPr>
+          <w:b/>
+          <w:bCs/>
+          <w:sz w:val="24"/>
+          <w:szCs w:val="24"/>
+          <w:lang w:val="en-GB"/>
+        </w:rPr>
+      </w:pPr>
+      <w:r>
+        <w:rPr>
+          <w:b/>
+          <w:bCs/>
+          <w:sz w:val="24"/>
+          <w:szCs w:val="24"/>
+          <w:lang w:val="en-GB"/>
+        </w:rPr>
+        <w:t>SINCE THE JAVAFX THREAD IS THE OWNER OF THE UI – THE CONTEXT FUELS THE UI I UPDATE IT HERE</w:t>
+      </w:r>
+    </w:p>
+    <w:p>
+      <w:pPr>
+        <w:ind w:firstLine="708"/>
+        <w:rPr>
+          <w:lang w:val="en-GB"/>
+        </w:rPr>
+      </w:pPr>
+      <w:r>
+        <w:rPr>
+          <w:lang w:val="en-GB"/>
+        </w:rPr>
+        <w:lastRenderedPageBreak/>
+        <w:br/>
+        <w:t xml:space="preserve">                    UserContext.</w:t>
+      </w:r>
+      <w:r>
+        <w:rPr>
+          <w:i/>
+          <w:iCs/>
+          <w:lang w:val="en-GB"/>
+        </w:rPr>
+        <w:t>getInstance</w:t>
+      </w:r>
+      <w:r>
+        <w:rPr>
+          <w:lang w:val="en-GB"/>
+        </w:rPr>
+        <w:t>().getPerson().setStatus(Status.</w:t>
+      </w:r>
+      <w:r>
+        <w:rPr>
+          <w:i/>
+          <w:iCs/>
+          <w:lang w:val="en-GB"/>
+        </w:rPr>
+        <w:t>ABSENT</w:t>
+      </w:r>
+      <w:r>
+        <w:rPr>
+          <w:lang w:val="en-GB"/>
+        </w:rPr>
+        <w:t>);</w:t>
+      </w:r>
+      <w:r>
+        <w:rPr>
+          <w:lang w:val="en-GB"/>
+        </w:rPr>
+        <w:br/>
+        <w:t xml:space="preserve">                    this.timeBookingEndTime.setText(time.toString());</w:t>
+      </w:r>
+      <w:r>
+        <w:rPr>
+          <w:lang w:val="en-GB"/>
+        </w:rPr>
+        <w:br/>
+        <w:t xml:space="preserve">                    this.timeBookingClockOut.setDisable(true);</w:t>
+      </w:r>
+      <w:r>
+        <w:rPr>
+          <w:lang w:val="en-GB"/>
+        </w:rPr>
+        <w:br/>
+        <w:t xml:space="preserve">                    this.initializeActualHours();</w:t>
+      </w:r>
+      <w:r>
+        <w:rPr>
+          <w:lang w:val="en-GB"/>
+        </w:rPr>
+        <w:br/>
+        <w:t xml:space="preserve">                    this.initializeDifferenceBetweenActualAndTarget();</w:t>
+      </w:r>
+      <w:r>
+        <w:rPr>
+          <w:lang w:val="en-GB"/>
+        </w:rPr>
+        <w:br/>
+        <w:t xml:space="preserve">                });</w:t>
+      </w:r>
+      <w:r>
+        <w:rPr>
+          <w:lang w:val="en-GB"/>
+        </w:rPr>
+        <w:br/>
+        <w:t xml:space="preserve">            } catch (RuntimeException e) {</w:t>
+      </w:r>
+      <w:r>
+        <w:rPr>
+          <w:lang w:val="en-GB"/>
+        </w:rPr>
+        <w:br/>
+        <w:t xml:space="preserve">                e.printStackTrace();</w:t>
+      </w:r>
+      <w:r>
+        <w:rPr>
+          <w:lang w:val="en-GB"/>
+        </w:rPr>
+        <w:br/>
+        <w:t xml:space="preserve">                if (em.getTransaction().isActive()) {</w:t>
+      </w:r>
+      <w:r>
+        <w:rPr>
+          <w:lang w:val="en-GB"/>
+        </w:rPr>
+        <w:br/>
+        <w:t xml:space="preserve">                    em.getTransaction().rollback();</w:t>
+      </w:r>
+      <w:r>
+        <w:rPr>
+          <w:lang w:val="en-GB"/>
+        </w:rPr>
+        <w:br/>
+        <w:t xml:space="preserve">                }</w:t>
+      </w:r>
+      <w:r>
+        <w:rPr>
+          <w:lang w:val="en-GB"/>
+        </w:rPr>
+        <w:br/>
+        <w:t xml:space="preserve">                Platform.</w:t>
+      </w:r>
+      <w:r>
+        <w:rPr>
+          <w:i/>
+          <w:iCs/>
+          <w:lang w:val="en-GB"/>
+        </w:rPr>
+        <w:t>runLater</w:t>
+      </w:r>
+      <w:r>
+        <w:rPr>
+          <w:lang w:val="en-GB"/>
+        </w:rPr>
+        <w:t>(()-&gt;{</w:t>
+      </w:r>
+      <w:r>
+        <w:rPr>
+          <w:lang w:val="en-GB"/>
+        </w:rPr>
+        <w:br/>
+        <w:t xml:space="preserve">                    GUIService.</w:t>
+      </w:r>
+      <w:r>
+        <w:rPr>
+          <w:i/>
+          <w:iCs/>
+          <w:lang w:val="en-GB"/>
+        </w:rPr>
+        <w:t>setErrorText</w:t>
+      </w:r>
+      <w:r>
+        <w:rPr>
+          <w:lang w:val="en-GB"/>
+        </w:rPr>
+        <w:t>(Constants.</w:t>
+      </w:r>
+      <w:r>
+        <w:rPr>
+          <w:i/>
+          <w:iCs/>
+          <w:lang w:val="en-GB"/>
+        </w:rPr>
+        <w:t>PLEASE_CONTACT_SUPPORT</w:t>
+      </w:r>
+      <w:r>
+        <w:rPr>
+          <w:lang w:val="en-GB"/>
+        </w:rPr>
+        <w:t>, this.timeBookingErrorText);</w:t>
+      </w:r>
+      <w:r>
+        <w:rPr>
+          <w:lang w:val="en-GB"/>
+        </w:rPr>
+        <w:br/>
+        <w:t xml:space="preserve">                    this.currentTimeStamp.setTimeBookingEndTime(null);</w:t>
+      </w:r>
+      <w:r>
+        <w:rPr>
+          <w:lang w:val="en-GB"/>
+        </w:rPr>
+        <w:br/>
+        <w:t xml:space="preserve">                    this.timeBookingEndTime.clear();</w:t>
+      </w:r>
+      <w:r>
+        <w:rPr>
+          <w:lang w:val="en-GB"/>
+        </w:rPr>
+        <w:br/>
+        <w:t xml:space="preserve">                    this.timeBookingClockOut.setDisable(false);</w:t>
+      </w:r>
+      <w:r>
+        <w:rPr>
+          <w:lang w:val="en-GB"/>
+        </w:rPr>
+        <w:br/>
+        <w:t xml:space="preserve">                });</w:t>
+      </w:r>
+      <w:r>
+        <w:rPr>
+          <w:lang w:val="en-GB"/>
+        </w:rPr>
+        <w:br/>
+        <w:t xml:space="preserve">            } finally {</w:t>
+      </w:r>
+      <w:r>
+        <w:rPr>
+          <w:lang w:val="en-GB"/>
+        </w:rPr>
+        <w:br/>
+        <w:t xml:space="preserve">                em.close();</w:t>
+      </w:r>
+      <w:r>
+        <w:rPr>
+          <w:lang w:val="en-GB"/>
+        </w:rPr>
+        <w:br/>
+        <w:t xml:space="preserve">            }</w:t>
+      </w:r>
+      <w:r>
+        <w:rPr>
+          <w:lang w:val="en-GB"/>
+        </w:rPr>
+        <w:br/>
+        <w:t xml:space="preserve">        });</w:t>
+      </w:r>
+      <w:r>
+        <w:rPr>
+          <w:lang w:val="en-GB"/>
+        </w:rPr>
+        <w:br/>
+        <w:t xml:space="preserve">    }</w:t>
+      </w:r>
+      <w:r>
+        <w:rPr>
+          <w:lang w:val="en-GB"/>
+        </w:rPr>
+        <w:br/>
+        <w:t>}</w:t>
+      </w:r>
+    </w:p>
+    <w:p>
+      <w:pPr>
+        <w:rPr>
+          <w:lang w:val="en-GB"/>
+        </w:rPr>
+      </w:pPr>
+    </w:p>
+    <w:p>
+      <w:r>
+        <w:t>Brauche auch kein em.m</w:t>
+      </w:r>
+      <w:r>
+        <w:t xml:space="preserve">erge: </w:t>
+      </w:r>
+    </w:p>
     <w:p/>
+    <w:p>
+      <w:pPr>
+        <w:rPr>
+          <w:lang w:val="en-GB"/>
+        </w:rPr>
+      </w:pPr>
+      <w:r>
+        <w:rPr>
+          <w:i/>
+          <w:iCs/>
+          <w:lang w:val="en-GB"/>
+        </w:rPr>
+        <w:t>/**</w:t>
+      </w:r>
+      <w:r>
+        <w:rPr>
+          <w:i/>
+          <w:iCs/>
+          <w:lang w:val="en-GB"/>
+        </w:rPr>
+        <w:br/>
+        <w:t xml:space="preserve"> * writes the clock in time in the DB and disables button</w:t>
+      </w:r>
+      <w:r>
+        <w:rPr>
+          <w:i/>
+          <w:iCs/>
+          <w:lang w:val="en-GB"/>
+        </w:rPr>
+        <w:br/>
+        <w:t xml:space="preserve"> */</w:t>
+      </w:r>
+      <w:r>
+        <w:rPr>
+          <w:i/>
+          <w:iCs/>
+          <w:lang w:val="en-GB"/>
+        </w:rPr>
+        <w:br/>
+      </w:r>
+      <w:r>
+        <w:rPr>
+          <w:lang w:val="en-GB"/>
+        </w:rPr>
+        <w:t>public void clockIn() {</w:t>
+      </w:r>
+      <w:r>
+        <w:rPr>
+          <w:lang w:val="en-GB"/>
+        </w:rPr>
+        <w:br/>
+        <w:t xml:space="preserve">    if (timeBookingStartTime.getText().isEmpty() &amp;&amp; this.currentTimeStamp.getTimeBookingStartTime() == null) {</w:t>
+      </w:r>
+      <w:r>
+        <w:rPr>
+          <w:lang w:val="en-GB"/>
+        </w:rPr>
+        <w:br/>
+        <w:t xml:space="preserve">        this.executorService.submit(() -&gt; {</w:t>
+      </w:r>
+      <w:r>
+        <w:rPr>
+          <w:lang w:val="en-GB"/>
+        </w:rPr>
+        <w:br/>
+        <w:t xml:space="preserve">            EntityManager em = EntityManagerProvider.</w:t>
+      </w:r>
+      <w:r>
+        <w:rPr>
+          <w:i/>
+          <w:iCs/>
+          <w:lang w:val="en-GB"/>
+        </w:rPr>
+        <w:t>getEntityManager</w:t>
+      </w:r>
+      <w:r>
+        <w:rPr>
+          <w:lang w:val="en-GB"/>
+        </w:rPr>
+        <w:t>();</w:t>
+      </w:r>
+      <w:r>
+        <w:rPr>
+          <w:lang w:val="en-GB"/>
+        </w:rPr>
+        <w:br/>
+        <w:t xml:space="preserve">            try {</w:t>
+      </w:r>
+      <w:r>
+        <w:rPr>
+          <w:lang w:val="en-GB"/>
+        </w:rPr>
+        <w:br/>
+        <w:t xml:space="preserve">                em.getTransaction().begin();</w:t>
+      </w:r>
+      <w:r>
+        <w:rPr>
+          <w:lang w:val="en-GB"/>
+        </w:rPr>
+        <w:br/>
+      </w:r>
+      <w:r>
+        <w:rPr>
+          <w:lang w:val="en-GB"/>
+        </w:rPr>
+        <w:br/>
+        <w:t xml:space="preserve">                LocalTime time = LocalTime.</w:t>
+      </w:r>
+      <w:r>
+        <w:rPr>
+          <w:i/>
+          <w:iCs/>
+          <w:lang w:val="en-GB"/>
+        </w:rPr>
+        <w:t>now</w:t>
+      </w:r>
+      <w:r>
+        <w:rPr>
+          <w:lang w:val="en-GB"/>
+        </w:rPr>
+        <w:t>();</w:t>
+      </w:r>
+      <w:r>
+        <w:rPr>
+          <w:lang w:val="en-GB"/>
+        </w:rPr>
+        <w:br/>
+        <w:t xml:space="preserve">                UUID currentTimeStampId = this.currentTimeStamp.getId();</w:t>
+      </w:r>
+      <w:r>
+        <w:rPr>
+          <w:lang w:val="en-GB"/>
+        </w:rPr>
+        <w:br/>
+        <w:t xml:space="preserve">                </w:t>
+      </w:r>
+      <w:r>
+        <w:rPr>
+          <w:i/>
+          <w:iCs/>
+          <w:lang w:val="en-GB"/>
+        </w:rPr>
+        <w:t>//No em.merge() because I alredy have the entity with em.find</w:t>
+      </w:r>
+      <w:r>
+        <w:rPr>
+          <w:i/>
+          <w:iCs/>
+          <w:lang w:val="en-GB"/>
+        </w:rPr>
+        <w:br/>
+        <w:t xml:space="preserve">                </w:t>
+      </w:r>
+      <w:r>
+        <w:rPr>
+          <w:lang w:val="en-GB"/>
+        </w:rPr>
+        <w:t>TimeStamp currentTimeStamp = em.find(TimeStamp.class, currentTimeStampId);</w:t>
+      </w:r>
+      <w:r>
+        <w:rPr>
+          <w:lang w:val="en-GB"/>
+        </w:rPr>
+        <w:br/>
+        <w:t xml:space="preserve">                currentTimeStamp.setTimeBookingStartTime(time);</w:t>
+      </w:r>
+      <w:r>
+        <w:rPr>
+          <w:lang w:val="en-GB"/>
+        </w:rPr>
+        <w:br/>
+      </w:r>
+      <w:r>
+        <w:rPr>
+          <w:lang w:val="en-GB"/>
+        </w:rPr>
+        <w:br/>
+      </w:r>
+      <w:r>
+        <w:rPr>
+          <w:lang w:val="en-GB"/>
+        </w:rPr>
+        <w:br/>
+        <w:t xml:space="preserve">                UUID userId = UserContext.</w:t>
+      </w:r>
+      <w:r>
+        <w:rPr>
+          <w:i/>
+          <w:iCs/>
+          <w:lang w:val="en-GB"/>
+        </w:rPr>
+        <w:t>getInstance</w:t>
+      </w:r>
+      <w:r>
+        <w:rPr>
+          <w:lang w:val="en-GB"/>
+        </w:rPr>
+        <w:t>().getId();</w:t>
+      </w:r>
+      <w:r>
+        <w:rPr>
+          <w:lang w:val="en-GB"/>
+        </w:rPr>
+        <w:br/>
+      </w:r>
+      <w:r>
+        <w:rPr>
+          <w:lang w:val="en-GB"/>
+        </w:rPr>
+        <w:lastRenderedPageBreak/>
+        <w:t xml:space="preserve">                </w:t>
+      </w:r>
+      <w:r>
+        <w:rPr>
+          <w:i/>
+          <w:iCs/>
+          <w:lang w:val="en-GB"/>
+        </w:rPr>
+        <w:t>//No em.merge() because I alredy have the entity with em.find</w:t>
+      </w:r>
+      <w:r>
+        <w:rPr>
+          <w:i/>
+          <w:iCs/>
+          <w:lang w:val="en-GB"/>
+        </w:rPr>
+        <w:br/>
+        <w:t xml:space="preserve">                </w:t>
+      </w:r>
+      <w:r>
+        <w:rPr>
+          <w:lang w:val="en-GB"/>
+        </w:rPr>
+        <w:t>Person currentUser = em.find(Person.class, userId);</w:t>
+      </w:r>
+      <w:r>
+        <w:rPr>
+          <w:lang w:val="en-GB"/>
+        </w:rPr>
+        <w:br/>
+        <w:t xml:space="preserve">                currentUser.setStatus(Status.</w:t>
+      </w:r>
+      <w:r>
+        <w:rPr>
+          <w:i/>
+          <w:iCs/>
+          <w:lang w:val="en-GB"/>
+        </w:rPr>
+        <w:t>PRESENT</w:t>
+      </w:r>
+      <w:r>
+        <w:rPr>
+          <w:lang w:val="en-GB"/>
+        </w:rPr>
+        <w:t>);</w:t>
+      </w:r>
+      <w:r>
+        <w:rPr>
+          <w:lang w:val="en-GB"/>
+        </w:rPr>
+        <w:br/>
+        <w:t xml:space="preserve">                em.getTransaction().commit();</w:t>
+      </w:r>
+      <w:r>
+        <w:rPr>
+          <w:lang w:val="en-GB"/>
+        </w:rPr>
+        <w:br/>
+        <w:t xml:space="preserve">                Platform.</w:t>
+      </w:r>
+      <w:r>
+        <w:rPr>
+          <w:i/>
+          <w:iCs/>
+          <w:lang w:val="en-GB"/>
+        </w:rPr>
+        <w:t>runLater</w:t>
+      </w:r>
+      <w:r>
+        <w:rPr>
+          <w:lang w:val="en-GB"/>
+        </w:rPr>
+        <w:t>(</w:t>
+      </w:r>
+      <w:r>
+        <w:rPr>
+          <w:lang w:val="en-GB"/>
+        </w:rPr>
+        <w:br/>
+        <w:t xml:space="preserve">                        () -&gt; {</w:t>
+      </w:r>
+      <w:r>
+        <w:rPr>
+          <w:lang w:val="en-GB"/>
+        </w:rPr>
+        <w:br/>
+        <w:t xml:space="preserve">                            UserContext.</w:t>
+      </w:r>
+      <w:r>
+        <w:rPr>
+          <w:i/>
+          <w:iCs/>
+          <w:lang w:val="en-GB"/>
+        </w:rPr>
+        <w:t>getInstance</w:t>
+      </w:r>
+      <w:r>
+        <w:rPr>
+          <w:lang w:val="en-GB"/>
+        </w:rPr>
+        <w:t>().getPerson().setStatus(Status.</w:t>
+      </w:r>
+      <w:r>
+        <w:rPr>
+          <w:i/>
+          <w:iCs/>
+          <w:lang w:val="en-GB"/>
+        </w:rPr>
+        <w:t>PRESENT</w:t>
+      </w:r>
+      <w:r>
+        <w:rPr>
+          <w:lang w:val="en-GB"/>
+        </w:rPr>
+        <w:t>);</w:t>
+      </w:r>
+      <w:r>
+        <w:rPr>
+          <w:lang w:val="en-GB"/>
+        </w:rPr>
+        <w:br/>
+        <w:t xml:space="preserve">                            this.currentTimeStamp.setTimeBookingStartTime(time);</w:t>
+      </w:r>
+      <w:r>
+        <w:rPr>
+          <w:lang w:val="en-GB"/>
+        </w:rPr>
+        <w:br/>
+        <w:t xml:space="preserve">                            this.timeBookingClockIn.setDisable(true);</w:t>
+      </w:r>
+      <w:r>
+        <w:rPr>
+          <w:lang w:val="en-GB"/>
+        </w:rPr>
+        <w:br/>
+        <w:t xml:space="preserve">                            this.timeBookingStartTime.setText(time.toString());</w:t>
+      </w:r>
+      <w:r>
+        <w:rPr>
+          <w:lang w:val="en-GB"/>
+        </w:rPr>
+        <w:br/>
+        <w:t xml:space="preserve">                        }</w:t>
+      </w:r>
+      <w:r>
+        <w:rPr>
+          <w:lang w:val="en-GB"/>
+        </w:rPr>
+        <w:br/>
+        <w:t xml:space="preserve">                );</w:t>
+      </w:r>
+      <w:r>
+        <w:rPr>
+          <w:lang w:val="en-GB"/>
+        </w:rPr>
+        <w:br/>
+        <w:t xml:space="preserve">            } catch (RuntimeException e) {</w:t>
+      </w:r>
+      <w:r>
+        <w:rPr>
+          <w:lang w:val="en-GB"/>
+        </w:rPr>
+        <w:br/>
+        <w:t xml:space="preserve">                e.printStackTrace();</w:t>
+      </w:r>
+      <w:r>
+        <w:rPr>
+          <w:lang w:val="en-GB"/>
+        </w:rPr>
+        <w:br/>
+        <w:t xml:space="preserve">                if (em.getTransaction().isActive()) {</w:t>
+      </w:r>
+      <w:r>
+        <w:rPr>
+          <w:lang w:val="en-GB"/>
+        </w:rPr>
+        <w:br/>
+        <w:t xml:space="preserve">                    em.getTransaction().rollback();</w:t>
+      </w:r>
+      <w:r>
+        <w:rPr>
+          <w:lang w:val="en-GB"/>
+        </w:rPr>
+        <w:br/>
+        <w:t xml:space="preserve">                }</w:t>
+      </w:r>
+      <w:r>
+        <w:rPr>
+          <w:lang w:val="en-GB"/>
+        </w:rPr>
+        <w:br/>
+        <w:t xml:space="preserve">                Platform.</w:t>
+      </w:r>
+      <w:r>
+        <w:rPr>
+          <w:i/>
+          <w:iCs/>
+          <w:lang w:val="en-GB"/>
+        </w:rPr>
+        <w:t>runLater</w:t>
+      </w:r>
+      <w:r>
+        <w:rPr>
+          <w:lang w:val="en-GB"/>
+        </w:rPr>
+        <w:t>(()-&gt;{</w:t>
+      </w:r>
+      <w:r>
+        <w:rPr>
+          <w:lang w:val="en-GB"/>
+        </w:rPr>
+        <w:br/>
+        <w:t xml:space="preserve">                    GUIService.</w:t>
+      </w:r>
+      <w:r>
+        <w:rPr>
+          <w:i/>
+          <w:iCs/>
+          <w:lang w:val="en-GB"/>
+        </w:rPr>
+        <w:t>setErrorText</w:t>
+      </w:r>
+      <w:r>
+        <w:rPr>
+          <w:lang w:val="en-GB"/>
+        </w:rPr>
+        <w:t>(Constants.</w:t>
+      </w:r>
+      <w:r>
+        <w:rPr>
+          <w:i/>
+          <w:iCs/>
+          <w:lang w:val="en-GB"/>
+        </w:rPr>
+        <w:t>PLEASE_CONTACT_SUPPORT</w:t>
+      </w:r>
+      <w:r>
+        <w:rPr>
+          <w:lang w:val="en-GB"/>
+        </w:rPr>
+        <w:t>, this.timeBookingErrorText);</w:t>
+      </w:r>
+      <w:r>
+        <w:rPr>
+          <w:lang w:val="en-GB"/>
+        </w:rPr>
+        <w:br/>
+        <w:t xml:space="preserve">                    this.currentTimeStamp.setTimeBookingStartTime(null);</w:t>
+      </w:r>
+      <w:r>
+        <w:rPr>
+          <w:lang w:val="en-GB"/>
+        </w:rPr>
+        <w:br/>
+        <w:t xml:space="preserve">                    this.timeBookingStartTime.clear();</w:t>
+      </w:r>
+      <w:r>
+        <w:rPr>
+          <w:lang w:val="en-GB"/>
+        </w:rPr>
+        <w:br/>
+        <w:t xml:space="preserve">                    this.timeBookingClockIn.setDisable(false);</w:t>
+      </w:r>
+      <w:r>
+        <w:rPr>
+          <w:lang w:val="en-GB"/>
+        </w:rPr>
+        <w:br/>
+        <w:t xml:space="preserve">                });</w:t>
+      </w:r>
+      <w:r>
+        <w:rPr>
+          <w:lang w:val="en-GB"/>
+        </w:rPr>
+        <w:br/>
+        <w:t xml:space="preserve">            } finally {</w:t>
+      </w:r>
+      <w:r>
+        <w:rPr>
+          <w:lang w:val="en-GB"/>
+        </w:rPr>
+        <w:br/>
+        <w:t xml:space="preserve">                em.close();</w:t>
+      </w:r>
+      <w:r>
+        <w:rPr>
+          <w:lang w:val="en-GB"/>
+        </w:rPr>
+        <w:br/>
+        <w:t xml:space="preserve">            }</w:t>
+      </w:r>
+      <w:r>
+        <w:rPr>
+          <w:lang w:val="en-GB"/>
+        </w:rPr>
+        <w:br/>
+        <w:t xml:space="preserve">        });</w:t>
+      </w:r>
+      <w:r>
+        <w:rPr>
+          <w:lang w:val="en-GB"/>
+        </w:rPr>
+        <w:br/>
+        <w:t xml:space="preserve">    }</w:t>
+      </w:r>
+      <w:r>
+        <w:rPr>
+          <w:lang w:val="en-GB"/>
+        </w:rPr>
+        <w:br/>
+        <w:t>}</w:t>
+      </w:r>
+      <w:r>
+        <w:rPr>
+          <w:lang w:val="en-GB"/>
+        </w:rPr>
+        <w:br/>
+      </w:r>
+      <w:r>
+        <w:rPr>
+          <w:lang w:val="en-GB"/>
+        </w:rPr>
+        <w:br/>
+      </w:r>
+      <w:r>
+        <w:rPr>
+          <w:lang w:val="en-GB"/>
+        </w:rPr>
+        <w:br/>
+      </w:r>
+      <w:r>
+        <w:rPr>
+          <w:i/>
+          <w:iCs/>
+          <w:lang w:val="en-GB"/>
+        </w:rPr>
+        <w:t>/**</w:t>
+      </w:r>
+      <w:r>
+        <w:rPr>
+          <w:i/>
+          <w:iCs/>
+          <w:lang w:val="en-GB"/>
+        </w:rPr>
+        <w:br/>
+        <w:t xml:space="preserve"> * writes the clock out time in the DB and disables button</w:t>
+      </w:r>
+      <w:r>
+        <w:rPr>
+          <w:i/>
+          <w:iCs/>
+          <w:lang w:val="en-GB"/>
+        </w:rPr>
+        <w:br/>
+        <w:t xml:space="preserve"> */</w:t>
+      </w:r>
+      <w:r>
+        <w:rPr>
+          <w:i/>
+          <w:iCs/>
+          <w:lang w:val="en-GB"/>
+        </w:rPr>
+        <w:br/>
+      </w:r>
+      <w:r>
+        <w:rPr>
+          <w:lang w:val="en-GB"/>
+        </w:rPr>
+        <w:t>public void clockOut() {</w:t>
+      </w:r>
+      <w:r>
+        <w:rPr>
+          <w:lang w:val="en-GB"/>
+        </w:rPr>
+        <w:br/>
+        <w:t xml:space="preserve">    if (!timeBookingStartTime.getText().isEmpty() &amp;&amp; timeBookingEndTime.getText().isEmpty() &amp;&amp; this.currentTimeStamp.getTimeBookingEndTime() == null) {</w:t>
+      </w:r>
+      <w:r>
+        <w:rPr>
+          <w:lang w:val="en-GB"/>
+        </w:rPr>
+        <w:br/>
+        <w:t xml:space="preserve">        this.executorService.submit(() -&gt; {</w:t>
+      </w:r>
+      <w:r>
+        <w:rPr>
+          <w:lang w:val="en-GB"/>
+        </w:rPr>
+        <w:br/>
+        <w:t xml:space="preserve">            EntityManager em = EntityManagerProvider.</w:t>
+      </w:r>
+      <w:r>
+        <w:rPr>
+          <w:i/>
+          <w:iCs/>
+          <w:lang w:val="en-GB"/>
+        </w:rPr>
+        <w:t>getEntityManager</w:t>
+      </w:r>
+      <w:r>
+        <w:rPr>
+          <w:lang w:val="en-GB"/>
+        </w:rPr>
+        <w:t>();</w:t>
+      </w:r>
+      <w:r>
+        <w:rPr>
+          <w:lang w:val="en-GB"/>
+        </w:rPr>
+        <w:br/>
+        <w:t xml:space="preserve">            try {</w:t>
+      </w:r>
+      <w:r>
+        <w:rPr>
+          <w:lang w:val="en-GB"/>
+        </w:rPr>
+        <w:br/>
+        <w:t xml:space="preserve">                em.getTransaction().begin();</w:t>
+      </w:r>
+      <w:r>
+        <w:rPr>
+          <w:lang w:val="en-GB"/>
+        </w:rPr>
+        <w:br/>
+      </w:r>
+      <w:r>
+        <w:rPr>
+          <w:lang w:val="en-GB"/>
+        </w:rPr>
+        <w:br/>
+        <w:t xml:space="preserve">                LocalTime time = LocalTime.</w:t>
+      </w:r>
+      <w:r>
+        <w:rPr>
+          <w:i/>
+          <w:iCs/>
+          <w:lang w:val="en-GB"/>
+        </w:rPr>
+        <w:t>now</w:t>
+      </w:r>
+      <w:r>
+        <w:rPr>
+          <w:lang w:val="en-GB"/>
+        </w:rPr>
+        <w:t>();</w:t>
+      </w:r>
+      <w:r>
+        <w:rPr>
+          <w:lang w:val="en-GB"/>
+        </w:rPr>
+        <w:br/>
+      </w:r>
+      <w:r>
+        <w:rPr>
+          <w:lang w:val="en-GB"/>
+        </w:rPr>
+        <w:br/>
+        <w:t xml:space="preserve">                UUID currentTimeStampId = this.currentTimeStamp.getId();</w:t>
+      </w:r>
+      <w:r>
+        <w:rPr>
+          <w:lang w:val="en-GB"/>
+        </w:rPr>
+        <w:br/>
+        <w:t xml:space="preserve">                </w:t>
+      </w:r>
+      <w:r>
+        <w:rPr>
+          <w:i/>
+          <w:iCs/>
+          <w:lang w:val="en-GB"/>
+        </w:rPr>
+        <w:t>//No em.merge because I alredy have the entity with em.find</w:t>
+      </w:r>
+      <w:r>
+        <w:rPr>
+          <w:i/>
+          <w:iCs/>
+          <w:lang w:val="en-GB"/>
+        </w:rPr>
+        <w:br/>
+        <w:t xml:space="preserve">                </w:t>
+      </w:r>
+      <w:r>
+        <w:rPr>
+          <w:lang w:val="en-GB"/>
+        </w:rPr>
+        <w:t>TimeStamp currentTimeStamp = em.find(TimeStamp.class, currentTimeStampId);</w:t>
+      </w:r>
+      <w:r>
+        <w:rPr>
+          <w:lang w:val="en-GB"/>
+        </w:rPr>
+        <w:br/>
+        <w:t xml:space="preserve">                currentTimeStamp.setTimeBookingEndTime(time);</w:t>
+      </w:r>
+      <w:r>
+        <w:rPr>
+          <w:lang w:val="en-GB"/>
+        </w:rPr>
+        <w:br/>
+      </w:r>
+      <w:r>
+        <w:rPr>
+          <w:lang w:val="en-GB"/>
+        </w:rPr>
+        <w:lastRenderedPageBreak/>
+        <w:t xml:space="preserve">                double hours = calculateWorkedHours(currentTimeStamp);</w:t>
+      </w:r>
+      <w:r>
+        <w:rPr>
+          <w:lang w:val="en-GB"/>
+        </w:rPr>
+        <w:br/>
+        <w:t xml:space="preserve">                currentTimeStamp.setWorkedHours(hours);</w:t>
+      </w:r>
+      <w:r>
+        <w:rPr>
+          <w:lang w:val="en-GB"/>
+        </w:rPr>
+        <w:br/>
+      </w:r>
+      <w:r>
+        <w:rPr>
+          <w:lang w:val="en-GB"/>
+        </w:rPr>
+        <w:br/>
+        <w:t xml:space="preserve">                UUID userId = UserContext.</w:t>
+      </w:r>
+      <w:r>
+        <w:rPr>
+          <w:i/>
+          <w:iCs/>
+          <w:lang w:val="en-GB"/>
+        </w:rPr>
+        <w:t>getInstance</w:t>
+      </w:r>
+      <w:r>
+        <w:rPr>
+          <w:lang w:val="en-GB"/>
+        </w:rPr>
+        <w:t>().getId();</w:t>
+      </w:r>
+      <w:r>
+        <w:rPr>
+          <w:lang w:val="en-GB"/>
+        </w:rPr>
+        <w:br/>
+        <w:t xml:space="preserve">                </w:t>
+      </w:r>
+      <w:r>
+        <w:rPr>
+          <w:i/>
+          <w:iCs/>
+          <w:lang w:val="en-GB"/>
+        </w:rPr>
+        <w:t>//No em.merge because I alredy have the entity with em.find</w:t>
+      </w:r>
+      <w:r>
+        <w:rPr>
+          <w:i/>
+          <w:iCs/>
+          <w:lang w:val="en-GB"/>
+        </w:rPr>
+        <w:br/>
+        <w:t xml:space="preserve">                </w:t>
+      </w:r>
+      <w:r>
+        <w:rPr>
+          <w:lang w:val="en-GB"/>
+        </w:rPr>
+        <w:t>Person currentUser = em.find(Person.class, userId);</w:t>
+      </w:r>
+      <w:r>
+        <w:rPr>
+          <w:lang w:val="en-GB"/>
+        </w:rPr>
+        <w:br/>
+        <w:t xml:space="preserve">                currentUser.setStatus(Status.</w:t>
+      </w:r>
+      <w:r>
+        <w:rPr>
+          <w:i/>
+          <w:iCs/>
+          <w:lang w:val="en-GB"/>
+        </w:rPr>
+        <w:t>ABSENT</w:t>
+      </w:r>
+      <w:r>
+        <w:rPr>
+          <w:lang w:val="en-GB"/>
+        </w:rPr>
+        <w:t>);</w:t>
+      </w:r>
+      <w:r>
+        <w:rPr>
+          <w:lang w:val="en-GB"/>
+        </w:rPr>
+        <w:br/>
+        <w:t xml:space="preserve">                </w:t>
+      </w:r>
+      <w:r>
+        <w:rPr>
+          <w:lang w:val="en-GB"/>
+        </w:rPr>
+        <w:br/>
+        <w:t xml:space="preserve">                em.getTransaction().commit();</w:t>
+      </w:r>
+      <w:r>
+        <w:rPr>
+          <w:lang w:val="en-GB"/>
+        </w:rPr>
+        <w:br/>
+      </w:r>
+      <w:r>
+        <w:rPr>
+          <w:lang w:val="en-GB"/>
+        </w:rPr>
+        <w:br/>
+        <w:t xml:space="preserve">                Platform.</w:t>
+      </w:r>
+      <w:r>
+        <w:rPr>
+          <w:i/>
+          <w:iCs/>
+          <w:lang w:val="en-GB"/>
+        </w:rPr>
+        <w:t>runLater</w:t>
+      </w:r>
+      <w:r>
+        <w:rPr>
+          <w:lang w:val="en-GB"/>
+        </w:rPr>
+        <w:t>(() -&gt; {</w:t>
+      </w:r>
+      <w:r>
+        <w:rPr>
+          <w:lang w:val="en-GB"/>
+        </w:rPr>
+        <w:br/>
+        <w:t xml:space="preserve">                    this.currentTimeStamp.setTimeBookingEndTime(time);</w:t>
+      </w:r>
+      <w:r>
+        <w:rPr>
+          <w:lang w:val="en-GB"/>
+        </w:rPr>
+        <w:br/>
+        <w:t xml:space="preserve">                    this.currentTimeStamp.setWorkedHours(hours);</w:t>
+      </w:r>
+      <w:r>
+        <w:rPr>
+          <w:lang w:val="en-GB"/>
+        </w:rPr>
+        <w:br/>
+        <w:t xml:space="preserve">                    UserContext.</w:t>
+      </w:r>
+      <w:r>
+        <w:rPr>
+          <w:i/>
+          <w:iCs/>
+          <w:lang w:val="en-GB"/>
+        </w:rPr>
+        <w:t>getInstance</w:t>
+      </w:r>
+      <w:r>
+        <w:rPr>
+          <w:lang w:val="en-GB"/>
+        </w:rPr>
+        <w:t>().getPerson().setStatus(Status.</w:t>
+      </w:r>
+      <w:r>
+        <w:rPr>
+          <w:i/>
+          <w:iCs/>
+          <w:lang w:val="en-GB"/>
+        </w:rPr>
+        <w:t>ABSENT</w:t>
+      </w:r>
+      <w:r>
+        <w:rPr>
+          <w:lang w:val="en-GB"/>
+        </w:rPr>
+        <w:t>);</w:t>
+      </w:r>
+      <w:r>
+        <w:rPr>
+          <w:lang w:val="en-GB"/>
+        </w:rPr>
+        <w:br/>
+        <w:t xml:space="preserve">                    this.timeBookingEndTime.setText(time.toString());</w:t>
+      </w:r>
+      <w:r>
+        <w:rPr>
+          <w:lang w:val="en-GB"/>
+        </w:rPr>
+        <w:br/>
+        <w:t xml:space="preserve">                    this.timeBookingClockOut.setDisable(true);</w:t>
+      </w:r>
+      <w:r>
+        <w:rPr>
+          <w:lang w:val="en-GB"/>
+        </w:rPr>
+        <w:br/>
+        <w:t xml:space="preserve">                    this.initializeActualHours();</w:t>
+      </w:r>
+      <w:r>
+        <w:rPr>
+          <w:lang w:val="en-GB"/>
+        </w:rPr>
+        <w:br/>
+        <w:t xml:space="preserve">                    this.initializeDifferenceBetweenActualAndTarget();</w:t>
+      </w:r>
+      <w:r>
+        <w:rPr>
+          <w:lang w:val="en-GB"/>
+        </w:rPr>
+        <w:br/>
+        <w:t xml:space="preserve">                });</w:t>
+      </w:r>
+      <w:r>
+        <w:rPr>
+          <w:lang w:val="en-GB"/>
+        </w:rPr>
+        <w:br/>
+        <w:t xml:space="preserve">            } catch (RuntimeException e) {</w:t>
+      </w:r>
+      <w:r>
+        <w:rPr>
+          <w:lang w:val="en-GB"/>
+        </w:rPr>
+        <w:br/>
+        <w:t xml:space="preserve">                e.printStackTrace();</w:t>
+      </w:r>
+      <w:r>
+        <w:rPr>
+          <w:lang w:val="en-GB"/>
+        </w:rPr>
+        <w:br/>
+        <w:t xml:space="preserve">                if (em.getTransaction().isActive()) {</w:t>
+      </w:r>
+      <w:r>
+        <w:rPr>
+          <w:lang w:val="en-GB"/>
+        </w:rPr>
+        <w:br/>
+        <w:t xml:space="preserve">                    em.getTransaction().rollback();</w:t>
+      </w:r>
+      <w:r>
+        <w:rPr>
+          <w:lang w:val="en-GB"/>
+        </w:rPr>
+        <w:br/>
+        <w:t xml:space="preserve">                }</w:t>
+      </w:r>
+      <w:r>
+        <w:rPr>
+          <w:lang w:val="en-GB"/>
+        </w:rPr>
+        <w:br/>
+        <w:t xml:space="preserve">                Platform.</w:t>
+      </w:r>
+      <w:r>
+        <w:rPr>
+          <w:i/>
+          <w:iCs/>
+          <w:lang w:val="en-GB"/>
+        </w:rPr>
+        <w:t>runLater</w:t>
+      </w:r>
+      <w:r>
+        <w:rPr>
+          <w:lang w:val="en-GB"/>
+        </w:rPr>
+        <w:t>(() -&gt; {</w:t>
+      </w:r>
+      <w:r>
+        <w:rPr>
+          <w:lang w:val="en-GB"/>
+        </w:rPr>
+        <w:br/>
+        <w:t xml:space="preserve">                    GUIService.</w:t>
+      </w:r>
+      <w:r>
+        <w:rPr>
+          <w:i/>
+          <w:iCs/>
+          <w:lang w:val="en-GB"/>
+        </w:rPr>
+        <w:t>setErrorText</w:t>
+      </w:r>
+      <w:r>
+        <w:rPr>
+          <w:lang w:val="en-GB"/>
+        </w:rPr>
+        <w:t>(Constants.</w:t>
+      </w:r>
+      <w:r>
+        <w:rPr>
+          <w:i/>
+          <w:iCs/>
+          <w:lang w:val="en-GB"/>
+        </w:rPr>
+        <w:t>PLEASE_CONTACT_SUPPORT</w:t>
+      </w:r>
+      <w:r>
+        <w:rPr>
+          <w:lang w:val="en-GB"/>
+        </w:rPr>
+        <w:t>, this.timeBookingErrorText);</w:t>
+      </w:r>
+      <w:r>
+        <w:rPr>
+          <w:lang w:val="en-GB"/>
+        </w:rPr>
+        <w:br/>
+        <w:t xml:space="preserve">                    this.currentTimeStamp.setTimeBookingEndTime(null);</w:t>
+      </w:r>
+      <w:r>
+        <w:rPr>
+          <w:lang w:val="en-GB"/>
+        </w:rPr>
+        <w:br/>
+        <w:t xml:space="preserve">                    this.timeBookingEndTime.clear();</w:t>
+      </w:r>
+      <w:r>
+        <w:rPr>
+          <w:lang w:val="en-GB"/>
+        </w:rPr>
+        <w:br/>
+        <w:t xml:space="preserve">                    this.timeBookingClockOut.setDisable(false);</w:t>
+      </w:r>
+      <w:r>
+        <w:rPr>
+          <w:lang w:val="en-GB"/>
+        </w:rPr>
+        <w:br/>
+        <w:t xml:space="preserve">                });</w:t>
+      </w:r>
+      <w:r>
+        <w:rPr>
+          <w:lang w:val="en-GB"/>
+        </w:rPr>
+        <w:br/>
+        <w:t xml:space="preserve">            } finally {</w:t>
+      </w:r>
+      <w:r>
+        <w:rPr>
+          <w:lang w:val="en-GB"/>
+        </w:rPr>
+        <w:br/>
+        <w:t xml:space="preserve">                em.close();</w:t>
+      </w:r>
+      <w:r>
+        <w:rPr>
+          <w:lang w:val="en-GB"/>
+        </w:rPr>
+        <w:br/>
+        <w:t xml:space="preserve">            }</w:t>
+      </w:r>
+      <w:r>
+        <w:rPr>
+          <w:lang w:val="en-GB"/>
+        </w:rPr>
+        <w:br/>
+        <w:t xml:space="preserve">        });</w:t>
+      </w:r>
+      <w:r>
+        <w:rPr>
+          <w:lang w:val="en-GB"/>
+        </w:rPr>
+        <w:br/>
+        <w:t xml:space="preserve">    }</w:t>
+      </w:r>
+    </w:p>
+    <w:p>
+      <w:pPr>
+        <w:rPr>
+          <w:lang w:val="en-GB"/>
+        </w:rPr>
+      </w:pPr>
+    </w:p>
+    <w:p>
+      <w:pPr>
+        <w:rPr>
+          <w:lang w:val="en-GB"/>
+        </w:rPr>
+      </w:pPr>
+    </w:p>
     <w:sectPr>
       <w:pgSz w:w="11906" w:h="16838"/>
       <w:pgMar w:top="1417" w:right="1417" w:bottom="1134" w:left="1417" w:header="708" w:footer="708" w:gutter="0"/>

</xml_diff>

<commit_message>
adds executor service to employee form controller
</commit_message>
<xml_diff>
--- a/documentation/DeveloperDiary.docx
+++ b/documentation/DeveloperDiary.docx
@@ -5124,11 +5124,25 @@
     <w:p/>
     <w:p/>
     <w:p>
-      <w:r>
+      <w:pPr>
+        <w:rPr>
+          <w:lang w:val="en-GB"/>
+        </w:rPr>
+      </w:pPr>
+      <w:r>
+        <w:rPr>
+          <w:lang w:val="en-GB"/>
+        </w:rPr>
         <w:t xml:space="preserve">13.08.2025: </w:t>
       </w:r>
     </w:p>
-    <w:p/>
+    <w:p>
+      <w:pPr>
+        <w:rPr>
+          <w:lang w:val="en-GB"/>
+        </w:rPr>
+      </w:pPr>
+    </w:p>
     <w:p>
       <w:pPr>
         <w:rPr>
@@ -6724,6 +6738,1727 @@
         <w:br/>
         <w:t xml:space="preserve">    }</w:t>
       </w:r>
+    </w:p>
+    <w:p>
+      <w:pPr>
+        <w:rPr>
+          <w:lang w:val="en-GB"/>
+        </w:rPr>
+      </w:pPr>
+    </w:p>
+    <w:p>
+      <w:pPr>
+        <w:rPr>
+          <w:lang w:val="en-GB"/>
+        </w:rPr>
+      </w:pPr>
+    </w:p>
+    <w:p>
+      <w:pPr>
+        <w:rPr>
+          <w:lang w:val="en-GB"/>
+        </w:rPr>
+      </w:pPr>
+      <w:r>
+        <w:rPr>
+          <w:lang w:val="en-GB"/>
+        </w:rPr>
+        <w:t xml:space="preserve">14.08.2024: </w:t>
+      </w:r>
+    </w:p>
+    <w:p>
+      <w:r>
+        <w:t>Es geht darum dass L</w:t>
+      </w:r>
+      <w:r>
+        <w:t xml:space="preserve">ambdas nur finale oder effektiv finale Variablen akzeptieren. </w:t>
+      </w:r>
+    </w:p>
+    <w:p/>
+    <w:p/>
+    <w:p>
+      <w:pPr>
+        <w:rPr>
+          <w:b/>
+          <w:bCs/>
+          <w:lang w:val="en-GB"/>
+        </w:rPr>
+      </w:pPr>
+      <w:r>
+        <w:rPr>
+          <w:rFonts w:ascii="Segoe UI Emoji" w:hAnsi="Segoe UI Emoji" w:cs="Segoe UI Emoji"/>
+          <w:b/>
+          <w:bCs/>
+        </w:rPr>
+        <w:t>🧠</w:t>
+      </w:r>
+      <w:r>
+        <w:rPr>
+          <w:b/>
+          <w:bCs/>
+          <w:lang w:val="en-GB"/>
+        </w:rPr>
+        <w:t xml:space="preserve"> The Problem in Plain Words</w:t>
+      </w:r>
+    </w:p>
+    <w:p>
+      <w:pPr>
+        <w:rPr>
+          <w:lang w:val="en-GB"/>
+        </w:rPr>
+      </w:pPr>
+      <w:r>
+        <w:rPr>
+          <w:lang w:val="en-GB"/>
+        </w:rPr>
+        <w:t xml:space="preserve">Java </w:t>
+      </w:r>
+      <w:r>
+        <w:rPr>
+          <w:b/>
+          <w:bCs/>
+          <w:lang w:val="en-GB"/>
+        </w:rPr>
+        <w:t>doesn't let lambdas change local variables</w:t>
+      </w:r>
+      <w:r>
+        <w:rPr>
+          <w:lang w:val="en-GB"/>
+        </w:rPr>
+        <w:t xml:space="preserve"> from outside the lambda, because:</w:t>
+      </w:r>
+    </w:p>
+    <w:p>
+      <w:pPr>
+        <w:rPr>
+          <w:lang w:val="en-GB"/>
+        </w:rPr>
+      </w:pPr>
+      <w:r>
+        <w:rPr>
+          <w:rFonts w:ascii="Segoe UI Emoji" w:hAnsi="Segoe UI Emoji" w:cs="Segoe UI Emoji"/>
+        </w:rPr>
+        <w:lastRenderedPageBreak/>
+        <w:t>💬</w:t>
+      </w:r>
+      <w:r>
+        <w:rPr>
+          <w:lang w:val="en-GB"/>
+        </w:rPr>
+        <w:t xml:space="preserve"> </w:t>
+      </w:r>
+      <w:r>
+        <w:rPr>
+          <w:b/>
+          <w:bCs/>
+          <w:lang w:val="en-GB"/>
+        </w:rPr>
+        <w:t xml:space="preserve">Lambdas take a </w:t>
+      </w:r>
+      <w:r>
+        <w:rPr>
+          <w:b/>
+          <w:bCs/>
+          <w:i/>
+          <w:iCs/>
+          <w:lang w:val="en-GB"/>
+        </w:rPr>
+        <w:t>copy</w:t>
+      </w:r>
+      <w:r>
+        <w:rPr>
+          <w:b/>
+          <w:bCs/>
+          <w:lang w:val="en-GB"/>
+        </w:rPr>
+        <w:t xml:space="preserve"> of the variable's value — not a live reference to it.</w:t>
+      </w:r>
+      <w:r>
+        <w:rPr>
+          <w:lang w:val="en-GB"/>
+        </w:rPr>
+        <w:br/>
+        <w:t>So if the original variable later changes, the lambda won’t see the change.</w:t>
+      </w:r>
+    </w:p>
+    <w:p>
+      <w:pPr>
+        <w:rPr>
+          <w:b/>
+          <w:bCs/>
+          <w:lang w:val="en-GB"/>
+        </w:rPr>
+      </w:pPr>
+      <w:r>
+        <w:rPr>
+          <w:lang w:val="en-GB"/>
+        </w:rPr>
+        <w:t>That would cause confusing bugs.</w:t>
+      </w:r>
+      <w:r>
+        <w:rPr>
+          <w:lang w:val="en-GB"/>
+        </w:rPr>
+        <w:br/>
+        <w:t xml:space="preserve">To prevent that, Java </w:t>
+      </w:r>
+      <w:r>
+        <w:rPr>
+          <w:b/>
+          <w:bCs/>
+          <w:lang w:val="en-GB"/>
+        </w:rPr>
+        <w:t xml:space="preserve">requires variables to be final or </w:t>
+      </w:r>
+      <w:r>
+        <w:rPr>
+          <w:b/>
+          <w:bCs/>
+          <w:i/>
+          <w:iCs/>
+          <w:lang w:val="en-GB"/>
+        </w:rPr>
+        <w:t>effectively final</w:t>
+      </w:r>
+      <w:r>
+        <w:rPr>
+          <w:b/>
+          <w:bCs/>
+          <w:lang w:val="en-GB"/>
+        </w:rPr>
+        <w:t>.</w:t>
+      </w:r>
+    </w:p>
+    <w:p>
+      <w:pPr>
+        <w:rPr>
+          <w:b/>
+          <w:bCs/>
+          <w:lang w:val="en-GB"/>
+        </w:rPr>
+      </w:pPr>
+      <w:r>
+        <w:rPr>
+          <w:b/>
+          <w:bCs/>
+          <w:lang w:val="en-GB"/>
+        </w:rPr>
+        <w:t xml:space="preserve">Lambdas get compiled to inner classes: </w:t>
+      </w:r>
+    </w:p>
+    <w:p>
+      <w:pPr>
+        <w:rPr>
+          <w:b/>
+          <w:bCs/>
+          <w:lang w:val="en-GB"/>
+        </w:rPr>
+      </w:pPr>
+    </w:p>
+    <w:p>
+      <w:pPr>
+        <w:rPr>
+          <w:lang w:val="en-GB"/>
+        </w:rPr>
+      </w:pPr>
+      <w:r>
+        <w:rPr>
+          <w:lang w:val="en-GB"/>
+        </w:rPr>
+        <w:t>String name = "Fabian";</w:t>
+      </w:r>
+    </w:p>
+    <w:p>
+      <w:pPr>
+        <w:rPr>
+          <w:lang w:val="en-GB"/>
+        </w:rPr>
+      </w:pPr>
+      <w:r>
+        <w:rPr>
+          <w:lang w:val="en-GB"/>
+        </w:rPr>
+        <w:t>Runnable r = () -&gt; System.out.println(name);</w:t>
+      </w:r>
+    </w:p>
+    <w:p>
+      <w:pPr>
+        <w:rPr>
+          <w:lang w:val="en-GB"/>
+        </w:rPr>
+      </w:pPr>
+      <w:r>
+        <w:rPr>
+          <w:lang w:val="en-GB"/>
+        </w:rPr>
+        <w:t>under the hood, Java turns that into something like (simplified):</w:t>
+      </w:r>
+    </w:p>
+    <w:p>
+      <w:pPr>
+        <w:rPr>
+          <w:lang w:val="en-GB"/>
+        </w:rPr>
+      </w:pPr>
+    </w:p>
+    <w:p>
+      <w:pPr>
+        <w:rPr>
+          <w:lang w:val="en-GB"/>
+        </w:rPr>
+      </w:pPr>
+      <w:r>
+        <w:rPr>
+          <w:lang w:val="en-GB"/>
+        </w:rPr>
+        <w:t>java</w:t>
+      </w:r>
+    </w:p>
+    <w:p>
+      <w:pPr>
+        <w:rPr>
+          <w:lang w:val="en-GB"/>
+        </w:rPr>
+      </w:pPr>
+      <w:r>
+        <w:rPr>
+          <w:lang w:val="en-GB"/>
+        </w:rPr>
+        <w:t>Kopieren</w:t>
+      </w:r>
+    </w:p>
+    <w:p>
+      <w:pPr>
+        <w:rPr>
+          <w:lang w:val="en-GB"/>
+        </w:rPr>
+      </w:pPr>
+      <w:r>
+        <w:rPr>
+          <w:lang w:val="en-GB"/>
+        </w:rPr>
+        <w:t>Bearbeiten</w:t>
+      </w:r>
+    </w:p>
+    <w:p>
+      <w:pPr>
+        <w:rPr>
+          <w:lang w:val="en-GB"/>
+        </w:rPr>
+      </w:pPr>
+      <w:r>
+        <w:rPr>
+          <w:lang w:val="en-GB"/>
+        </w:rPr>
+        <w:t>class MyLambda implements Runnable {</w:t>
+      </w:r>
+    </w:p>
+    <w:p>
+      <w:pPr>
+        <w:rPr>
+          <w:lang w:val="en-GB"/>
+        </w:rPr>
+      </w:pPr>
+      <w:r>
+        <w:rPr>
+          <w:lang w:val="en-GB"/>
+        </w:rPr>
+        <w:t xml:space="preserve">    private final String capturedName;</w:t>
+      </w:r>
+    </w:p>
+    <w:p>
+      <w:pPr>
+        <w:rPr>
+          <w:lang w:val="en-GB"/>
+        </w:rPr>
+      </w:pPr>
+    </w:p>
+    <w:p>
+      <w:pPr>
+        <w:rPr>
+          <w:lang w:val="en-GB"/>
+        </w:rPr>
+      </w:pPr>
+      <w:r>
+        <w:rPr>
+          <w:lang w:val="en-GB"/>
+        </w:rPr>
+        <w:t xml:space="preserve">    MyLambda(String name) {</w:t>
+      </w:r>
+    </w:p>
+    <w:p>
+      <w:pPr>
+        <w:rPr>
+          <w:lang w:val="en-GB"/>
+        </w:rPr>
+      </w:pPr>
+      <w:r>
+        <w:rPr>
+          <w:lang w:val="en-GB"/>
+        </w:rPr>
+        <w:t xml:space="preserve">        this.capturedName = name; // copy</w:t>
+      </w:r>
+    </w:p>
+    <w:p>
+      <w:pPr>
+        <w:rPr>
+          <w:lang w:val="en-GB"/>
+        </w:rPr>
+      </w:pPr>
+      <w:r>
+        <w:rPr>
+          <w:lang w:val="en-GB"/>
+        </w:rPr>
+        <w:t xml:space="preserve">    }</w:t>
+      </w:r>
+    </w:p>
+    <w:p>
+      <w:pPr>
+        <w:rPr>
+          <w:lang w:val="en-GB"/>
+        </w:rPr>
+      </w:pPr>
+    </w:p>
+    <w:p>
+      <w:pPr>
+        <w:rPr>
+          <w:lang w:val="en-GB"/>
+        </w:rPr>
+      </w:pPr>
+      <w:r>
+        <w:rPr>
+          <w:lang w:val="en-GB"/>
+        </w:rPr>
+        <w:t xml:space="preserve">    @Override</w:t>
+      </w:r>
+    </w:p>
+    <w:p>
+      <w:pPr>
+        <w:rPr>
+          <w:lang w:val="en-GB"/>
+        </w:rPr>
+      </w:pPr>
+      <w:r>
+        <w:rPr>
+          <w:lang w:val="en-GB"/>
+        </w:rPr>
+        <w:t xml:space="preserve">    public void run() {</w:t>
+      </w:r>
+    </w:p>
+    <w:p>
+      <w:pPr>
+        <w:rPr>
+          <w:lang w:val="en-GB"/>
+        </w:rPr>
+      </w:pPr>
+      <w:r>
+        <w:rPr>
+          <w:lang w:val="en-GB"/>
+        </w:rPr>
+        <w:t xml:space="preserve">        System.out.println(capturedName);</w:t>
+      </w:r>
+    </w:p>
+    <w:p>
+      <w:pPr>
+        <w:rPr>
+          <w:lang w:val="en-GB"/>
+        </w:rPr>
+      </w:pPr>
+      <w:r>
+        <w:rPr>
+          <w:lang w:val="en-GB"/>
+        </w:rPr>
+        <w:t xml:space="preserve">    }</w:t>
+      </w:r>
+    </w:p>
+    <w:p>
+      <w:pPr>
+        <w:rPr>
+          <w:lang w:val="en-GB"/>
+        </w:rPr>
+      </w:pPr>
+      <w:r>
+        <w:rPr>
+          <w:lang w:val="en-GB"/>
+        </w:rPr>
+        <w:t>}</w:t>
+      </w:r>
+    </w:p>
+    <w:p>
+      <w:pPr>
+        <w:rPr>
+          <w:lang w:val="en-GB"/>
+        </w:rPr>
+      </w:pPr>
+      <w:r>
+        <w:rPr>
+          <w:lang w:val="en-GB"/>
+        </w:rPr>
+        <w:t>That’s almost exactly how an inner class works when it captures a variable from the outer method — it copies the value into a field in the generated class.</w:t>
+      </w:r>
+    </w:p>
+    <w:p>
+      <w:pPr>
+        <w:rPr>
+          <w:lang w:val="en-GB"/>
+        </w:rPr>
+      </w:pPr>
+    </w:p>
+    <w:p>
+      <w:pPr>
+        <w:rPr>
+          <w:lang w:val="en-GB"/>
+        </w:rPr>
+      </w:pPr>
+      <w:r>
+        <w:rPr>
+          <w:lang w:val="en-GB"/>
+        </w:rPr>
+        <w:t>Because this copy is made when the lambda (or inner class) is created, the variable has to be final or effectively final — otherwise, the captured copy could get out of sync with the real variable.</w:t>
+      </w:r>
+    </w:p>
+    <w:p>
+      <w:r>
+        <w:pict w14:anchorId="1F25D288">
+          <v:rect id="_x0000_i1048" style="width:0;height:1.5pt" o:hralign="center" o:hrstd="t" o:hr="t" fillcolor="#a0a0a0" stroked="f"/>
+        </w:pict>
+      </w:r>
+    </w:p>
+    <w:p>
+      <w:pPr>
+        <w:rPr>
+          <w:b/>
+          <w:bCs/>
+          <w:lang w:val="en-GB"/>
+        </w:rPr>
+      </w:pPr>
+      <w:r>
+        <w:rPr>
+          <w:rFonts w:ascii="Segoe UI Emoji" w:hAnsi="Segoe UI Emoji" w:cs="Segoe UI Emoji"/>
+          <w:b/>
+          <w:bCs/>
+        </w:rPr>
+        <w:t>🎒</w:t>
+      </w:r>
+      <w:r>
+        <w:rPr>
+          <w:b/>
+          <w:bCs/>
+          <w:lang w:val="en-GB"/>
+        </w:rPr>
+        <w:t xml:space="preserve"> Real-world metaphor: The sealed envelope</w:t>
+      </w:r>
+    </w:p>
+    <w:p>
+      <w:r>
+        <w:lastRenderedPageBreak/>
+        <w:t>Imagine:</w:t>
+      </w:r>
+    </w:p>
+    <w:p>
+      <w:pPr>
+        <w:numPr>
+          <w:ilvl w:val="0"/>
+          <w:numId w:val="6"/>
+        </w:numPr>
+        <w:rPr>
+          <w:lang w:val="en-GB"/>
+        </w:rPr>
+      </w:pPr>
+      <w:r>
+        <w:rPr>
+          <w:lang w:val="en-GB"/>
+        </w:rPr>
+        <w:t>You write a note (“Use version 1”) and put it in an envelope.</w:t>
+      </w:r>
+    </w:p>
+    <w:p>
+      <w:pPr>
+        <w:numPr>
+          <w:ilvl w:val="0"/>
+          <w:numId w:val="6"/>
+        </w:numPr>
+        <w:rPr>
+          <w:lang w:val="en-GB"/>
+        </w:rPr>
+      </w:pPr>
+      <w:r>
+        <w:rPr>
+          <w:lang w:val="en-GB"/>
+        </w:rPr>
+        <w:t>You give that envelope to your friend to read later (like a lambda running later).</w:t>
+      </w:r>
+    </w:p>
+    <w:p>
+      <w:pPr>
+        <w:numPr>
+          <w:ilvl w:val="0"/>
+          <w:numId w:val="6"/>
+        </w:numPr>
+        <w:rPr>
+          <w:lang w:val="en-GB"/>
+        </w:rPr>
+      </w:pPr>
+      <w:r>
+        <w:rPr>
+          <w:lang w:val="en-GB"/>
+        </w:rPr>
+        <w:t xml:space="preserve">Then </w:t>
+      </w:r>
+      <w:r>
+        <w:rPr>
+          <w:i/>
+          <w:iCs/>
+          <w:lang w:val="en-GB"/>
+        </w:rPr>
+        <w:t>you</w:t>
+      </w:r>
+      <w:r>
+        <w:rPr>
+          <w:lang w:val="en-GB"/>
+        </w:rPr>
+        <w:t xml:space="preserve"> change your mind and write a new note: “Use version 2”.</w:t>
+      </w:r>
+    </w:p>
+    <w:p>
+      <w:pPr>
+        <w:numPr>
+          <w:ilvl w:val="0"/>
+          <w:numId w:val="6"/>
+        </w:numPr>
+        <w:rPr>
+          <w:lang w:val="en-GB"/>
+        </w:rPr>
+      </w:pPr>
+      <w:r>
+        <w:rPr>
+          <w:lang w:val="en-GB"/>
+        </w:rPr>
+        <w:t xml:space="preserve">But your friend already left with the </w:t>
+      </w:r>
+      <w:r>
+        <w:rPr>
+          <w:b/>
+          <w:bCs/>
+          <w:lang w:val="en-GB"/>
+        </w:rPr>
+        <w:t>sealed envelope</w:t>
+      </w:r>
+      <w:r>
+        <w:rPr>
+          <w:lang w:val="en-GB"/>
+        </w:rPr>
+        <w:t xml:space="preserve"> — they still have version 1.</w:t>
+      </w:r>
+    </w:p>
+    <w:p>
+      <w:pPr>
+        <w:rPr>
+          <w:lang w:val="en-GB"/>
+        </w:rPr>
+      </w:pPr>
+      <w:r>
+        <w:rPr>
+          <w:lang w:val="en-GB"/>
+        </w:rPr>
+        <w:t>That’s what Java lambdas do.</w:t>
+      </w:r>
+      <w:r>
+        <w:rPr>
+          <w:lang w:val="en-GB"/>
+        </w:rPr>
+        <w:br/>
+        <w:t xml:space="preserve">They </w:t>
+      </w:r>
+      <w:r>
+        <w:rPr>
+          <w:b/>
+          <w:bCs/>
+          <w:lang w:val="en-GB"/>
+        </w:rPr>
+        <w:t>get a copy</w:t>
+      </w:r>
+      <w:r>
+        <w:rPr>
+          <w:lang w:val="en-GB"/>
+        </w:rPr>
+        <w:t xml:space="preserve"> of the value when they are created — not the latest live value.</w:t>
+      </w:r>
+    </w:p>
+    <w:p>
+      <w:r>
+        <w:pict w14:anchorId="090A767D">
+          <v:rect id="_x0000_i1049" style="width:0;height:1.5pt" o:hralign="center" o:hrstd="t" o:hr="t" fillcolor="#a0a0a0" stroked="f"/>
+        </w:pict>
+      </w:r>
+    </w:p>
+    <w:p>
+      <w:pPr>
+        <w:rPr>
+          <w:b/>
+          <w:bCs/>
+          <w:lang w:val="en-GB"/>
+        </w:rPr>
+      </w:pPr>
+      <w:r>
+        <w:rPr>
+          <w:rFonts w:ascii="Segoe UI Emoji" w:hAnsi="Segoe UI Emoji" w:cs="Segoe UI Emoji"/>
+          <w:b/>
+          <w:bCs/>
+        </w:rPr>
+        <w:t>💻</w:t>
+      </w:r>
+      <w:r>
+        <w:rPr>
+          <w:b/>
+          <w:bCs/>
+          <w:lang w:val="en-GB"/>
+        </w:rPr>
+        <w:t xml:space="preserve"> Code Example</w:t>
+      </w:r>
+    </w:p>
+    <w:p>
+      <w:pPr>
+        <w:rPr>
+          <w:lang w:val="en-GB"/>
+        </w:rPr>
+      </w:pPr>
+      <w:r>
+        <w:rPr>
+          <w:lang w:val="en-GB"/>
+        </w:rPr>
+        <w:t>String name = "Fabian";</w:t>
+      </w:r>
+    </w:p>
+    <w:p>
+      <w:pPr>
+        <w:rPr>
+          <w:lang w:val="en-GB"/>
+        </w:rPr>
+      </w:pPr>
+    </w:p>
+    <w:p>
+      <w:pPr>
+        <w:rPr>
+          <w:lang w:val="en-GB"/>
+        </w:rPr>
+      </w:pPr>
+      <w:r>
+        <w:rPr>
+          <w:lang w:val="en-GB"/>
+        </w:rPr>
+        <w:t>Runnable r = () -&gt; {</w:t>
+      </w:r>
+    </w:p>
+    <w:p>
+      <w:pPr>
+        <w:rPr>
+          <w:lang w:val="en-GB"/>
+        </w:rPr>
+      </w:pPr>
+      <w:r>
+        <w:rPr>
+          <w:lang w:val="en-GB"/>
+        </w:rPr>
+        <w:t xml:space="preserve">    System.out.println(name); // OK </w:t>
+      </w:r>
+      <w:r>
+        <w:rPr>
+          <w:rFonts w:ascii="Segoe UI Emoji" w:hAnsi="Segoe UI Emoji" w:cs="Segoe UI Emoji"/>
+          <w:lang w:val="en-GB"/>
+        </w:rPr>
+        <w:t>✅</w:t>
+      </w:r>
+      <w:r>
+        <w:rPr>
+          <w:lang w:val="en-GB"/>
+        </w:rPr>
+        <w:t xml:space="preserve"> name is not changed later</w:t>
+      </w:r>
+    </w:p>
+    <w:p>
+      <w:pPr>
+        <w:rPr>
+          <w:lang w:val="en-GB"/>
+        </w:rPr>
+      </w:pPr>
+      <w:r>
+        <w:rPr>
+          <w:lang w:val="en-GB"/>
+        </w:rPr>
+        <w:t>};</w:t>
+      </w:r>
+    </w:p>
+    <w:p>
+      <w:pPr>
+        <w:rPr>
+          <w:lang w:val="en-GB"/>
+        </w:rPr>
+      </w:pPr>
+    </w:p>
+    <w:p>
+      <w:pPr>
+        <w:rPr>
+          <w:lang w:val="en-GB"/>
+        </w:rPr>
+      </w:pPr>
+      <w:r>
+        <w:rPr>
+          <w:lang w:val="en-GB"/>
+        </w:rPr>
+        <w:t xml:space="preserve">name = "Andiel"; // </w:t>
+      </w:r>
+      <w:r>
+        <w:rPr>
+          <w:rFonts w:ascii="Segoe UI Emoji" w:hAnsi="Segoe UI Emoji" w:cs="Segoe UI Emoji"/>
+          <w:lang w:val="en-GB"/>
+        </w:rPr>
+        <w:t>❌</w:t>
+      </w:r>
+      <w:r>
+        <w:rPr>
+          <w:lang w:val="en-GB"/>
+        </w:rPr>
+        <w:t xml:space="preserve"> Now name is no longer effectively final</w:t>
+      </w:r>
+    </w:p>
+    <w:p>
+      <w:pPr>
+        <w:rPr>
+          <w:lang w:val="en-GB"/>
+        </w:rPr>
+      </w:pPr>
+    </w:p>
+    <w:p>
+      <w:pPr>
+        <w:rPr>
+          <w:lang w:val="en-GB"/>
+        </w:rPr>
+      </w:pPr>
+      <w:r>
+        <w:rPr>
+          <w:lang w:val="en-GB"/>
+        </w:rPr>
+        <w:t>r.run(); // ERROR at compile time</w:t>
+      </w:r>
+    </w:p>
+    <w:p>
+      <w:pPr>
+        <w:rPr>
+          <w:b/>
+          <w:bCs/>
+          <w:lang w:val="en-GB"/>
+        </w:rPr>
+      </w:pPr>
+      <w:r>
+        <w:rPr>
+          <w:rFonts w:ascii="Segoe UI Emoji" w:hAnsi="Segoe UI Emoji" w:cs="Segoe UI Emoji"/>
+          <w:b/>
+          <w:bCs/>
+          <w:lang w:val="en-GB"/>
+        </w:rPr>
+        <w:t>❓</w:t>
+      </w:r>
+      <w:r>
+        <w:rPr>
+          <w:b/>
+          <w:bCs/>
+          <w:lang w:val="en-GB"/>
+        </w:rPr>
+        <w:t>Why is this an error?</w:t>
+      </w:r>
+    </w:p>
+    <w:p>
+      <w:pPr>
+        <w:rPr>
+          <w:lang w:val="en-GB"/>
+        </w:rPr>
+      </w:pPr>
+      <w:r>
+        <w:rPr>
+          <w:lang w:val="en-GB"/>
+        </w:rPr>
+        <w:t xml:space="preserve">Because the lambda got a </w:t>
+      </w:r>
+      <w:r>
+        <w:rPr>
+          <w:b/>
+          <w:bCs/>
+          <w:lang w:val="en-GB"/>
+        </w:rPr>
+        <w:t>copy</w:t>
+      </w:r>
+      <w:r>
+        <w:rPr>
+          <w:lang w:val="en-GB"/>
+        </w:rPr>
+        <w:t xml:space="preserve"> of "Fabian" when it was created.</w:t>
+      </w:r>
+      <w:r>
+        <w:rPr>
+          <w:lang w:val="en-GB"/>
+        </w:rPr>
+        <w:br/>
+        <w:t xml:space="preserve">But now "name" is changed to "Andiel" — so if the lambda still prints "Fabian", that would be confusing and </w:t>
+      </w:r>
+      <w:r>
+        <w:rPr>
+          <w:b/>
+          <w:bCs/>
+          <w:lang w:val="en-GB"/>
+        </w:rPr>
+        <w:t>not what you expect</w:t>
+      </w:r>
+      <w:r>
+        <w:rPr>
+          <w:lang w:val="en-GB"/>
+        </w:rPr>
+        <w:t>.</w:t>
+      </w:r>
+    </w:p>
+    <w:p>
+      <w:pPr>
+        <w:rPr>
+          <w:lang w:val="en-GB"/>
+        </w:rPr>
+      </w:pPr>
+      <w:r>
+        <w:rPr>
+          <w:lang w:val="en-GB"/>
+        </w:rPr>
+        <w:t xml:space="preserve">So Java says: </w:t>
+      </w:r>
+      <w:r>
+        <w:rPr>
+          <w:b/>
+          <w:bCs/>
+          <w:lang w:val="en-GB"/>
+        </w:rPr>
+        <w:t>“No, only final (unchanging) variables allowed.”</w:t>
+      </w:r>
+    </w:p>
+    <w:p>
+      <w:pPr>
+        <w:rPr>
+          <w:lang w:val="en-GB"/>
+        </w:rPr>
+      </w:pPr>
+    </w:p>
+    <w:p>
+      <w:pPr>
+        <w:rPr>
+          <w:lang w:val="en-GB"/>
+        </w:rPr>
+      </w:pPr>
+    </w:p>
+    <w:p>
+      <w:pPr>
+        <w:rPr>
+          <w:lang w:val="en-GB"/>
+        </w:rPr>
+      </w:pPr>
+    </w:p>
+    <w:p>
+      <w:pPr>
+        <w:rPr>
+          <w:lang w:val="en-GB"/>
+        </w:rPr>
+      </w:pPr>
+    </w:p>
+    <w:p>
+      <w:pPr>
+        <w:rPr>
+          <w:lang w:val="en-GB"/>
+        </w:rPr>
+      </w:pPr>
+    </w:p>
+    <w:p>
+      <w:pPr>
+        <w:rPr>
+          <w:lang w:val="en-GB"/>
+        </w:rPr>
+      </w:pPr>
+    </w:p>
+    <w:p>
+      <w:pPr>
+        <w:rPr>
+          <w:lang w:val="en-GB"/>
+        </w:rPr>
+      </w:pPr>
+    </w:p>
+    <w:p>
+      <w:pPr>
+        <w:rPr>
+          <w:lang w:val="en-GB"/>
+        </w:rPr>
+      </w:pPr>
+    </w:p>
+    <w:p>
+      <w:pPr>
+        <w:rPr>
+          <w:lang w:val="en-GB"/>
+        </w:rPr>
+      </w:pPr>
+    </w:p>
+    <w:p>
+      <w:pPr>
+        <w:rPr>
+          <w:lang w:val="en-GB"/>
+        </w:rPr>
+      </w:pPr>
+    </w:p>
+    <w:p>
+      <w:pPr>
+        <w:rPr>
+          <w:lang w:val="en-GB"/>
+        </w:rPr>
+      </w:pPr>
+      <w:r>
+        <w:rPr>
+          <w:lang w:val="en-GB"/>
+        </w:rPr>
+        <w:t xml:space="preserve">Ausgangslage: </w:t>
+      </w:r>
+    </w:p>
+    <w:p>
+      <w:r>
+        <w:t>Wollte verhindern, dass 2 Threads a</w:t>
+      </w:r>
+      <w:r>
+        <w:t>uf dieseleb</w:t>
+      </w:r>
+      <w:r>
+        <w:t>en Felder zugreifen.</w:t>
+      </w:r>
+      <w:r>
+        <w:t xml:space="preserve"> Das wollte ich ursprünglich über die Felder in der Klasse lösen. </w:t>
+      </w:r>
+      <w:r>
+        <w:t xml:space="preserve">Leider </w:t>
+      </w:r>
+      <w:r>
+        <w:t>habe ich dann das Problem dass 2 Threads diese beschreiben bzw. lesen und das ist nicht gut</w:t>
+      </w:r>
+      <w:r>
+        <w:t xml:space="preserve">. </w:t>
+      </w:r>
+    </w:p>
+    <w:p>
+      <w:r>
+        <w:t>Wenn es sicherer sein soll.</w:t>
+      </w:r>
+    </w:p>
+    <w:p/>
+    <w:p>
+      <w:pPr>
+        <w:rPr>
+          <w:b/>
+          <w:bCs/>
+          <w:lang w:val="en-GB"/>
+        </w:rPr>
+      </w:pPr>
+      <w:r>
+        <w:rPr>
+          <w:b/>
+          <w:bCs/>
+          <w:lang w:val="en-GB"/>
+        </w:rPr>
+        <w:t>1</w:t>
+      </w:r>
+      <w:r>
+        <w:rPr>
+          <w:b/>
+          <w:bCs/>
+        </w:rPr>
+        <w:t>️</w:t>
+      </w:r>
+      <w:r>
+        <w:rPr>
+          <w:rFonts w:ascii="Segoe UI Symbol" w:hAnsi="Segoe UI Symbol" w:cs="Segoe UI Symbol"/>
+          <w:b/>
+          <w:bCs/>
+          <w:lang w:val="en-GB"/>
+        </w:rPr>
+        <w:t>⃣</w:t>
+      </w:r>
+      <w:r>
+        <w:rPr>
+          <w:b/>
+          <w:bCs/>
+          <w:lang w:val="en-GB"/>
+        </w:rPr>
+        <w:t xml:space="preserve"> Why your current structure prevents “reading too early”</w:t>
+      </w:r>
+    </w:p>
+    <w:p>
+      <w:pPr>
+        <w:rPr>
+          <w:lang w:val="en-GB"/>
+        </w:rPr>
+      </w:pPr>
+      <w:r>
+        <w:rPr>
+          <w:lang w:val="en-GB"/>
+        </w:rPr>
+        <w:t>You have:</w:t>
+      </w:r>
+    </w:p>
+    <w:p>
+      <w:pPr>
+        <w:rPr>
+          <w:lang w:val="en-GB"/>
+        </w:rPr>
+      </w:pPr>
+      <w:r>
+        <w:rPr>
+          <w:lang w:val="en-GB"/>
+        </w:rPr>
+        <w:t>executorService.submit(() -&gt; {</w:t>
+      </w:r>
+    </w:p>
+    <w:p>
+      <w:pPr>
+        <w:rPr>
+          <w:lang w:val="en-GB"/>
+        </w:rPr>
+      </w:pPr>
+      <w:r>
+        <w:rPr>
+          <w:lang w:val="en-GB"/>
+        </w:rPr>
+        <w:t xml:space="preserve">    List&lt;Person&gt; personsWithoutSuperiorTemp = null;</w:t>
+      </w:r>
+    </w:p>
+    <w:p>
+      <w:pPr>
+        <w:rPr>
+          <w:lang w:val="en-GB"/>
+        </w:rPr>
+      </w:pPr>
+    </w:p>
+    <w:p>
+      <w:pPr>
+        <w:rPr>
+          <w:lang w:val="en-GB"/>
+        </w:rPr>
+      </w:pPr>
+      <w:r>
+        <w:rPr>
+          <w:lang w:val="en-GB"/>
+        </w:rPr>
+        <w:t xml:space="preserve">    try {</w:t>
+      </w:r>
+    </w:p>
+    <w:p>
+      <w:pPr>
+        <w:rPr>
+          <w:lang w:val="en-GB"/>
+        </w:rPr>
+      </w:pPr>
+      <w:r>
+        <w:rPr>
+          <w:lang w:val="en-GB"/>
+        </w:rPr>
+        <w:t xml:space="preserve">        personsWithoutSuperiorTemp = this.personController.getEmployeesWithoutSuperior();</w:t>
+      </w:r>
+    </w:p>
+    <w:p>
+      <w:pPr>
+        <w:rPr>
+          <w:lang w:val="en-GB"/>
+        </w:rPr>
+      </w:pPr>
+      <w:r>
+        <w:rPr>
+          <w:lang w:val="en-GB"/>
+        </w:rPr>
+        <w:t xml:space="preserve">    } catch (...) { ... }</w:t>
+      </w:r>
+    </w:p>
+    <w:p>
+      <w:pPr>
+        <w:rPr>
+          <w:lang w:val="en-GB"/>
+        </w:rPr>
+      </w:pPr>
+    </w:p>
+    <w:p>
+      <w:pPr>
+        <w:rPr>
+          <w:lang w:val="en-GB"/>
+        </w:rPr>
+      </w:pPr>
+      <w:r>
+        <w:rPr>
+          <w:lang w:val="en-GB"/>
+        </w:rPr>
+        <w:t xml:space="preserve">    final List&lt;Person&gt; personsWithoutSuperior = personsWithoutSuperiorTemp;</w:t>
+      </w:r>
+    </w:p>
+    <w:p>
+      <w:pPr>
+        <w:rPr>
+          <w:lang w:val="en-GB"/>
+        </w:rPr>
+      </w:pPr>
+    </w:p>
+    <w:p>
+      <w:pPr>
+        <w:rPr>
+          <w:lang w:val="en-GB"/>
+        </w:rPr>
+      </w:pPr>
+      <w:r>
+        <w:rPr>
+          <w:lang w:val="en-GB"/>
+        </w:rPr>
+        <w:t xml:space="preserve">    Platform.runLater(() -&gt; {</w:t>
+      </w:r>
+    </w:p>
+    <w:p>
+      <w:pPr>
+        <w:rPr>
+          <w:lang w:val="en-GB"/>
+        </w:rPr>
+      </w:pPr>
+      <w:r>
+        <w:rPr>
+          <w:lang w:val="en-GB"/>
+        </w:rPr>
+        <w:t xml:space="preserve">        initializeEmployeeTableViewAccordingToAuthorization(personsWithoutSuperior);</w:t>
+      </w:r>
+    </w:p>
+    <w:p>
+      <w:pPr>
+        <w:rPr>
+          <w:lang w:val="en-GB"/>
+        </w:rPr>
+      </w:pPr>
+      <w:r>
+        <w:rPr>
+          <w:lang w:val="en-GB"/>
+        </w:rPr>
+        <w:t xml:space="preserve">    });</w:t>
+      </w:r>
+    </w:p>
+    <w:p>
+      <w:pPr>
+        <w:rPr>
+          <w:lang w:val="en-GB"/>
+        </w:rPr>
+      </w:pPr>
+      <w:r>
+        <w:rPr>
+          <w:lang w:val="en-GB"/>
+        </w:rPr>
+        <w:t>});</w:t>
+      </w:r>
+    </w:p>
+    <w:p>
+      <w:pPr>
+        <w:rPr>
+          <w:lang w:val="en-GB"/>
+        </w:rPr>
+      </w:pPr>
+      <w:r>
+        <w:rPr>
+          <w:lang w:val="en-GB"/>
+        </w:rPr>
+        <w:t>Here’s what happens step-by-step:</w:t>
+      </w:r>
+    </w:p>
+    <w:p>
+      <w:pPr>
+        <w:numPr>
+          <w:ilvl w:val="0"/>
+          <w:numId w:val="7"/>
+        </w:numPr>
+        <w:rPr>
+          <w:lang w:val="en-GB"/>
+        </w:rPr>
+      </w:pPr>
+      <w:r>
+        <w:rPr>
+          <w:lang w:val="en-GB"/>
+        </w:rPr>
+        <w:t>executorService.submit(...) schedules a background task.</w:t>
+      </w:r>
+    </w:p>
+    <w:p>
+      <w:pPr>
+        <w:numPr>
+          <w:ilvl w:val="0"/>
+          <w:numId w:val="7"/>
+        </w:numPr>
+        <w:rPr>
+          <w:lang w:val="en-GB"/>
+        </w:rPr>
+      </w:pPr>
+      <w:r>
+        <w:rPr>
+          <w:lang w:val="en-GB"/>
+        </w:rPr>
+        <w:t xml:space="preserve">That background task </w:t>
+      </w:r>
+      <w:r>
+        <w:rPr>
+          <w:b/>
+          <w:bCs/>
+          <w:lang w:val="en-GB"/>
+        </w:rPr>
+        <w:t>runs completely</w:t>
+      </w:r>
+      <w:r>
+        <w:rPr>
+          <w:lang w:val="en-GB"/>
+        </w:rPr>
+        <w:t xml:space="preserve"> up to the point where you call Platform.runLater(...).</w:t>
+      </w:r>
+    </w:p>
+    <w:p>
+      <w:pPr>
+        <w:numPr>
+          <w:ilvl w:val="1"/>
+          <w:numId w:val="7"/>
+        </w:numPr>
+        <w:rPr>
+          <w:lang w:val="en-GB"/>
+        </w:rPr>
+      </w:pPr>
+      <w:r>
+        <w:rPr>
+          <w:lang w:val="en-GB"/>
+        </w:rPr>
+        <w:t xml:space="preserve">In that same background thread, you </w:t>
+      </w:r>
+      <w:r>
+        <w:rPr>
+          <w:b/>
+          <w:bCs/>
+          <w:lang w:val="en-GB"/>
+        </w:rPr>
+        <w:t>first</w:t>
+      </w:r>
+      <w:r>
+        <w:rPr>
+          <w:lang w:val="en-GB"/>
+        </w:rPr>
+        <w:t xml:space="preserve"> initialize personsWithoutSuperiorTemp.</w:t>
+      </w:r>
+    </w:p>
+    <w:p>
+      <w:pPr>
+        <w:numPr>
+          <w:ilvl w:val="1"/>
+          <w:numId w:val="7"/>
+        </w:numPr>
+        <w:rPr>
+          <w:lang w:val="en-GB"/>
+        </w:rPr>
+      </w:pPr>
+      <w:r>
+        <w:rPr>
+          <w:lang w:val="en-GB"/>
+        </w:rPr>
+        <w:t>Then you copy it to personsWithoutSuperior (final local variable).</w:t>
+      </w:r>
+    </w:p>
+    <w:p>
+      <w:pPr>
+        <w:numPr>
+          <w:ilvl w:val="0"/>
+          <w:numId w:val="7"/>
+        </w:numPr>
+        <w:rPr>
+          <w:lang w:val="en-GB"/>
+        </w:rPr>
+      </w:pPr>
+      <w:r>
+        <w:rPr>
+          <w:lang w:val="en-GB"/>
+        </w:rPr>
+        <w:t xml:space="preserve">Platform.runLater(...) schedules the UI update for </w:t>
+      </w:r>
+      <w:r>
+        <w:rPr>
+          <w:i/>
+          <w:iCs/>
+          <w:lang w:val="en-GB"/>
+        </w:rPr>
+        <w:t>later</w:t>
+      </w:r>
+      <w:r>
+        <w:rPr>
+          <w:lang w:val="en-GB"/>
+        </w:rPr>
+        <w:t xml:space="preserve"> on the JavaFX Application Thread.</w:t>
+      </w:r>
+    </w:p>
+    <w:p>
+      <w:pPr>
+        <w:numPr>
+          <w:ilvl w:val="0"/>
+          <w:numId w:val="7"/>
+        </w:numPr>
+        <w:rPr>
+          <w:lang w:val="en-GB"/>
+        </w:rPr>
+      </w:pPr>
+      <w:r>
+        <w:rPr>
+          <w:lang w:val="en-GB"/>
+        </w:rPr>
+        <w:t xml:space="preserve">The personsWithoutSuperior you pass into Platform.runLater is </w:t>
+      </w:r>
+      <w:r>
+        <w:rPr>
+          <w:b/>
+          <w:bCs/>
+          <w:lang w:val="en-GB"/>
+        </w:rPr>
+        <w:t>a copy of the fully-initialized value</w:t>
+      </w:r>
+      <w:r>
+        <w:rPr>
+          <w:lang w:val="en-GB"/>
+        </w:rPr>
+        <w:t xml:space="preserve"> from the background thread.</w:t>
+      </w:r>
+    </w:p>
+    <w:p>
+      <w:pPr>
+        <w:numPr>
+          <w:ilvl w:val="0"/>
+          <w:numId w:val="7"/>
+        </w:numPr>
+        <w:rPr>
+          <w:lang w:val="en-GB"/>
+        </w:rPr>
+      </w:pPr>
+      <w:r>
+        <w:rPr>
+          <w:lang w:val="en-GB"/>
+        </w:rPr>
+        <w:t xml:space="preserve">When the FX thread runs your lambda, it </w:t>
+      </w:r>
+      <w:r>
+        <w:rPr>
+          <w:b/>
+          <w:bCs/>
+          <w:lang w:val="en-GB"/>
+        </w:rPr>
+        <w:t>uses that exact copy</w:t>
+      </w:r>
+      <w:r>
+        <w:rPr>
+          <w:lang w:val="en-GB"/>
+        </w:rPr>
+        <w:t xml:space="preserve"> — there’s no way for it to get there before initialization.</w:t>
+      </w:r>
+    </w:p>
+    <w:p>
+      <w:r>
+        <w:lastRenderedPageBreak/>
+        <w:pict w14:anchorId="74A47964">
+          <v:rect id="_x0000_i1064" style="width:0;height:1.5pt" o:hralign="center" o:hrstd="t" o:hr="t" fillcolor="#a0a0a0" stroked="f"/>
+        </w:pict>
+      </w:r>
+    </w:p>
+    <w:p>
+      <w:pPr>
+        <w:rPr>
+          <w:b/>
+          <w:bCs/>
+          <w:lang w:val="en-GB"/>
+        </w:rPr>
+      </w:pPr>
+      <w:r>
+        <w:rPr>
+          <w:b/>
+          <w:bCs/>
+          <w:lang w:val="en-GB"/>
+        </w:rPr>
+        <w:t>2</w:t>
+      </w:r>
+      <w:r>
+        <w:rPr>
+          <w:b/>
+          <w:bCs/>
+        </w:rPr>
+        <w:t>️</w:t>
+      </w:r>
+      <w:r>
+        <w:rPr>
+          <w:rFonts w:ascii="Segoe UI Symbol" w:hAnsi="Segoe UI Symbol" w:cs="Segoe UI Symbol"/>
+          <w:b/>
+          <w:bCs/>
+          <w:lang w:val="en-GB"/>
+        </w:rPr>
+        <w:t>⃣</w:t>
+      </w:r>
+      <w:r>
+        <w:rPr>
+          <w:b/>
+          <w:bCs/>
+          <w:lang w:val="en-GB"/>
+        </w:rPr>
+        <w:t xml:space="preserve"> Why it’s safe here, but unsafe with fields</w:t>
+      </w:r>
+    </w:p>
+    <w:p>
+      <w:pPr>
+        <w:rPr>
+          <w:lang w:val="en-GB"/>
+        </w:rPr>
+      </w:pPr>
+      <w:r>
+        <w:rPr>
+          <w:lang w:val="en-GB"/>
+        </w:rPr>
+        <w:t>If you instead did:</w:t>
+      </w:r>
+    </w:p>
+    <w:p>
+      <w:pPr>
+        <w:rPr>
+          <w:lang w:val="en-GB"/>
+        </w:rPr>
+      </w:pPr>
+      <w:r>
+        <w:rPr>
+          <w:lang w:val="en-GB"/>
+        </w:rPr>
+        <w:t>this.personsWithoutSuperiorList = this.personController.getEmployeesWithoutSuperior();</w:t>
+      </w:r>
+    </w:p>
+    <w:p>
+      <w:pPr>
+        <w:rPr>
+          <w:lang w:val="en-GB"/>
+        </w:rPr>
+      </w:pPr>
+    </w:p>
+    <w:p>
+      <w:pPr>
+        <w:rPr>
+          <w:lang w:val="en-GB"/>
+        </w:rPr>
+      </w:pPr>
+      <w:r>
+        <w:rPr>
+          <w:lang w:val="en-GB"/>
+        </w:rPr>
+        <w:t>Platform.runLater(() -&gt; {</w:t>
+      </w:r>
+    </w:p>
+    <w:p>
+      <w:pPr>
+        <w:rPr>
+          <w:lang w:val="en-GB"/>
+        </w:rPr>
+      </w:pPr>
+      <w:r>
+        <w:rPr>
+          <w:lang w:val="en-GB"/>
+        </w:rPr>
+        <w:t xml:space="preserve">    initializeEmployeeTableViewAccordingToAuthorization(this.personsWithoutSuperiorList);</w:t>
+      </w:r>
+    </w:p>
+    <w:p>
+      <w:pPr>
+        <w:rPr>
+          <w:lang w:val="en-GB"/>
+        </w:rPr>
+      </w:pPr>
+      <w:r>
+        <w:rPr>
+          <w:lang w:val="en-GB"/>
+        </w:rPr>
+        <w:t>});</w:t>
+      </w:r>
+    </w:p>
+    <w:p>
+      <w:pPr>
+        <w:rPr>
+          <w:lang w:val="en-GB"/>
+        </w:rPr>
+      </w:pPr>
+      <w:r>
+        <w:rPr>
+          <w:lang w:val="en-GB"/>
+        </w:rPr>
+        <w:t xml:space="preserve">That’s </w:t>
+      </w:r>
+      <w:r>
+        <w:rPr>
+          <w:b/>
+          <w:bCs/>
+          <w:lang w:val="en-GB"/>
+        </w:rPr>
+        <w:t>not guaranteed safe</w:t>
+      </w:r>
+      <w:r>
+        <w:rPr>
+          <w:lang w:val="en-GB"/>
+        </w:rPr>
+        <w:t xml:space="preserve"> by the Java Memory Model, because:</w:t>
+      </w:r>
+    </w:p>
+    <w:p>
+      <w:pPr>
+        <w:numPr>
+          <w:ilvl w:val="0"/>
+          <w:numId w:val="8"/>
+        </w:numPr>
+        <w:rPr>
+          <w:lang w:val="en-GB"/>
+        </w:rPr>
+      </w:pPr>
+      <w:r>
+        <w:rPr>
+          <w:lang w:val="en-GB"/>
+        </w:rPr>
+        <w:t xml:space="preserve">You’re writing to a </w:t>
+      </w:r>
+      <w:r>
+        <w:rPr>
+          <w:b/>
+          <w:bCs/>
+          <w:lang w:val="en-GB"/>
+        </w:rPr>
+        <w:t>field</w:t>
+      </w:r>
+      <w:r>
+        <w:rPr>
+          <w:lang w:val="en-GB"/>
+        </w:rPr>
+        <w:t xml:space="preserve"> in one thread, and reading it from another thread.</w:t>
+      </w:r>
+    </w:p>
+    <w:p>
+      <w:pPr>
+        <w:numPr>
+          <w:ilvl w:val="0"/>
+          <w:numId w:val="8"/>
+        </w:numPr>
+        <w:rPr>
+          <w:lang w:val="en-GB"/>
+        </w:rPr>
+      </w:pPr>
+      <w:r>
+        <w:rPr>
+          <w:lang w:val="en-GB"/>
+        </w:rPr>
+        <w:t xml:space="preserve">Without proper synchronization (like volatile or synchronized blocks), there’s </w:t>
+      </w:r>
+      <w:r>
+        <w:rPr>
+          <w:i/>
+          <w:iCs/>
+          <w:lang w:val="en-GB"/>
+        </w:rPr>
+        <w:t>theoretical</w:t>
+      </w:r>
+      <w:r>
+        <w:rPr>
+          <w:lang w:val="en-GB"/>
+        </w:rPr>
+        <w:t xml:space="preserve"> risk of the FX thread reading a stale or partially constructed object.</w:t>
+      </w:r>
+    </w:p>
+    <w:p>
+      <w:r>
+        <w:pict w14:anchorId="64D1EC82">
+          <v:rect id="_x0000_i1065" style="width:0;height:1.5pt" o:hralign="center" o:hrstd="t" o:hr="t" fillcolor="#a0a0a0" stroked="f"/>
+        </w:pict>
+      </w:r>
+    </w:p>
+    <w:p>
+      <w:pPr>
+        <w:rPr>
+          <w:b/>
+          <w:bCs/>
+        </w:rPr>
+      </w:pPr>
+      <w:r>
+        <w:rPr>
+          <w:b/>
+          <w:bCs/>
+        </w:rPr>
+        <w:t>3️</w:t>
+      </w:r>
+      <w:r>
+        <w:rPr>
+          <w:rFonts w:ascii="Segoe UI Symbol" w:hAnsi="Segoe UI Symbol" w:cs="Segoe UI Symbol"/>
+          <w:b/>
+          <w:bCs/>
+        </w:rPr>
+        <w:t>⃣</w:t>
+      </w:r>
+      <w:r>
+        <w:rPr>
+          <w:b/>
+          <w:bCs/>
+        </w:rPr>
+        <w:t xml:space="preserve"> Key difference</w:t>
+      </w:r>
+    </w:p>
+    <w:p>
+      <w:pPr>
+        <w:numPr>
+          <w:ilvl w:val="0"/>
+          <w:numId w:val="9"/>
+        </w:numPr>
+        <w:rPr>
+          <w:lang w:val="en-GB"/>
+        </w:rPr>
+      </w:pPr>
+      <w:r>
+        <w:rPr>
+          <w:b/>
+          <w:bCs/>
+          <w:lang w:val="en-GB"/>
+        </w:rPr>
+        <w:t>Local final variables captured in a lambda</w:t>
+      </w:r>
+      <w:r>
+        <w:rPr>
+          <w:lang w:val="en-GB"/>
+        </w:rPr>
+        <w:t xml:space="preserve"> → Java ensures safe publication, so the FX thread always sees the correct value.</w:t>
+      </w:r>
+    </w:p>
+    <w:p>
+      <w:pPr>
+        <w:numPr>
+          <w:ilvl w:val="0"/>
+          <w:numId w:val="9"/>
+        </w:numPr>
+        <w:rPr>
+          <w:lang w:val="en-GB"/>
+        </w:rPr>
+      </w:pPr>
+      <w:r>
+        <w:rPr>
+          <w:b/>
+          <w:bCs/>
+          <w:lang w:val="en-GB"/>
+        </w:rPr>
+        <w:t>Instance fields written in one thread and read in another</w:t>
+      </w:r>
+      <w:r>
+        <w:rPr>
+          <w:lang w:val="en-GB"/>
+        </w:rPr>
+        <w:t xml:space="preserve"> → no safe publication guarantee unless you synchronize.</w:t>
+      </w:r>
+    </w:p>
+    <w:p>
+      <w:pPr>
+        <w:rPr>
+          <w:lang w:val="en-GB"/>
+        </w:rPr>
+      </w:pPr>
     </w:p>
     <w:p>
       <w:pPr>
@@ -6865,235 +8600,9 @@
     </w:lvl>
   </w:abstractNum>
   <w:abstractNum w:abstractNumId="1" w15:restartNumberingAfterBreak="0">
-    <w:nsid w:val="3A092BDE"/>
-    <w:multiLevelType w:val="hybridMultilevel"/>
-    <w:tmpl w:val="6360B0B8"/>
-    <w:lvl w:ilvl="0" w:tplc="04070001">
-      <w:start w:val="1"/>
-      <w:numFmt w:val="bullet"/>
-      <w:lvlText w:val=""/>
-      <w:lvlJc w:val="left"/>
-      <w:pPr>
-        <w:ind w:left="720" w:hanging="360"/>
-      </w:pPr>
-      <w:rPr>
-        <w:rFonts w:ascii="Symbol" w:hAnsi="Symbol" w:hint="default"/>
-      </w:rPr>
-    </w:lvl>
-    <w:lvl w:ilvl="1" w:tplc="04070003" w:tentative="1">
-      <w:start w:val="1"/>
-      <w:numFmt w:val="bullet"/>
-      <w:lvlText w:val="o"/>
-      <w:lvlJc w:val="left"/>
-      <w:pPr>
-        <w:ind w:left="1440" w:hanging="360"/>
-      </w:pPr>
-      <w:rPr>
-        <w:rFonts w:ascii="Courier New" w:hAnsi="Courier New" w:cs="Courier New" w:hint="default"/>
-      </w:rPr>
-    </w:lvl>
-    <w:lvl w:ilvl="2" w:tplc="04070005" w:tentative="1">
-      <w:start w:val="1"/>
-      <w:numFmt w:val="bullet"/>
-      <w:lvlText w:val=""/>
-      <w:lvlJc w:val="left"/>
-      <w:pPr>
-        <w:ind w:left="2160" w:hanging="360"/>
-      </w:pPr>
-      <w:rPr>
-        <w:rFonts w:ascii="Wingdings" w:hAnsi="Wingdings" w:hint="default"/>
-      </w:rPr>
-    </w:lvl>
-    <w:lvl w:ilvl="3" w:tplc="04070001" w:tentative="1">
-      <w:start w:val="1"/>
-      <w:numFmt w:val="bullet"/>
-      <w:lvlText w:val=""/>
-      <w:lvlJc w:val="left"/>
-      <w:pPr>
-        <w:ind w:left="2880" w:hanging="360"/>
-      </w:pPr>
-      <w:rPr>
-        <w:rFonts w:ascii="Symbol" w:hAnsi="Symbol" w:hint="default"/>
-      </w:rPr>
-    </w:lvl>
-    <w:lvl w:ilvl="4" w:tplc="04070003" w:tentative="1">
-      <w:start w:val="1"/>
-      <w:numFmt w:val="bullet"/>
-      <w:lvlText w:val="o"/>
-      <w:lvlJc w:val="left"/>
-      <w:pPr>
-        <w:ind w:left="3600" w:hanging="360"/>
-      </w:pPr>
-      <w:rPr>
-        <w:rFonts w:ascii="Courier New" w:hAnsi="Courier New" w:cs="Courier New" w:hint="default"/>
-      </w:rPr>
-    </w:lvl>
-    <w:lvl w:ilvl="5" w:tplc="04070005" w:tentative="1">
-      <w:start w:val="1"/>
-      <w:numFmt w:val="bullet"/>
-      <w:lvlText w:val=""/>
-      <w:lvlJc w:val="left"/>
-      <w:pPr>
-        <w:ind w:left="4320" w:hanging="360"/>
-      </w:pPr>
-      <w:rPr>
-        <w:rFonts w:ascii="Wingdings" w:hAnsi="Wingdings" w:hint="default"/>
-      </w:rPr>
-    </w:lvl>
-    <w:lvl w:ilvl="6" w:tplc="04070001" w:tentative="1">
-      <w:start w:val="1"/>
-      <w:numFmt w:val="bullet"/>
-      <w:lvlText w:val=""/>
-      <w:lvlJc w:val="left"/>
-      <w:pPr>
-        <w:ind w:left="5040" w:hanging="360"/>
-      </w:pPr>
-      <w:rPr>
-        <w:rFonts w:ascii="Symbol" w:hAnsi="Symbol" w:hint="default"/>
-      </w:rPr>
-    </w:lvl>
-    <w:lvl w:ilvl="7" w:tplc="04070003" w:tentative="1">
-      <w:start w:val="1"/>
-      <w:numFmt w:val="bullet"/>
-      <w:lvlText w:val="o"/>
-      <w:lvlJc w:val="left"/>
-      <w:pPr>
-        <w:ind w:left="5760" w:hanging="360"/>
-      </w:pPr>
-      <w:rPr>
-        <w:rFonts w:ascii="Courier New" w:hAnsi="Courier New" w:cs="Courier New" w:hint="default"/>
-      </w:rPr>
-    </w:lvl>
-    <w:lvl w:ilvl="8" w:tplc="04070005" w:tentative="1">
-      <w:start w:val="1"/>
-      <w:numFmt w:val="bullet"/>
-      <w:lvlText w:val=""/>
-      <w:lvlJc w:val="left"/>
-      <w:pPr>
-        <w:ind w:left="6480" w:hanging="360"/>
-      </w:pPr>
-      <w:rPr>
-        <w:rFonts w:ascii="Wingdings" w:hAnsi="Wingdings" w:hint="default"/>
-      </w:rPr>
-    </w:lvl>
-  </w:abstractNum>
-  <w:abstractNum w:abstractNumId="2" w15:restartNumberingAfterBreak="0">
-    <w:nsid w:val="6A0457A5"/>
-    <w:multiLevelType w:val="hybridMultilevel"/>
-    <w:tmpl w:val="3DB84158"/>
-    <w:lvl w:ilvl="0" w:tplc="04070001">
-      <w:start w:val="1"/>
-      <w:numFmt w:val="bullet"/>
-      <w:lvlText w:val=""/>
-      <w:lvlJc w:val="left"/>
-      <w:pPr>
-        <w:ind w:left="720" w:hanging="360"/>
-      </w:pPr>
-      <w:rPr>
-        <w:rFonts w:ascii="Symbol" w:hAnsi="Symbol" w:hint="default"/>
-      </w:rPr>
-    </w:lvl>
-    <w:lvl w:ilvl="1" w:tplc="04070003" w:tentative="1">
-      <w:start w:val="1"/>
-      <w:numFmt w:val="bullet"/>
-      <w:lvlText w:val="o"/>
-      <w:lvlJc w:val="left"/>
-      <w:pPr>
-        <w:ind w:left="1440" w:hanging="360"/>
-      </w:pPr>
-      <w:rPr>
-        <w:rFonts w:ascii="Courier New" w:hAnsi="Courier New" w:cs="Courier New" w:hint="default"/>
-      </w:rPr>
-    </w:lvl>
-    <w:lvl w:ilvl="2" w:tplc="04070005" w:tentative="1">
-      <w:start w:val="1"/>
-      <w:numFmt w:val="bullet"/>
-      <w:lvlText w:val=""/>
-      <w:lvlJc w:val="left"/>
-      <w:pPr>
-        <w:ind w:left="2160" w:hanging="360"/>
-      </w:pPr>
-      <w:rPr>
-        <w:rFonts w:ascii="Wingdings" w:hAnsi="Wingdings" w:hint="default"/>
-      </w:rPr>
-    </w:lvl>
-    <w:lvl w:ilvl="3" w:tplc="04070001" w:tentative="1">
-      <w:start w:val="1"/>
-      <w:numFmt w:val="bullet"/>
-      <w:lvlText w:val=""/>
-      <w:lvlJc w:val="left"/>
-      <w:pPr>
-        <w:ind w:left="2880" w:hanging="360"/>
-      </w:pPr>
-      <w:rPr>
-        <w:rFonts w:ascii="Symbol" w:hAnsi="Symbol" w:hint="default"/>
-      </w:rPr>
-    </w:lvl>
-    <w:lvl w:ilvl="4" w:tplc="04070003" w:tentative="1">
-      <w:start w:val="1"/>
-      <w:numFmt w:val="bullet"/>
-      <w:lvlText w:val="o"/>
-      <w:lvlJc w:val="left"/>
-      <w:pPr>
-        <w:ind w:left="3600" w:hanging="360"/>
-      </w:pPr>
-      <w:rPr>
-        <w:rFonts w:ascii="Courier New" w:hAnsi="Courier New" w:cs="Courier New" w:hint="default"/>
-      </w:rPr>
-    </w:lvl>
-    <w:lvl w:ilvl="5" w:tplc="04070005" w:tentative="1">
-      <w:start w:val="1"/>
-      <w:numFmt w:val="bullet"/>
-      <w:lvlText w:val=""/>
-      <w:lvlJc w:val="left"/>
-      <w:pPr>
-        <w:ind w:left="4320" w:hanging="360"/>
-      </w:pPr>
-      <w:rPr>
-        <w:rFonts w:ascii="Wingdings" w:hAnsi="Wingdings" w:hint="default"/>
-      </w:rPr>
-    </w:lvl>
-    <w:lvl w:ilvl="6" w:tplc="04070001" w:tentative="1">
-      <w:start w:val="1"/>
-      <w:numFmt w:val="bullet"/>
-      <w:lvlText w:val=""/>
-      <w:lvlJc w:val="left"/>
-      <w:pPr>
-        <w:ind w:left="5040" w:hanging="360"/>
-      </w:pPr>
-      <w:rPr>
-        <w:rFonts w:ascii="Symbol" w:hAnsi="Symbol" w:hint="default"/>
-      </w:rPr>
-    </w:lvl>
-    <w:lvl w:ilvl="7" w:tplc="04070003" w:tentative="1">
-      <w:start w:val="1"/>
-      <w:numFmt w:val="bullet"/>
-      <w:lvlText w:val="o"/>
-      <w:lvlJc w:val="left"/>
-      <w:pPr>
-        <w:ind w:left="5760" w:hanging="360"/>
-      </w:pPr>
-      <w:rPr>
-        <w:rFonts w:ascii="Courier New" w:hAnsi="Courier New" w:cs="Courier New" w:hint="default"/>
-      </w:rPr>
-    </w:lvl>
-    <w:lvl w:ilvl="8" w:tplc="04070005" w:tentative="1">
-      <w:start w:val="1"/>
-      <w:numFmt w:val="bullet"/>
-      <w:lvlText w:val=""/>
-      <w:lvlJc w:val="left"/>
-      <w:pPr>
-        <w:ind w:left="6480" w:hanging="360"/>
-      </w:pPr>
-      <w:rPr>
-        <w:rFonts w:ascii="Wingdings" w:hAnsi="Wingdings" w:hint="default"/>
-      </w:rPr>
-    </w:lvl>
-  </w:abstractNum>
-  <w:abstractNum w:abstractNumId="3" w15:restartNumberingAfterBreak="0">
-    <w:nsid w:val="70280497"/>
+    <w:nsid w:val="0A714944"/>
     <w:multiLevelType w:val="multilevel"/>
-    <w:tmpl w:val="9F203BE8"/>
+    <w:tmpl w:val="E4680F44"/>
     <w:lvl w:ilvl="0">
       <w:start w:val="1"/>
       <w:numFmt w:val="bullet"/>
@@ -7239,10 +8748,10 @@
       </w:rPr>
     </w:lvl>
   </w:abstractNum>
-  <w:abstractNum w:abstractNumId="4" w15:restartNumberingAfterBreak="0">
-    <w:nsid w:val="764630A0"/>
+  <w:abstractNum w:abstractNumId="2" w15:restartNumberingAfterBreak="0">
+    <w:nsid w:val="163A620F"/>
     <w:multiLevelType w:val="multilevel"/>
-    <w:tmpl w:val="4998CF0A"/>
+    <w:tmpl w:val="48962092"/>
     <w:lvl w:ilvl="0">
       <w:start w:val="1"/>
       <w:numFmt w:val="bullet"/>
@@ -7388,20 +8897,822 @@
       </w:rPr>
     </w:lvl>
   </w:abstractNum>
+  <w:abstractNum w:abstractNumId="3" w15:restartNumberingAfterBreak="0">
+    <w:nsid w:val="3A092BDE"/>
+    <w:multiLevelType w:val="hybridMultilevel"/>
+    <w:tmpl w:val="6360B0B8"/>
+    <w:lvl w:ilvl="0" w:tplc="04070001">
+      <w:start w:val="1"/>
+      <w:numFmt w:val="bullet"/>
+      <w:lvlText w:val=""/>
+      <w:lvlJc w:val="left"/>
+      <w:pPr>
+        <w:ind w:left="720" w:hanging="360"/>
+      </w:pPr>
+      <w:rPr>
+        <w:rFonts w:ascii="Symbol" w:hAnsi="Symbol" w:hint="default"/>
+      </w:rPr>
+    </w:lvl>
+    <w:lvl w:ilvl="1" w:tplc="04070003" w:tentative="1">
+      <w:start w:val="1"/>
+      <w:numFmt w:val="bullet"/>
+      <w:lvlText w:val="o"/>
+      <w:lvlJc w:val="left"/>
+      <w:pPr>
+        <w:ind w:left="1440" w:hanging="360"/>
+      </w:pPr>
+      <w:rPr>
+        <w:rFonts w:ascii="Courier New" w:hAnsi="Courier New" w:cs="Courier New" w:hint="default"/>
+      </w:rPr>
+    </w:lvl>
+    <w:lvl w:ilvl="2" w:tplc="04070005" w:tentative="1">
+      <w:start w:val="1"/>
+      <w:numFmt w:val="bullet"/>
+      <w:lvlText w:val=""/>
+      <w:lvlJc w:val="left"/>
+      <w:pPr>
+        <w:ind w:left="2160" w:hanging="360"/>
+      </w:pPr>
+      <w:rPr>
+        <w:rFonts w:ascii="Wingdings" w:hAnsi="Wingdings" w:hint="default"/>
+      </w:rPr>
+    </w:lvl>
+    <w:lvl w:ilvl="3" w:tplc="04070001" w:tentative="1">
+      <w:start w:val="1"/>
+      <w:numFmt w:val="bullet"/>
+      <w:lvlText w:val=""/>
+      <w:lvlJc w:val="left"/>
+      <w:pPr>
+        <w:ind w:left="2880" w:hanging="360"/>
+      </w:pPr>
+      <w:rPr>
+        <w:rFonts w:ascii="Symbol" w:hAnsi="Symbol" w:hint="default"/>
+      </w:rPr>
+    </w:lvl>
+    <w:lvl w:ilvl="4" w:tplc="04070003" w:tentative="1">
+      <w:start w:val="1"/>
+      <w:numFmt w:val="bullet"/>
+      <w:lvlText w:val="o"/>
+      <w:lvlJc w:val="left"/>
+      <w:pPr>
+        <w:ind w:left="3600" w:hanging="360"/>
+      </w:pPr>
+      <w:rPr>
+        <w:rFonts w:ascii="Courier New" w:hAnsi="Courier New" w:cs="Courier New" w:hint="default"/>
+      </w:rPr>
+    </w:lvl>
+    <w:lvl w:ilvl="5" w:tplc="04070005" w:tentative="1">
+      <w:start w:val="1"/>
+      <w:numFmt w:val="bullet"/>
+      <w:lvlText w:val=""/>
+      <w:lvlJc w:val="left"/>
+      <w:pPr>
+        <w:ind w:left="4320" w:hanging="360"/>
+      </w:pPr>
+      <w:rPr>
+        <w:rFonts w:ascii="Wingdings" w:hAnsi="Wingdings" w:hint="default"/>
+      </w:rPr>
+    </w:lvl>
+    <w:lvl w:ilvl="6" w:tplc="04070001" w:tentative="1">
+      <w:start w:val="1"/>
+      <w:numFmt w:val="bullet"/>
+      <w:lvlText w:val=""/>
+      <w:lvlJc w:val="left"/>
+      <w:pPr>
+        <w:ind w:left="5040" w:hanging="360"/>
+      </w:pPr>
+      <w:rPr>
+        <w:rFonts w:ascii="Symbol" w:hAnsi="Symbol" w:hint="default"/>
+      </w:rPr>
+    </w:lvl>
+    <w:lvl w:ilvl="7" w:tplc="04070003" w:tentative="1">
+      <w:start w:val="1"/>
+      <w:numFmt w:val="bullet"/>
+      <w:lvlText w:val="o"/>
+      <w:lvlJc w:val="left"/>
+      <w:pPr>
+        <w:ind w:left="5760" w:hanging="360"/>
+      </w:pPr>
+      <w:rPr>
+        <w:rFonts w:ascii="Courier New" w:hAnsi="Courier New" w:cs="Courier New" w:hint="default"/>
+      </w:rPr>
+    </w:lvl>
+    <w:lvl w:ilvl="8" w:tplc="04070005" w:tentative="1">
+      <w:start w:val="1"/>
+      <w:numFmt w:val="bullet"/>
+      <w:lvlText w:val=""/>
+      <w:lvlJc w:val="left"/>
+      <w:pPr>
+        <w:ind w:left="6480" w:hanging="360"/>
+      </w:pPr>
+      <w:rPr>
+        <w:rFonts w:ascii="Wingdings" w:hAnsi="Wingdings" w:hint="default"/>
+      </w:rPr>
+    </w:lvl>
+  </w:abstractNum>
+  <w:abstractNum w:abstractNumId="4" w15:restartNumberingAfterBreak="0">
+    <w:nsid w:val="5DEB572B"/>
+    <w:multiLevelType w:val="multilevel"/>
+    <w:tmpl w:val="B006431A"/>
+    <w:lvl w:ilvl="0">
+      <w:start w:val="1"/>
+      <w:numFmt w:val="bullet"/>
+      <w:lvlText w:val=""/>
+      <w:lvlJc w:val="left"/>
+      <w:pPr>
+        <w:tabs>
+          <w:tab w:val="num" w:pos="720"/>
+        </w:tabs>
+        <w:ind w:left="720" w:hanging="360"/>
+      </w:pPr>
+      <w:rPr>
+        <w:rFonts w:ascii="Symbol" w:hAnsi="Symbol" w:hint="default"/>
+        <w:sz w:val="20"/>
+      </w:rPr>
+    </w:lvl>
+    <w:lvl w:ilvl="1" w:tentative="1">
+      <w:start w:val="1"/>
+      <w:numFmt w:val="bullet"/>
+      <w:lvlText w:val="o"/>
+      <w:lvlJc w:val="left"/>
+      <w:pPr>
+        <w:tabs>
+          <w:tab w:val="num" w:pos="1440"/>
+        </w:tabs>
+        <w:ind w:left="1440" w:hanging="360"/>
+      </w:pPr>
+      <w:rPr>
+        <w:rFonts w:ascii="Courier New" w:hAnsi="Courier New" w:hint="default"/>
+        <w:sz w:val="20"/>
+      </w:rPr>
+    </w:lvl>
+    <w:lvl w:ilvl="2" w:tentative="1">
+      <w:start w:val="1"/>
+      <w:numFmt w:val="bullet"/>
+      <w:lvlText w:val=""/>
+      <w:lvlJc w:val="left"/>
+      <w:pPr>
+        <w:tabs>
+          <w:tab w:val="num" w:pos="2160"/>
+        </w:tabs>
+        <w:ind w:left="2160" w:hanging="360"/>
+      </w:pPr>
+      <w:rPr>
+        <w:rFonts w:ascii="Wingdings" w:hAnsi="Wingdings" w:hint="default"/>
+        <w:sz w:val="20"/>
+      </w:rPr>
+    </w:lvl>
+    <w:lvl w:ilvl="3" w:tentative="1">
+      <w:start w:val="1"/>
+      <w:numFmt w:val="bullet"/>
+      <w:lvlText w:val=""/>
+      <w:lvlJc w:val="left"/>
+      <w:pPr>
+        <w:tabs>
+          <w:tab w:val="num" w:pos="2880"/>
+        </w:tabs>
+        <w:ind w:left="2880" w:hanging="360"/>
+      </w:pPr>
+      <w:rPr>
+        <w:rFonts w:ascii="Wingdings" w:hAnsi="Wingdings" w:hint="default"/>
+        <w:sz w:val="20"/>
+      </w:rPr>
+    </w:lvl>
+    <w:lvl w:ilvl="4" w:tentative="1">
+      <w:start w:val="1"/>
+      <w:numFmt w:val="bullet"/>
+      <w:lvlText w:val=""/>
+      <w:lvlJc w:val="left"/>
+      <w:pPr>
+        <w:tabs>
+          <w:tab w:val="num" w:pos="3600"/>
+        </w:tabs>
+        <w:ind w:left="3600" w:hanging="360"/>
+      </w:pPr>
+      <w:rPr>
+        <w:rFonts w:ascii="Wingdings" w:hAnsi="Wingdings" w:hint="default"/>
+        <w:sz w:val="20"/>
+      </w:rPr>
+    </w:lvl>
+    <w:lvl w:ilvl="5" w:tentative="1">
+      <w:start w:val="1"/>
+      <w:numFmt w:val="bullet"/>
+      <w:lvlText w:val=""/>
+      <w:lvlJc w:val="left"/>
+      <w:pPr>
+        <w:tabs>
+          <w:tab w:val="num" w:pos="4320"/>
+        </w:tabs>
+        <w:ind w:left="4320" w:hanging="360"/>
+      </w:pPr>
+      <w:rPr>
+        <w:rFonts w:ascii="Wingdings" w:hAnsi="Wingdings" w:hint="default"/>
+        <w:sz w:val="20"/>
+      </w:rPr>
+    </w:lvl>
+    <w:lvl w:ilvl="6" w:tentative="1">
+      <w:start w:val="1"/>
+      <w:numFmt w:val="bullet"/>
+      <w:lvlText w:val=""/>
+      <w:lvlJc w:val="left"/>
+      <w:pPr>
+        <w:tabs>
+          <w:tab w:val="num" w:pos="5040"/>
+        </w:tabs>
+        <w:ind w:left="5040" w:hanging="360"/>
+      </w:pPr>
+      <w:rPr>
+        <w:rFonts w:ascii="Wingdings" w:hAnsi="Wingdings" w:hint="default"/>
+        <w:sz w:val="20"/>
+      </w:rPr>
+    </w:lvl>
+    <w:lvl w:ilvl="7" w:tentative="1">
+      <w:start w:val="1"/>
+      <w:numFmt w:val="bullet"/>
+      <w:lvlText w:val=""/>
+      <w:lvlJc w:val="left"/>
+      <w:pPr>
+        <w:tabs>
+          <w:tab w:val="num" w:pos="5760"/>
+        </w:tabs>
+        <w:ind w:left="5760" w:hanging="360"/>
+      </w:pPr>
+      <w:rPr>
+        <w:rFonts w:ascii="Wingdings" w:hAnsi="Wingdings" w:hint="default"/>
+        <w:sz w:val="20"/>
+      </w:rPr>
+    </w:lvl>
+    <w:lvl w:ilvl="8" w:tentative="1">
+      <w:start w:val="1"/>
+      <w:numFmt w:val="bullet"/>
+      <w:lvlText w:val=""/>
+      <w:lvlJc w:val="left"/>
+      <w:pPr>
+        <w:tabs>
+          <w:tab w:val="num" w:pos="6480"/>
+        </w:tabs>
+        <w:ind w:left="6480" w:hanging="360"/>
+      </w:pPr>
+      <w:rPr>
+        <w:rFonts w:ascii="Wingdings" w:hAnsi="Wingdings" w:hint="default"/>
+        <w:sz w:val="20"/>
+      </w:rPr>
+    </w:lvl>
+  </w:abstractNum>
+  <w:abstractNum w:abstractNumId="5" w15:restartNumberingAfterBreak="0">
+    <w:nsid w:val="64DF12E8"/>
+    <w:multiLevelType w:val="multilevel"/>
+    <w:tmpl w:val="EA3234D0"/>
+    <w:lvl w:ilvl="0">
+      <w:start w:val="1"/>
+      <w:numFmt w:val="decimal"/>
+      <w:lvlText w:val="%1."/>
+      <w:lvlJc w:val="left"/>
+      <w:pPr>
+        <w:tabs>
+          <w:tab w:val="num" w:pos="720"/>
+        </w:tabs>
+        <w:ind w:left="720" w:hanging="360"/>
+      </w:pPr>
+    </w:lvl>
+    <w:lvl w:ilvl="1">
+      <w:start w:val="1"/>
+      <w:numFmt w:val="bullet"/>
+      <w:lvlText w:val="o"/>
+      <w:lvlJc w:val="left"/>
+      <w:pPr>
+        <w:tabs>
+          <w:tab w:val="num" w:pos="1440"/>
+        </w:tabs>
+        <w:ind w:left="1440" w:hanging="360"/>
+      </w:pPr>
+      <w:rPr>
+        <w:rFonts w:ascii="Courier New" w:hAnsi="Courier New" w:hint="default"/>
+        <w:sz w:val="20"/>
+      </w:rPr>
+    </w:lvl>
+    <w:lvl w:ilvl="2" w:tentative="1">
+      <w:start w:val="1"/>
+      <w:numFmt w:val="decimal"/>
+      <w:lvlText w:val="%3."/>
+      <w:lvlJc w:val="left"/>
+      <w:pPr>
+        <w:tabs>
+          <w:tab w:val="num" w:pos="2160"/>
+        </w:tabs>
+        <w:ind w:left="2160" w:hanging="360"/>
+      </w:pPr>
+    </w:lvl>
+    <w:lvl w:ilvl="3" w:tentative="1">
+      <w:start w:val="1"/>
+      <w:numFmt w:val="decimal"/>
+      <w:lvlText w:val="%4."/>
+      <w:lvlJc w:val="left"/>
+      <w:pPr>
+        <w:tabs>
+          <w:tab w:val="num" w:pos="2880"/>
+        </w:tabs>
+        <w:ind w:left="2880" w:hanging="360"/>
+      </w:pPr>
+    </w:lvl>
+    <w:lvl w:ilvl="4" w:tentative="1">
+      <w:start w:val="1"/>
+      <w:numFmt w:val="decimal"/>
+      <w:lvlText w:val="%5."/>
+      <w:lvlJc w:val="left"/>
+      <w:pPr>
+        <w:tabs>
+          <w:tab w:val="num" w:pos="3600"/>
+        </w:tabs>
+        <w:ind w:left="3600" w:hanging="360"/>
+      </w:pPr>
+    </w:lvl>
+    <w:lvl w:ilvl="5" w:tentative="1">
+      <w:start w:val="1"/>
+      <w:numFmt w:val="decimal"/>
+      <w:lvlText w:val="%6."/>
+      <w:lvlJc w:val="left"/>
+      <w:pPr>
+        <w:tabs>
+          <w:tab w:val="num" w:pos="4320"/>
+        </w:tabs>
+        <w:ind w:left="4320" w:hanging="360"/>
+      </w:pPr>
+    </w:lvl>
+    <w:lvl w:ilvl="6" w:tentative="1">
+      <w:start w:val="1"/>
+      <w:numFmt w:val="decimal"/>
+      <w:lvlText w:val="%7."/>
+      <w:lvlJc w:val="left"/>
+      <w:pPr>
+        <w:tabs>
+          <w:tab w:val="num" w:pos="5040"/>
+        </w:tabs>
+        <w:ind w:left="5040" w:hanging="360"/>
+      </w:pPr>
+    </w:lvl>
+    <w:lvl w:ilvl="7" w:tentative="1">
+      <w:start w:val="1"/>
+      <w:numFmt w:val="decimal"/>
+      <w:lvlText w:val="%8."/>
+      <w:lvlJc w:val="left"/>
+      <w:pPr>
+        <w:tabs>
+          <w:tab w:val="num" w:pos="5760"/>
+        </w:tabs>
+        <w:ind w:left="5760" w:hanging="360"/>
+      </w:pPr>
+    </w:lvl>
+    <w:lvl w:ilvl="8" w:tentative="1">
+      <w:start w:val="1"/>
+      <w:numFmt w:val="decimal"/>
+      <w:lvlText w:val="%9."/>
+      <w:lvlJc w:val="left"/>
+      <w:pPr>
+        <w:tabs>
+          <w:tab w:val="num" w:pos="6480"/>
+        </w:tabs>
+        <w:ind w:left="6480" w:hanging="360"/>
+      </w:pPr>
+    </w:lvl>
+  </w:abstractNum>
+  <w:abstractNum w:abstractNumId="6" w15:restartNumberingAfterBreak="0">
+    <w:nsid w:val="6A0457A5"/>
+    <w:multiLevelType w:val="hybridMultilevel"/>
+    <w:tmpl w:val="3DB84158"/>
+    <w:lvl w:ilvl="0" w:tplc="04070001">
+      <w:start w:val="1"/>
+      <w:numFmt w:val="bullet"/>
+      <w:lvlText w:val=""/>
+      <w:lvlJc w:val="left"/>
+      <w:pPr>
+        <w:ind w:left="720" w:hanging="360"/>
+      </w:pPr>
+      <w:rPr>
+        <w:rFonts w:ascii="Symbol" w:hAnsi="Symbol" w:hint="default"/>
+      </w:rPr>
+    </w:lvl>
+    <w:lvl w:ilvl="1" w:tplc="04070003" w:tentative="1">
+      <w:start w:val="1"/>
+      <w:numFmt w:val="bullet"/>
+      <w:lvlText w:val="o"/>
+      <w:lvlJc w:val="left"/>
+      <w:pPr>
+        <w:ind w:left="1440" w:hanging="360"/>
+      </w:pPr>
+      <w:rPr>
+        <w:rFonts w:ascii="Courier New" w:hAnsi="Courier New" w:cs="Courier New" w:hint="default"/>
+      </w:rPr>
+    </w:lvl>
+    <w:lvl w:ilvl="2" w:tplc="04070005" w:tentative="1">
+      <w:start w:val="1"/>
+      <w:numFmt w:val="bullet"/>
+      <w:lvlText w:val=""/>
+      <w:lvlJc w:val="left"/>
+      <w:pPr>
+        <w:ind w:left="2160" w:hanging="360"/>
+      </w:pPr>
+      <w:rPr>
+        <w:rFonts w:ascii="Wingdings" w:hAnsi="Wingdings" w:hint="default"/>
+      </w:rPr>
+    </w:lvl>
+    <w:lvl w:ilvl="3" w:tplc="04070001" w:tentative="1">
+      <w:start w:val="1"/>
+      <w:numFmt w:val="bullet"/>
+      <w:lvlText w:val=""/>
+      <w:lvlJc w:val="left"/>
+      <w:pPr>
+        <w:ind w:left="2880" w:hanging="360"/>
+      </w:pPr>
+      <w:rPr>
+        <w:rFonts w:ascii="Symbol" w:hAnsi="Symbol" w:hint="default"/>
+      </w:rPr>
+    </w:lvl>
+    <w:lvl w:ilvl="4" w:tplc="04070003" w:tentative="1">
+      <w:start w:val="1"/>
+      <w:numFmt w:val="bullet"/>
+      <w:lvlText w:val="o"/>
+      <w:lvlJc w:val="left"/>
+      <w:pPr>
+        <w:ind w:left="3600" w:hanging="360"/>
+      </w:pPr>
+      <w:rPr>
+        <w:rFonts w:ascii="Courier New" w:hAnsi="Courier New" w:cs="Courier New" w:hint="default"/>
+      </w:rPr>
+    </w:lvl>
+    <w:lvl w:ilvl="5" w:tplc="04070005" w:tentative="1">
+      <w:start w:val="1"/>
+      <w:numFmt w:val="bullet"/>
+      <w:lvlText w:val=""/>
+      <w:lvlJc w:val="left"/>
+      <w:pPr>
+        <w:ind w:left="4320" w:hanging="360"/>
+      </w:pPr>
+      <w:rPr>
+        <w:rFonts w:ascii="Wingdings" w:hAnsi="Wingdings" w:hint="default"/>
+      </w:rPr>
+    </w:lvl>
+    <w:lvl w:ilvl="6" w:tplc="04070001" w:tentative="1">
+      <w:start w:val="1"/>
+      <w:numFmt w:val="bullet"/>
+      <w:lvlText w:val=""/>
+      <w:lvlJc w:val="left"/>
+      <w:pPr>
+        <w:ind w:left="5040" w:hanging="360"/>
+      </w:pPr>
+      <w:rPr>
+        <w:rFonts w:ascii="Symbol" w:hAnsi="Symbol" w:hint="default"/>
+      </w:rPr>
+    </w:lvl>
+    <w:lvl w:ilvl="7" w:tplc="04070003" w:tentative="1">
+      <w:start w:val="1"/>
+      <w:numFmt w:val="bullet"/>
+      <w:lvlText w:val="o"/>
+      <w:lvlJc w:val="left"/>
+      <w:pPr>
+        <w:ind w:left="5760" w:hanging="360"/>
+      </w:pPr>
+      <w:rPr>
+        <w:rFonts w:ascii="Courier New" w:hAnsi="Courier New" w:cs="Courier New" w:hint="default"/>
+      </w:rPr>
+    </w:lvl>
+    <w:lvl w:ilvl="8" w:tplc="04070005" w:tentative="1">
+      <w:start w:val="1"/>
+      <w:numFmt w:val="bullet"/>
+      <w:lvlText w:val=""/>
+      <w:lvlJc w:val="left"/>
+      <w:pPr>
+        <w:ind w:left="6480" w:hanging="360"/>
+      </w:pPr>
+      <w:rPr>
+        <w:rFonts w:ascii="Wingdings" w:hAnsi="Wingdings" w:hint="default"/>
+      </w:rPr>
+    </w:lvl>
+  </w:abstractNum>
+  <w:abstractNum w:abstractNumId="7" w15:restartNumberingAfterBreak="0">
+    <w:nsid w:val="70280497"/>
+    <w:multiLevelType w:val="multilevel"/>
+    <w:tmpl w:val="9F203BE8"/>
+    <w:lvl w:ilvl="0">
+      <w:start w:val="1"/>
+      <w:numFmt w:val="bullet"/>
+      <w:lvlText w:val=""/>
+      <w:lvlJc w:val="left"/>
+      <w:pPr>
+        <w:tabs>
+          <w:tab w:val="num" w:pos="720"/>
+        </w:tabs>
+        <w:ind w:left="720" w:hanging="360"/>
+      </w:pPr>
+      <w:rPr>
+        <w:rFonts w:ascii="Symbol" w:hAnsi="Symbol" w:hint="default"/>
+        <w:sz w:val="20"/>
+      </w:rPr>
+    </w:lvl>
+    <w:lvl w:ilvl="1" w:tentative="1">
+      <w:start w:val="1"/>
+      <w:numFmt w:val="bullet"/>
+      <w:lvlText w:val="o"/>
+      <w:lvlJc w:val="left"/>
+      <w:pPr>
+        <w:tabs>
+          <w:tab w:val="num" w:pos="1440"/>
+        </w:tabs>
+        <w:ind w:left="1440" w:hanging="360"/>
+      </w:pPr>
+      <w:rPr>
+        <w:rFonts w:ascii="Courier New" w:hAnsi="Courier New" w:hint="default"/>
+        <w:sz w:val="20"/>
+      </w:rPr>
+    </w:lvl>
+    <w:lvl w:ilvl="2" w:tentative="1">
+      <w:start w:val="1"/>
+      <w:numFmt w:val="bullet"/>
+      <w:lvlText w:val=""/>
+      <w:lvlJc w:val="left"/>
+      <w:pPr>
+        <w:tabs>
+          <w:tab w:val="num" w:pos="2160"/>
+        </w:tabs>
+        <w:ind w:left="2160" w:hanging="360"/>
+      </w:pPr>
+      <w:rPr>
+        <w:rFonts w:ascii="Wingdings" w:hAnsi="Wingdings" w:hint="default"/>
+        <w:sz w:val="20"/>
+      </w:rPr>
+    </w:lvl>
+    <w:lvl w:ilvl="3" w:tentative="1">
+      <w:start w:val="1"/>
+      <w:numFmt w:val="bullet"/>
+      <w:lvlText w:val=""/>
+      <w:lvlJc w:val="left"/>
+      <w:pPr>
+        <w:tabs>
+          <w:tab w:val="num" w:pos="2880"/>
+        </w:tabs>
+        <w:ind w:left="2880" w:hanging="360"/>
+      </w:pPr>
+      <w:rPr>
+        <w:rFonts w:ascii="Wingdings" w:hAnsi="Wingdings" w:hint="default"/>
+        <w:sz w:val="20"/>
+      </w:rPr>
+    </w:lvl>
+    <w:lvl w:ilvl="4" w:tentative="1">
+      <w:start w:val="1"/>
+      <w:numFmt w:val="bullet"/>
+      <w:lvlText w:val=""/>
+      <w:lvlJc w:val="left"/>
+      <w:pPr>
+        <w:tabs>
+          <w:tab w:val="num" w:pos="3600"/>
+        </w:tabs>
+        <w:ind w:left="3600" w:hanging="360"/>
+      </w:pPr>
+      <w:rPr>
+        <w:rFonts w:ascii="Wingdings" w:hAnsi="Wingdings" w:hint="default"/>
+        <w:sz w:val="20"/>
+      </w:rPr>
+    </w:lvl>
+    <w:lvl w:ilvl="5" w:tentative="1">
+      <w:start w:val="1"/>
+      <w:numFmt w:val="bullet"/>
+      <w:lvlText w:val=""/>
+      <w:lvlJc w:val="left"/>
+      <w:pPr>
+        <w:tabs>
+          <w:tab w:val="num" w:pos="4320"/>
+        </w:tabs>
+        <w:ind w:left="4320" w:hanging="360"/>
+      </w:pPr>
+      <w:rPr>
+        <w:rFonts w:ascii="Wingdings" w:hAnsi="Wingdings" w:hint="default"/>
+        <w:sz w:val="20"/>
+      </w:rPr>
+    </w:lvl>
+    <w:lvl w:ilvl="6" w:tentative="1">
+      <w:start w:val="1"/>
+      <w:numFmt w:val="bullet"/>
+      <w:lvlText w:val=""/>
+      <w:lvlJc w:val="left"/>
+      <w:pPr>
+        <w:tabs>
+          <w:tab w:val="num" w:pos="5040"/>
+        </w:tabs>
+        <w:ind w:left="5040" w:hanging="360"/>
+      </w:pPr>
+      <w:rPr>
+        <w:rFonts w:ascii="Wingdings" w:hAnsi="Wingdings" w:hint="default"/>
+        <w:sz w:val="20"/>
+      </w:rPr>
+    </w:lvl>
+    <w:lvl w:ilvl="7" w:tentative="1">
+      <w:start w:val="1"/>
+      <w:numFmt w:val="bullet"/>
+      <w:lvlText w:val=""/>
+      <w:lvlJc w:val="left"/>
+      <w:pPr>
+        <w:tabs>
+          <w:tab w:val="num" w:pos="5760"/>
+        </w:tabs>
+        <w:ind w:left="5760" w:hanging="360"/>
+      </w:pPr>
+      <w:rPr>
+        <w:rFonts w:ascii="Wingdings" w:hAnsi="Wingdings" w:hint="default"/>
+        <w:sz w:val="20"/>
+      </w:rPr>
+    </w:lvl>
+    <w:lvl w:ilvl="8" w:tentative="1">
+      <w:start w:val="1"/>
+      <w:numFmt w:val="bullet"/>
+      <w:lvlText w:val=""/>
+      <w:lvlJc w:val="left"/>
+      <w:pPr>
+        <w:tabs>
+          <w:tab w:val="num" w:pos="6480"/>
+        </w:tabs>
+        <w:ind w:left="6480" w:hanging="360"/>
+      </w:pPr>
+      <w:rPr>
+        <w:rFonts w:ascii="Wingdings" w:hAnsi="Wingdings" w:hint="default"/>
+        <w:sz w:val="20"/>
+      </w:rPr>
+    </w:lvl>
+  </w:abstractNum>
+  <w:abstractNum w:abstractNumId="8" w15:restartNumberingAfterBreak="0">
+    <w:nsid w:val="764630A0"/>
+    <w:multiLevelType w:val="multilevel"/>
+    <w:tmpl w:val="4998CF0A"/>
+    <w:lvl w:ilvl="0">
+      <w:start w:val="1"/>
+      <w:numFmt w:val="bullet"/>
+      <w:lvlText w:val=""/>
+      <w:lvlJc w:val="left"/>
+      <w:pPr>
+        <w:tabs>
+          <w:tab w:val="num" w:pos="720"/>
+        </w:tabs>
+        <w:ind w:left="720" w:hanging="360"/>
+      </w:pPr>
+      <w:rPr>
+        <w:rFonts w:ascii="Symbol" w:hAnsi="Symbol" w:hint="default"/>
+        <w:sz w:val="20"/>
+      </w:rPr>
+    </w:lvl>
+    <w:lvl w:ilvl="1" w:tentative="1">
+      <w:start w:val="1"/>
+      <w:numFmt w:val="bullet"/>
+      <w:lvlText w:val="o"/>
+      <w:lvlJc w:val="left"/>
+      <w:pPr>
+        <w:tabs>
+          <w:tab w:val="num" w:pos="1440"/>
+        </w:tabs>
+        <w:ind w:left="1440" w:hanging="360"/>
+      </w:pPr>
+      <w:rPr>
+        <w:rFonts w:ascii="Courier New" w:hAnsi="Courier New" w:hint="default"/>
+        <w:sz w:val="20"/>
+      </w:rPr>
+    </w:lvl>
+    <w:lvl w:ilvl="2" w:tentative="1">
+      <w:start w:val="1"/>
+      <w:numFmt w:val="bullet"/>
+      <w:lvlText w:val=""/>
+      <w:lvlJc w:val="left"/>
+      <w:pPr>
+        <w:tabs>
+          <w:tab w:val="num" w:pos="2160"/>
+        </w:tabs>
+        <w:ind w:left="2160" w:hanging="360"/>
+      </w:pPr>
+      <w:rPr>
+        <w:rFonts w:ascii="Wingdings" w:hAnsi="Wingdings" w:hint="default"/>
+        <w:sz w:val="20"/>
+      </w:rPr>
+    </w:lvl>
+    <w:lvl w:ilvl="3" w:tentative="1">
+      <w:start w:val="1"/>
+      <w:numFmt w:val="bullet"/>
+      <w:lvlText w:val=""/>
+      <w:lvlJc w:val="left"/>
+      <w:pPr>
+        <w:tabs>
+          <w:tab w:val="num" w:pos="2880"/>
+        </w:tabs>
+        <w:ind w:left="2880" w:hanging="360"/>
+      </w:pPr>
+      <w:rPr>
+        <w:rFonts w:ascii="Wingdings" w:hAnsi="Wingdings" w:hint="default"/>
+        <w:sz w:val="20"/>
+      </w:rPr>
+    </w:lvl>
+    <w:lvl w:ilvl="4" w:tentative="1">
+      <w:start w:val="1"/>
+      <w:numFmt w:val="bullet"/>
+      <w:lvlText w:val=""/>
+      <w:lvlJc w:val="left"/>
+      <w:pPr>
+        <w:tabs>
+          <w:tab w:val="num" w:pos="3600"/>
+        </w:tabs>
+        <w:ind w:left="3600" w:hanging="360"/>
+      </w:pPr>
+      <w:rPr>
+        <w:rFonts w:ascii="Wingdings" w:hAnsi="Wingdings" w:hint="default"/>
+        <w:sz w:val="20"/>
+      </w:rPr>
+    </w:lvl>
+    <w:lvl w:ilvl="5" w:tentative="1">
+      <w:start w:val="1"/>
+      <w:numFmt w:val="bullet"/>
+      <w:lvlText w:val=""/>
+      <w:lvlJc w:val="left"/>
+      <w:pPr>
+        <w:tabs>
+          <w:tab w:val="num" w:pos="4320"/>
+        </w:tabs>
+        <w:ind w:left="4320" w:hanging="360"/>
+      </w:pPr>
+      <w:rPr>
+        <w:rFonts w:ascii="Wingdings" w:hAnsi="Wingdings" w:hint="default"/>
+        <w:sz w:val="20"/>
+      </w:rPr>
+    </w:lvl>
+    <w:lvl w:ilvl="6" w:tentative="1">
+      <w:start w:val="1"/>
+      <w:numFmt w:val="bullet"/>
+      <w:lvlText w:val=""/>
+      <w:lvlJc w:val="left"/>
+      <w:pPr>
+        <w:tabs>
+          <w:tab w:val="num" w:pos="5040"/>
+        </w:tabs>
+        <w:ind w:left="5040" w:hanging="360"/>
+      </w:pPr>
+      <w:rPr>
+        <w:rFonts w:ascii="Wingdings" w:hAnsi="Wingdings" w:hint="default"/>
+        <w:sz w:val="20"/>
+      </w:rPr>
+    </w:lvl>
+    <w:lvl w:ilvl="7" w:tentative="1">
+      <w:start w:val="1"/>
+      <w:numFmt w:val="bullet"/>
+      <w:lvlText w:val=""/>
+      <w:lvlJc w:val="left"/>
+      <w:pPr>
+        <w:tabs>
+          <w:tab w:val="num" w:pos="5760"/>
+        </w:tabs>
+        <w:ind w:left="5760" w:hanging="360"/>
+      </w:pPr>
+      <w:rPr>
+        <w:rFonts w:ascii="Wingdings" w:hAnsi="Wingdings" w:hint="default"/>
+        <w:sz w:val="20"/>
+      </w:rPr>
+    </w:lvl>
+    <w:lvl w:ilvl="8" w:tentative="1">
+      <w:start w:val="1"/>
+      <w:numFmt w:val="bullet"/>
+      <w:lvlText w:val=""/>
+      <w:lvlJc w:val="left"/>
+      <w:pPr>
+        <w:tabs>
+          <w:tab w:val="num" w:pos="6480"/>
+        </w:tabs>
+        <w:ind w:left="6480" w:hanging="360"/>
+      </w:pPr>
+      <w:rPr>
+        <w:rFonts w:ascii="Wingdings" w:hAnsi="Wingdings" w:hint="default"/>
+        <w:sz w:val="20"/>
+      </w:rPr>
+    </w:lvl>
+  </w:abstractNum>
   <w:num w:numId="1" w16cid:durableId="1736969901">
-    <w:abstractNumId w:val="1"/>
+    <w:abstractNumId w:val="3"/>
   </w:num>
   <w:num w:numId="2" w16cid:durableId="982387251">
-    <w:abstractNumId w:val="2"/>
+    <w:abstractNumId w:val="6"/>
   </w:num>
   <w:num w:numId="3" w16cid:durableId="1471746566">
     <w:abstractNumId w:val="0"/>
   </w:num>
   <w:num w:numId="4" w16cid:durableId="901984893">
+    <w:abstractNumId w:val="8"/>
+  </w:num>
+  <w:num w:numId="5" w16cid:durableId="1666392598">
+    <w:abstractNumId w:val="7"/>
+  </w:num>
+  <w:num w:numId="6" w16cid:durableId="1403333540">
     <w:abstractNumId w:val="4"/>
   </w:num>
-  <w:num w:numId="5" w16cid:durableId="1666392598">
-    <w:abstractNumId w:val="3"/>
+  <w:num w:numId="7" w16cid:durableId="1191339303">
+    <w:abstractNumId w:val="5"/>
+  </w:num>
+  <w:num w:numId="8" w16cid:durableId="2141801400">
+    <w:abstractNumId w:val="2"/>
+  </w:num>
+  <w:num w:numId="9" w16cid:durableId="1929577237">
+    <w:abstractNumId w:val="1"/>
   </w:num>
 </w:numbering>
 </file>

</xml_diff>